<commit_message>
started solving some dry questions
</commit_message>
<xml_diff>
--- a/HW1_hebrew.docx
+++ b/HW1_hebrew.docx
@@ -412,23 +412,7 @@
             <w:b/>
             <w:rtl/>
           </w:rPr>
-          <w:t>בפי</w:t>
-        </w:r>
-        <w:r>
-          <w:rPr>
-            <w:rStyle w:val="Hyperlink"/>
-            <w:b/>
-            <w:rtl/>
-          </w:rPr>
-          <w:t>א</w:t>
-        </w:r>
-        <w:r>
-          <w:rPr>
-            <w:rStyle w:val="Hyperlink"/>
-            <w:b/>
-            <w:rtl/>
-          </w:rPr>
-          <w:t>צה</w:t>
+          <w:t>בפיאצה</w:t>
         </w:r>
       </w:hyperlink>
       <w:r>
@@ -1594,7 +1578,27 @@
           <w:szCs w:val="18"/>
           <w:rtl/>
         </w:rPr>
-        <w:t xml:space="preserve"> שלהם אבל גוהאן מסביר לקאקרוטו שיש לו חברים שלוקחים הסמסטר את קורס ״מבוא לבינה מלאכותית״. </w:t>
+        <w:t xml:space="preserve"> שלהם אבל </w:t>
+      </w:r>
+      <w:proofErr w:type="spellStart"/>
+      <w:r>
+        <w:rPr>
+          <w:rFonts w:hint="cs"/>
+          <w:sz w:val="18"/>
+          <w:szCs w:val="18"/>
+          <w:rtl/>
+        </w:rPr>
+        <w:t>גוהאן</w:t>
+      </w:r>
+      <w:proofErr w:type="spellEnd"/>
+      <w:r>
+        <w:rPr>
+          <w:rFonts w:hint="cs"/>
+          <w:sz w:val="18"/>
+          <w:szCs w:val="18"/>
+          <w:rtl/>
+        </w:rPr>
+        <w:t xml:space="preserve"> מסביר לקאקרוטו שיש לו חברים שלוקחים הסמסטר את קורס ״מבוא לבינה מלאכותית״. </w:t>
       </w:r>
       <w:r>
         <w:rPr>
@@ -2219,8 +2223,378 @@
         <w:bidi/>
         <w:spacing w:after="160" w:line="245" w:lineRule="auto"/>
         <w:rPr>
-          <w:sz w:val="18"/>
-          <w:szCs w:val="18"/>
+          <w:color w:val="4472C4" w:themeColor="accent1"/>
+          <w:sz w:val="18"/>
+          <w:szCs w:val="18"/>
+          <w:rtl/>
+          <w:lang w:val="en-US"/>
+        </w:rPr>
+      </w:pPr>
+      <w:r>
+        <w:rPr>
+          <w:color w:val="4472C4" w:themeColor="accent1"/>
+          <w:sz w:val="18"/>
+          <w:szCs w:val="18"/>
+          <w:lang w:val="en-US"/>
+        </w:rPr>
+        <w:t>S</w:t>
+      </w:r>
+      <w:r>
+        <w:rPr>
+          <w:rFonts w:hint="cs"/>
+          <w:color w:val="4472C4" w:themeColor="accent1"/>
+          <w:sz w:val="18"/>
+          <w:szCs w:val="18"/>
+          <w:rtl/>
+          <w:lang w:val="en-US"/>
+        </w:rPr>
+        <w:t xml:space="preserve"> מיוצג על ידי הווקטור </w:t>
+      </w:r>
+      <w:r>
+        <w:rPr>
+          <w:color w:val="4472C4" w:themeColor="accent1"/>
+          <w:sz w:val="18"/>
+          <w:szCs w:val="18"/>
+          <w:lang w:val="en-US"/>
+        </w:rPr>
+        <w:t>(</w:t>
+      </w:r>
+      <w:proofErr w:type="spellStart"/>
+      <w:r>
+        <w:rPr>
+          <w:color w:val="4472C4" w:themeColor="accent1"/>
+          <w:sz w:val="18"/>
+          <w:szCs w:val="18"/>
+          <w:lang w:val="en-US"/>
+        </w:rPr>
+        <w:t>cell_number</w:t>
+      </w:r>
+      <w:proofErr w:type="spellEnd"/>
+      <w:r>
+        <w:rPr>
+          <w:color w:val="4472C4" w:themeColor="accent1"/>
+          <w:sz w:val="18"/>
+          <w:szCs w:val="18"/>
+          <w:lang w:val="en-US"/>
+        </w:rPr>
+        <w:t>, bool, bool)</w:t>
+      </w:r>
+      <w:r>
+        <w:rPr>
+          <w:rFonts w:hint="cs"/>
+          <w:color w:val="4472C4" w:themeColor="accent1"/>
+          <w:sz w:val="18"/>
+          <w:szCs w:val="18"/>
+          <w:rtl/>
+          <w:lang w:val="en-US"/>
+        </w:rPr>
+        <w:t xml:space="preserve"> כאשר </w:t>
+      </w:r>
+      <w:proofErr w:type="spellStart"/>
+      <w:r>
+        <w:rPr>
+          <w:color w:val="4472C4" w:themeColor="accent1"/>
+          <w:sz w:val="18"/>
+          <w:szCs w:val="18"/>
+          <w:lang w:val="en-US"/>
+        </w:rPr>
+        <w:t>cell_number</w:t>
+      </w:r>
+      <w:proofErr w:type="spellEnd"/>
+      <w:r>
+        <w:rPr>
+          <w:rFonts w:hint="cs"/>
+          <w:color w:val="4472C4" w:themeColor="accent1"/>
+          <w:sz w:val="18"/>
+          <w:szCs w:val="18"/>
+          <w:rtl/>
+          <w:lang w:val="en-US"/>
+        </w:rPr>
+        <w:t xml:space="preserve"> זה מספר בטווח </w:t>
+      </w:r>
+      <w:r>
+        <w:rPr>
+          <w:color w:val="4472C4" w:themeColor="accent1"/>
+          <w:sz w:val="18"/>
+          <w:szCs w:val="18"/>
+          <w:lang w:val="en-US"/>
+        </w:rPr>
+        <w:t>0 – 63</w:t>
+      </w:r>
+      <w:r>
+        <w:rPr>
+          <w:rFonts w:hint="cs"/>
+          <w:color w:val="4472C4" w:themeColor="accent1"/>
+          <w:sz w:val="18"/>
+          <w:szCs w:val="18"/>
+          <w:rtl/>
+          <w:lang w:val="en-US"/>
+        </w:rPr>
+        <w:t xml:space="preserve">, וכל אחד מהערכים </w:t>
+      </w:r>
+      <w:proofErr w:type="spellStart"/>
+      <w:r>
+        <w:rPr>
+          <w:rFonts w:hint="cs"/>
+          <w:color w:val="4472C4" w:themeColor="accent1"/>
+          <w:sz w:val="18"/>
+          <w:szCs w:val="18"/>
+          <w:rtl/>
+          <w:lang w:val="en-US"/>
+        </w:rPr>
+        <w:t>הבוליאנים</w:t>
+      </w:r>
+      <w:proofErr w:type="spellEnd"/>
+      <w:r>
+        <w:rPr>
+          <w:rFonts w:hint="cs"/>
+          <w:color w:val="4472C4" w:themeColor="accent1"/>
+          <w:sz w:val="18"/>
+          <w:szCs w:val="18"/>
+          <w:rtl/>
+          <w:lang w:val="en-US"/>
+        </w:rPr>
+        <w:t xml:space="preserve"> יכול לקבל שני ערכים (0/1). גודל מרחב המצבים הוא כגודל ה</w:t>
+      </w:r>
+      <w:r>
+        <w:rPr>
+          <w:color w:val="4472C4" w:themeColor="accent1"/>
+          <w:sz w:val="18"/>
+          <w:szCs w:val="18"/>
+          <w:lang w:val="en-US"/>
+        </w:rPr>
+        <w:t>observation space</w:t>
+      </w:r>
+      <w:r>
+        <w:rPr>
+          <w:rFonts w:hint="cs"/>
+          <w:color w:val="4472C4" w:themeColor="accent1"/>
+          <w:sz w:val="18"/>
+          <w:szCs w:val="18"/>
+          <w:rtl/>
+          <w:lang w:val="en-US"/>
+        </w:rPr>
+        <w:t xml:space="preserve"> שזה </w:t>
+      </w:r>
+      <w:r>
+        <w:rPr>
+          <w:color w:val="4472C4" w:themeColor="accent1"/>
+          <w:sz w:val="18"/>
+          <w:szCs w:val="18"/>
+          <w:lang w:val="en-US"/>
+        </w:rPr>
+        <w:t>64 * 2 * 2 = 256</w:t>
+      </w:r>
+    </w:p>
+    <w:p>
+      <w:pPr>
+        <w:pStyle w:val="ListParagraph"/>
+        <w:bidi/>
+        <w:spacing w:after="160" w:line="245" w:lineRule="auto"/>
+        <w:jc w:val="right"/>
+        <w:rPr>
+          <w:rFonts w:hint="cs"/>
+          <w:color w:val="4472C4" w:themeColor="accent1"/>
+          <w:sz w:val="18"/>
+          <w:szCs w:val="18"/>
+          <w:rtl/>
+          <w:lang w:val="en-US" w:bidi="ar-SA"/>
+        </w:rPr>
+      </w:pPr>
+    </w:p>
+    <w:p>
+      <w:pPr>
+        <w:pStyle w:val="ListParagraph"/>
+        <w:bidi/>
+        <w:spacing w:after="160" w:line="245" w:lineRule="auto"/>
+        <w:rPr>
+          <w:color w:val="4472C4" w:themeColor="accent1"/>
+          <w:sz w:val="18"/>
+          <w:szCs w:val="18"/>
+          <w:lang w:val="en-US" w:bidi="ar-SA"/>
+        </w:rPr>
+      </w:pPr>
+      <w:r>
+        <w:rPr>
+          <w:rFonts w:hint="cs"/>
+          <w:color w:val="4472C4" w:themeColor="accent1"/>
+          <w:sz w:val="18"/>
+          <w:szCs w:val="18"/>
+          <w:lang w:val="en-US"/>
+        </w:rPr>
+        <w:t>O</w:t>
+      </w:r>
+      <w:r>
+        <w:rPr>
+          <w:rFonts w:hint="cs"/>
+          <w:color w:val="4472C4" w:themeColor="accent1"/>
+          <w:sz w:val="18"/>
+          <w:szCs w:val="18"/>
+          <w:rtl/>
+          <w:lang w:val="en-US" w:bidi="ar-SA"/>
+        </w:rPr>
+        <w:t xml:space="preserve"> </w:t>
+      </w:r>
+      <w:r>
+        <w:rPr>
+          <w:rFonts w:hint="cs"/>
+          <w:color w:val="4472C4" w:themeColor="accent1"/>
+          <w:sz w:val="18"/>
+          <w:szCs w:val="18"/>
+          <w:rtl/>
+          <w:lang w:val="en-US"/>
+        </w:rPr>
+        <w:t xml:space="preserve">זה כיוון התנועה של הסוכן, והם </w:t>
+      </w:r>
+      <w:r>
+        <w:rPr>
+          <w:color w:val="4472C4" w:themeColor="accent1"/>
+          <w:sz w:val="18"/>
+          <w:szCs w:val="18"/>
+          <w:lang w:val="en-US" w:bidi="ar-SA"/>
+        </w:rPr>
+        <w:t>{0 = DOWN, 1 = RIGHT, 2 = UP, 3 = LEFT}</w:t>
+      </w:r>
+    </w:p>
+    <w:p>
+      <w:pPr>
+        <w:pStyle w:val="ListParagraph"/>
+        <w:bidi/>
+        <w:spacing w:after="160" w:line="245" w:lineRule="auto"/>
+        <w:rPr>
+          <w:color w:val="4472C4" w:themeColor="accent1"/>
+          <w:sz w:val="18"/>
+          <w:szCs w:val="18"/>
+          <w:rtl/>
+          <w:lang w:val="en-US" w:bidi="ar-SA"/>
+        </w:rPr>
+      </w:pPr>
+    </w:p>
+    <w:p>
+      <w:pPr>
+        <w:pStyle w:val="ListParagraph"/>
+        <w:bidi/>
+        <w:spacing w:after="160" w:line="245" w:lineRule="auto"/>
+        <w:rPr>
+          <w:color w:val="4472C4" w:themeColor="accent1"/>
+          <w:sz w:val="18"/>
+          <w:szCs w:val="18"/>
+          <w:rtl/>
+          <w:lang w:val="en-US"/>
+        </w:rPr>
+      </w:pPr>
+      <w:r>
+        <w:rPr>
+          <w:rFonts w:hint="cs"/>
+          <w:color w:val="4472C4" w:themeColor="accent1"/>
+          <w:sz w:val="18"/>
+          <w:szCs w:val="18"/>
+          <w:lang w:val="en-US"/>
+        </w:rPr>
+        <w:lastRenderedPageBreak/>
+        <w:t>I</w:t>
+      </w:r>
+      <w:r>
+        <w:rPr>
+          <w:rFonts w:hint="cs"/>
+          <w:color w:val="4472C4" w:themeColor="accent1"/>
+          <w:sz w:val="18"/>
+          <w:szCs w:val="18"/>
+          <w:rtl/>
+          <w:lang w:val="en-US" w:bidi="ar-SA"/>
+        </w:rPr>
+        <w:t xml:space="preserve"> </w:t>
+      </w:r>
+      <w:r>
+        <w:rPr>
+          <w:rFonts w:hint="cs"/>
+          <w:color w:val="4472C4" w:themeColor="accent1"/>
+          <w:sz w:val="18"/>
+          <w:szCs w:val="18"/>
+          <w:rtl/>
+          <w:lang w:val="en-US"/>
+        </w:rPr>
+        <w:t xml:space="preserve">הוא המצב ההתחלתי, והוא </w:t>
+      </w:r>
+      <w:r>
+        <w:rPr>
+          <w:color w:val="4472C4" w:themeColor="accent1"/>
+          <w:sz w:val="18"/>
+          <w:szCs w:val="18"/>
+          <w:lang w:val="en-US"/>
+        </w:rPr>
+        <w:t>(0, 0, 0)</w:t>
+      </w:r>
+    </w:p>
+    <w:p>
+      <w:pPr>
+        <w:pStyle w:val="ListParagraph"/>
+        <w:bidi/>
+        <w:spacing w:after="160" w:line="245" w:lineRule="auto"/>
+        <w:rPr>
+          <w:color w:val="4472C4" w:themeColor="accent1"/>
+          <w:sz w:val="18"/>
+          <w:szCs w:val="18"/>
+          <w:rtl/>
+          <w:lang w:val="en-US"/>
+        </w:rPr>
+      </w:pPr>
+    </w:p>
+    <w:p>
+      <w:pPr>
+        <w:pStyle w:val="ListParagraph"/>
+        <w:bidi/>
+        <w:spacing w:after="160" w:line="245" w:lineRule="auto"/>
+        <w:rPr>
+          <w:color w:val="4472C4" w:themeColor="accent1"/>
+          <w:sz w:val="18"/>
+          <w:szCs w:val="18"/>
+          <w:rtl/>
+          <w:lang w:val="en-US"/>
+        </w:rPr>
+      </w:pPr>
+      <w:r>
+        <w:rPr>
+          <w:rFonts w:hint="cs"/>
+          <w:color w:val="4472C4" w:themeColor="accent1"/>
+          <w:sz w:val="18"/>
+          <w:szCs w:val="18"/>
+          <w:lang w:val="en-US"/>
+        </w:rPr>
+        <w:t>G</w:t>
+      </w:r>
+      <w:r>
+        <w:rPr>
+          <w:rFonts w:hint="cs"/>
+          <w:color w:val="4472C4" w:themeColor="accent1"/>
+          <w:sz w:val="18"/>
+          <w:szCs w:val="18"/>
+          <w:rtl/>
+          <w:lang w:val="en-US"/>
+        </w:rPr>
+        <w:t xml:space="preserve"> היא קבוצת מצבי המטרה ותוכנה הוא </w:t>
+      </w:r>
+      <w:r>
+        <w:rPr>
+          <w:color w:val="4472C4" w:themeColor="accent1"/>
+          <w:sz w:val="18"/>
+          <w:szCs w:val="18"/>
+          <w:lang w:val="en-US"/>
+        </w:rPr>
+        <w:t>{(63, 1, 1)}</w:t>
+      </w:r>
+    </w:p>
+    <w:p>
+      <w:pPr>
+        <w:pStyle w:val="ListParagraph"/>
+        <w:bidi/>
+        <w:spacing w:after="160" w:line="245" w:lineRule="auto"/>
+        <w:rPr>
+          <w:rFonts w:hint="cs"/>
+          <w:sz w:val="18"/>
+          <w:szCs w:val="18"/>
+          <w:rtl/>
+          <w:lang w:val="en-US"/>
         </w:rPr>
       </w:pPr>
     </w:p>
@@ -2283,19 +2657,34 @@
         <w:bidi/>
         <w:spacing w:after="160" w:line="245" w:lineRule="auto"/>
         <w:rPr>
-          <w:sz w:val="18"/>
-          <w:szCs w:val="18"/>
-          <w:lang w:val="en-US"/>
-        </w:rPr>
-      </w:pPr>
-      <w:r>
-        <w:rPr>
-          <w:sz w:val="18"/>
-          <w:szCs w:val="18"/>
-          <w:lang w:val="en-US"/>
-        </w:rPr>
-        <w:t xml:space="preserve"> </w:t>
-      </w:r>
+          <w:color w:val="4472C4" w:themeColor="accent1"/>
+          <w:sz w:val="18"/>
+          <w:szCs w:val="18"/>
+          <w:rtl/>
+        </w:rPr>
+      </w:pPr>
+      <w:r>
+        <w:rPr>
+          <w:rFonts w:hint="cs"/>
+          <w:color w:val="4472C4" w:themeColor="accent1"/>
+          <w:sz w:val="18"/>
+          <w:szCs w:val="18"/>
+          <w:rtl/>
+        </w:rPr>
+        <w:t>הפונקציה תחזיר את כל המצבים שהם לא חור.</w:t>
+      </w:r>
+    </w:p>
+    <w:p>
+      <w:pPr>
+        <w:pStyle w:val="ListParagraph"/>
+        <w:bidi/>
+        <w:spacing w:after="160" w:line="245" w:lineRule="auto"/>
+        <w:rPr>
+          <w:color w:val="4472C4" w:themeColor="accent1"/>
+          <w:sz w:val="18"/>
+          <w:szCs w:val="18"/>
+        </w:rPr>
+      </w:pPr>
     </w:p>
     <w:p>
       <w:pPr>
@@ -2341,6 +2730,29 @@
         <w:bidi/>
         <w:spacing w:after="160" w:line="245" w:lineRule="auto"/>
         <w:rPr>
+          <w:rFonts w:hint="cs"/>
+          <w:sz w:val="18"/>
+          <w:szCs w:val="18"/>
+          <w:rtl/>
+          <w:lang w:val="en-US"/>
+        </w:rPr>
+      </w:pPr>
+      <w:r>
+        <w:rPr>
+          <w:rFonts w:hint="cs"/>
+          <w:sz w:val="18"/>
+          <w:szCs w:val="18"/>
+          <w:rtl/>
+        </w:rPr>
+        <w:t>הפונקציה תחזיר את כל המצבים שאפשר להגיע אליהם מהמצב ההתחלתי, והם כל המצבים המתאימים לתאים 0, במקרה שנשארנו במקום, 1, במקרה שזזנו ימינה, ו8 במקרה שזזנו מטה.</w:t>
+      </w:r>
+    </w:p>
+    <w:p>
+      <w:pPr>
+        <w:pStyle w:val="ListParagraph"/>
+        <w:bidi/>
+        <w:spacing w:after="160" w:line="245" w:lineRule="auto"/>
+        <w:rPr>
           <w:sz w:val="18"/>
           <w:szCs w:val="18"/>
         </w:rPr>
@@ -2366,7 +2778,6 @@
           <w:szCs w:val="18"/>
           <w:rtl/>
         </w:rPr>
-        <w:lastRenderedPageBreak/>
         <w:t>יבש (</w:t>
       </w:r>
       <w:r>
@@ -2385,6 +2796,26 @@
           <w:rtl/>
         </w:rPr>
         <w:t xml:space="preserve"> נק׳): האם קיימים מעגלים במרחב החיפוש שלנו?</w:t>
+      </w:r>
+    </w:p>
+    <w:p>
+      <w:pPr>
+        <w:pStyle w:val="ListParagraph"/>
+        <w:bidi/>
+        <w:spacing w:after="160" w:line="245" w:lineRule="auto"/>
+        <w:rPr>
+          <w:sz w:val="18"/>
+          <w:szCs w:val="18"/>
+        </w:rPr>
+      </w:pPr>
+      <w:r>
+        <w:rPr>
+          <w:rFonts w:hint="cs"/>
+          <w:sz w:val="18"/>
+          <w:szCs w:val="18"/>
+          <w:rtl/>
+        </w:rPr>
+        <w:t>כן, לדוגמא, אפשר להיתקע בלולאה אינסופית עם שני מצבים שהם לא חור, כאשר אחד מהם עובר לשני, והשני עובר לראשון.</w:t>
       </w:r>
     </w:p>
     <w:p>
@@ -2442,6 +2873,83 @@
           <w:szCs w:val="18"/>
         </w:rPr>
       </w:pPr>
+      <w:r>
+        <w:rPr>
+          <w:rFonts w:hint="cs"/>
+          <w:sz w:val="18"/>
+          <w:szCs w:val="18"/>
+          <w:rtl/>
+        </w:rPr>
+        <w:t xml:space="preserve">4 </w:t>
+      </w:r>
+      <w:r>
+        <w:rPr>
+          <w:sz w:val="18"/>
+          <w:szCs w:val="18"/>
+          <w:rtl/>
+        </w:rPr>
+        <w:t>–</w:t>
+      </w:r>
+      <w:r>
+        <w:rPr>
+          <w:rFonts w:hint="cs"/>
+          <w:sz w:val="18"/>
+          <w:szCs w:val="18"/>
+          <w:rtl/>
+        </w:rPr>
+        <w:t xml:space="preserve"> מכל מצב במרחב החיפוש אפשר להגיע </w:t>
+      </w:r>
+      <w:proofErr w:type="spellStart"/>
+      <w:r>
+        <w:rPr>
+          <w:rFonts w:hint="cs"/>
+          <w:sz w:val="18"/>
+          <w:szCs w:val="18"/>
+          <w:rtl/>
+        </w:rPr>
+        <w:t>לככל</w:t>
+      </w:r>
+      <w:proofErr w:type="spellEnd"/>
+      <w:r>
+        <w:rPr>
+          <w:rFonts w:hint="cs"/>
+          <w:sz w:val="18"/>
+          <w:szCs w:val="18"/>
+          <w:rtl/>
+        </w:rPr>
+        <w:t xml:space="preserve"> היותר ארבעה מצבים </w:t>
+      </w:r>
+      <w:r>
+        <w:rPr>
+          <w:rFonts w:hint="cs"/>
+          <w:b/>
+          <w:bCs/>
+          <w:sz w:val="18"/>
+          <w:szCs w:val="18"/>
+          <w:rtl/>
+        </w:rPr>
+        <w:t>)?(</w:t>
+      </w:r>
+      <w:r>
+        <w:rPr>
+          <w:rFonts w:hint="cs"/>
+          <w:sz w:val="18"/>
+          <w:szCs w:val="18"/>
+          <w:rtl/>
+        </w:rPr>
+        <w:t xml:space="preserve"> </w:t>
+      </w:r>
+    </w:p>
+    <w:p>
+      <w:pPr>
+        <w:pStyle w:val="ListParagraph"/>
+        <w:bidi/>
+        <w:spacing w:after="160" w:line="245" w:lineRule="auto"/>
+        <w:rPr>
+          <w:sz w:val="18"/>
+          <w:szCs w:val="18"/>
+        </w:rPr>
+      </w:pPr>
     </w:p>
     <w:p>
       <w:pPr>
@@ -2500,6 +3008,26 @@
         <w:rPr>
           <w:sz w:val="18"/>
           <w:szCs w:val="18"/>
+        </w:rPr>
+      </w:pPr>
+      <w:r>
+        <w:rPr>
+          <w:rFonts w:hint="cs"/>
+          <w:sz w:val="18"/>
+          <w:szCs w:val="18"/>
+          <w:rtl/>
+        </w:rPr>
+        <w:t>אינסוף פעולות. במקרה הגרוע ניתקע בחור ונישאר בלולאה אינסופית</w:t>
+      </w:r>
+    </w:p>
+    <w:p>
+      <w:pPr>
+        <w:pStyle w:val="ListParagraph"/>
+        <w:bidi/>
+        <w:spacing w:after="160" w:line="245" w:lineRule="auto"/>
+        <w:rPr>
+          <w:sz w:val="18"/>
+          <w:szCs w:val="18"/>
           <w:lang w:bidi="he"/>
         </w:rPr>
       </w:pPr>
@@ -2569,6 +3097,29 @@
         <w:bidi/>
         <w:spacing w:after="160" w:line="245" w:lineRule="auto"/>
         <w:rPr>
+          <w:color w:val="FF0000"/>
+          <w:sz w:val="18"/>
+          <w:szCs w:val="18"/>
+        </w:rPr>
+      </w:pPr>
+      <w:r>
+        <w:rPr>
+          <w:rFonts w:hint="cs"/>
+          <w:color w:val="FF0000"/>
+          <w:sz w:val="18"/>
+          <w:szCs w:val="18"/>
+          <w:rtl/>
+          <w:lang w:val="en-US"/>
+        </w:rPr>
+        <w:t>????</w:t>
+      </w:r>
+    </w:p>
+    <w:p>
+      <w:pPr>
+        <w:pStyle w:val="ListParagraph"/>
+        <w:bidi/>
+        <w:spacing w:after="160" w:line="245" w:lineRule="auto"/>
+        <w:rPr>
           <w:sz w:val="18"/>
           <w:szCs w:val="18"/>
           <w:lang w:val="en-IL"/>
@@ -2646,6 +3197,1835 @@
           <w:lang w:val="en-US"/>
         </w:rPr>
         <w:t>)? אם כן, הוכיחו. אם לא, ספקו דוגמא נגדית.</w:t>
+      </w:r>
+    </w:p>
+    <w:tbl>
+      <w:tblPr>
+        <w:tblStyle w:val="TableGrid"/>
+        <w:bidiVisual/>
+        <w:tblW w:w="8632" w:type="dxa"/>
+        <w:tblInd w:w="720" w:type="dxa"/>
+        <w:tblLook w:val="04A0" w:firstRow="1" w:lastRow="0" w:firstColumn="1" w:lastColumn="0" w:noHBand="0" w:noVBand="1"/>
+      </w:tblPr>
+      <w:tblGrid>
+        <w:gridCol w:w="1075"/>
+        <w:gridCol w:w="1075"/>
+        <w:gridCol w:w="1075"/>
+        <w:gridCol w:w="1075"/>
+        <w:gridCol w:w="1075"/>
+        <w:gridCol w:w="1085"/>
+        <w:gridCol w:w="1084"/>
+        <w:gridCol w:w="1088"/>
+      </w:tblGrid>
+      <w:tr>
+        <w:tc>
+          <w:tcPr>
+            <w:tcW w:w="1075" w:type="dxa"/>
+          </w:tcPr>
+          <w:p>
+            <w:pPr>
+              <w:pStyle w:val="ListParagraph"/>
+              <w:bidi/>
+              <w:spacing w:after="160" w:line="245" w:lineRule="auto"/>
+              <w:ind w:left="0"/>
+              <w:rPr>
+                <w:rFonts w:hint="cs"/>
+                <w:sz w:val="18"/>
+                <w:szCs w:val="18"/>
+              </w:rPr>
+            </w:pPr>
+            <w:r>
+              <w:rPr>
+                <w:rFonts w:hint="cs"/>
+                <w:sz w:val="18"/>
+                <w:szCs w:val="18"/>
+              </w:rPr>
+              <w:t>F</w:t>
+            </w:r>
+          </w:p>
+        </w:tc>
+        <w:tc>
+          <w:tcPr>
+            <w:tcW w:w="1075" w:type="dxa"/>
+          </w:tcPr>
+          <w:p>
+            <w:pPr>
+              <w:pStyle w:val="ListParagraph"/>
+              <w:bidi/>
+              <w:spacing w:after="160" w:line="245" w:lineRule="auto"/>
+              <w:ind w:left="0"/>
+              <w:rPr>
+                <w:rFonts w:hint="cs"/>
+                <w:sz w:val="18"/>
+                <w:szCs w:val="18"/>
+              </w:rPr>
+            </w:pPr>
+            <w:r>
+              <w:rPr>
+                <w:rFonts w:hint="cs"/>
+                <w:sz w:val="18"/>
+                <w:szCs w:val="18"/>
+              </w:rPr>
+              <w:t>F</w:t>
+            </w:r>
+          </w:p>
+        </w:tc>
+        <w:tc>
+          <w:tcPr>
+            <w:tcW w:w="1075" w:type="dxa"/>
+          </w:tcPr>
+          <w:p>
+            <w:pPr>
+              <w:pStyle w:val="ListParagraph"/>
+              <w:bidi/>
+              <w:spacing w:after="160" w:line="245" w:lineRule="auto"/>
+              <w:ind w:left="0"/>
+              <w:rPr>
+                <w:rFonts w:hint="cs"/>
+                <w:sz w:val="18"/>
+                <w:szCs w:val="18"/>
+              </w:rPr>
+            </w:pPr>
+            <w:r>
+              <w:rPr>
+                <w:rFonts w:hint="cs"/>
+                <w:sz w:val="18"/>
+                <w:szCs w:val="18"/>
+              </w:rPr>
+              <w:t>F</w:t>
+            </w:r>
+          </w:p>
+        </w:tc>
+        <w:tc>
+          <w:tcPr>
+            <w:tcW w:w="1075" w:type="dxa"/>
+          </w:tcPr>
+          <w:p>
+            <w:pPr>
+              <w:pStyle w:val="ListParagraph"/>
+              <w:bidi/>
+              <w:spacing w:after="160" w:line="245" w:lineRule="auto"/>
+              <w:ind w:left="0"/>
+              <w:rPr>
+                <w:rFonts w:hint="cs"/>
+                <w:sz w:val="18"/>
+                <w:szCs w:val="18"/>
+                <w:rtl/>
+              </w:rPr>
+            </w:pPr>
+            <w:r>
+              <w:rPr>
+                <w:rFonts w:hint="cs"/>
+                <w:sz w:val="18"/>
+                <w:szCs w:val="18"/>
+              </w:rPr>
+              <w:t>F</w:t>
+            </w:r>
+          </w:p>
+        </w:tc>
+        <w:tc>
+          <w:tcPr>
+            <w:tcW w:w="1075" w:type="dxa"/>
+          </w:tcPr>
+          <w:p>
+            <w:pPr>
+              <w:pStyle w:val="ListParagraph"/>
+              <w:bidi/>
+              <w:spacing w:after="160" w:line="245" w:lineRule="auto"/>
+              <w:ind w:left="0"/>
+              <w:rPr>
+                <w:rFonts w:hint="cs"/>
+                <w:sz w:val="18"/>
+                <w:szCs w:val="18"/>
+                <w:rtl/>
+              </w:rPr>
+            </w:pPr>
+            <w:r>
+              <w:rPr>
+                <w:rFonts w:hint="cs"/>
+                <w:sz w:val="18"/>
+                <w:szCs w:val="18"/>
+              </w:rPr>
+              <w:t>F</w:t>
+            </w:r>
+          </w:p>
+        </w:tc>
+        <w:tc>
+          <w:tcPr>
+            <w:tcW w:w="1085" w:type="dxa"/>
+          </w:tcPr>
+          <w:p>
+            <w:pPr>
+              <w:pStyle w:val="ListParagraph"/>
+              <w:bidi/>
+              <w:spacing w:after="160" w:line="245" w:lineRule="auto"/>
+              <w:ind w:left="0"/>
+              <w:rPr>
+                <w:rFonts w:hint="cs"/>
+                <w:sz w:val="18"/>
+                <w:szCs w:val="18"/>
+                <w:rtl/>
+              </w:rPr>
+            </w:pPr>
+            <w:r>
+              <w:rPr>
+                <w:rFonts w:hint="cs"/>
+                <w:sz w:val="18"/>
+                <w:szCs w:val="18"/>
+              </w:rPr>
+              <w:t>F</w:t>
+            </w:r>
+          </w:p>
+        </w:tc>
+        <w:tc>
+          <w:tcPr>
+            <w:tcW w:w="1084" w:type="dxa"/>
+          </w:tcPr>
+          <w:p>
+            <w:pPr>
+              <w:pStyle w:val="ListParagraph"/>
+              <w:bidi/>
+              <w:spacing w:after="160" w:line="245" w:lineRule="auto"/>
+              <w:ind w:left="0"/>
+              <w:rPr>
+                <w:rFonts w:hint="cs"/>
+                <w:sz w:val="18"/>
+                <w:szCs w:val="18"/>
+                <w:rtl/>
+              </w:rPr>
+            </w:pPr>
+            <w:r>
+              <w:rPr>
+                <w:rFonts w:hint="cs"/>
+                <w:sz w:val="18"/>
+                <w:szCs w:val="18"/>
+              </w:rPr>
+              <w:t>L</w:t>
+            </w:r>
+          </w:p>
+        </w:tc>
+        <w:tc>
+          <w:tcPr>
+            <w:tcW w:w="1088" w:type="dxa"/>
+            <w:shd w:val="clear" w:color="auto" w:fill="F8CEB3"/>
+          </w:tcPr>
+          <w:p>
+            <w:pPr>
+              <w:pStyle w:val="ListParagraph"/>
+              <w:spacing w:after="160" w:line="245" w:lineRule="auto"/>
+              <w:ind w:left="0"/>
+              <w:rPr>
+                <w:sz w:val="18"/>
+                <w:szCs w:val="18"/>
+                <w:highlight w:val="magenta"/>
+                <w:lang w:val="en-US"/>
+              </w:rPr>
+            </w:pPr>
+            <w:r>
+              <w:rPr>
+                <w:sz w:val="18"/>
+                <w:szCs w:val="18"/>
+                <w:highlight w:val="magenta"/>
+                <w:lang w:val="en-US"/>
+              </w:rPr>
+              <w:t>S</w:t>
+            </w:r>
+          </w:p>
+        </w:tc>
+      </w:tr>
+      <w:tr>
+        <w:tc>
+          <w:tcPr>
+            <w:tcW w:w="1075" w:type="dxa"/>
+          </w:tcPr>
+          <w:p>
+            <w:pPr>
+              <w:pStyle w:val="ListParagraph"/>
+              <w:bidi/>
+              <w:spacing w:after="160" w:line="245" w:lineRule="auto"/>
+              <w:ind w:left="0"/>
+              <w:rPr>
+                <w:rFonts w:hint="cs"/>
+                <w:sz w:val="18"/>
+                <w:szCs w:val="18"/>
+              </w:rPr>
+            </w:pPr>
+            <w:r>
+              <w:rPr>
+                <w:rFonts w:hint="cs"/>
+                <w:sz w:val="18"/>
+                <w:szCs w:val="18"/>
+              </w:rPr>
+              <w:t>F</w:t>
+            </w:r>
+          </w:p>
+        </w:tc>
+        <w:tc>
+          <w:tcPr>
+            <w:tcW w:w="1075" w:type="dxa"/>
+          </w:tcPr>
+          <w:p>
+            <w:pPr>
+              <w:pStyle w:val="ListParagraph"/>
+              <w:bidi/>
+              <w:spacing w:after="160" w:line="245" w:lineRule="auto"/>
+              <w:ind w:left="0"/>
+              <w:rPr>
+                <w:rFonts w:hint="cs"/>
+                <w:sz w:val="18"/>
+                <w:szCs w:val="18"/>
+              </w:rPr>
+            </w:pPr>
+            <w:r>
+              <w:rPr>
+                <w:rFonts w:hint="cs"/>
+                <w:sz w:val="18"/>
+                <w:szCs w:val="18"/>
+              </w:rPr>
+              <w:t>F</w:t>
+            </w:r>
+          </w:p>
+        </w:tc>
+        <w:tc>
+          <w:tcPr>
+            <w:tcW w:w="1075" w:type="dxa"/>
+          </w:tcPr>
+          <w:p>
+            <w:pPr>
+              <w:pStyle w:val="ListParagraph"/>
+              <w:bidi/>
+              <w:spacing w:after="160" w:line="245" w:lineRule="auto"/>
+              <w:ind w:left="0"/>
+              <w:rPr>
+                <w:rFonts w:hint="cs"/>
+                <w:sz w:val="18"/>
+                <w:szCs w:val="18"/>
+              </w:rPr>
+            </w:pPr>
+            <w:r>
+              <w:rPr>
+                <w:rFonts w:hint="cs"/>
+                <w:sz w:val="18"/>
+                <w:szCs w:val="18"/>
+              </w:rPr>
+              <w:t>F</w:t>
+            </w:r>
+          </w:p>
+        </w:tc>
+        <w:tc>
+          <w:tcPr>
+            <w:tcW w:w="1075" w:type="dxa"/>
+          </w:tcPr>
+          <w:p>
+            <w:pPr>
+              <w:pStyle w:val="ListParagraph"/>
+              <w:bidi/>
+              <w:spacing w:after="160" w:line="245" w:lineRule="auto"/>
+              <w:ind w:left="0"/>
+              <w:rPr>
+                <w:rFonts w:hint="cs"/>
+                <w:sz w:val="18"/>
+                <w:szCs w:val="18"/>
+                <w:rtl/>
+              </w:rPr>
+            </w:pPr>
+            <w:r>
+              <w:rPr>
+                <w:rFonts w:hint="cs"/>
+                <w:sz w:val="18"/>
+                <w:szCs w:val="18"/>
+              </w:rPr>
+              <w:t>F</w:t>
+            </w:r>
+          </w:p>
+        </w:tc>
+        <w:tc>
+          <w:tcPr>
+            <w:tcW w:w="1075" w:type="dxa"/>
+          </w:tcPr>
+          <w:p>
+            <w:pPr>
+              <w:pStyle w:val="ListParagraph"/>
+              <w:bidi/>
+              <w:spacing w:after="160" w:line="245" w:lineRule="auto"/>
+              <w:ind w:left="0"/>
+              <w:rPr>
+                <w:rFonts w:hint="cs"/>
+                <w:sz w:val="18"/>
+                <w:szCs w:val="18"/>
+                <w:rtl/>
+              </w:rPr>
+            </w:pPr>
+            <w:r>
+              <w:rPr>
+                <w:rFonts w:hint="cs"/>
+                <w:sz w:val="18"/>
+                <w:szCs w:val="18"/>
+              </w:rPr>
+              <w:t>F</w:t>
+            </w:r>
+          </w:p>
+        </w:tc>
+        <w:tc>
+          <w:tcPr>
+            <w:tcW w:w="1085" w:type="dxa"/>
+          </w:tcPr>
+          <w:p>
+            <w:pPr>
+              <w:pStyle w:val="ListParagraph"/>
+              <w:bidi/>
+              <w:spacing w:after="160" w:line="245" w:lineRule="auto"/>
+              <w:ind w:left="0"/>
+              <w:rPr>
+                <w:rFonts w:hint="cs"/>
+                <w:sz w:val="18"/>
+                <w:szCs w:val="18"/>
+                <w:rtl/>
+              </w:rPr>
+            </w:pPr>
+            <w:r>
+              <w:rPr>
+                <w:rFonts w:hint="cs"/>
+                <w:sz w:val="18"/>
+                <w:szCs w:val="18"/>
+              </w:rPr>
+              <w:t>F</w:t>
+            </w:r>
+          </w:p>
+        </w:tc>
+        <w:tc>
+          <w:tcPr>
+            <w:tcW w:w="1084" w:type="dxa"/>
+          </w:tcPr>
+          <w:p>
+            <w:pPr>
+              <w:pStyle w:val="ListParagraph"/>
+              <w:bidi/>
+              <w:spacing w:after="160" w:line="245" w:lineRule="auto"/>
+              <w:ind w:left="0"/>
+              <w:rPr>
+                <w:rFonts w:hint="cs"/>
+                <w:sz w:val="18"/>
+                <w:szCs w:val="18"/>
+                <w:rtl/>
+              </w:rPr>
+            </w:pPr>
+            <w:r>
+              <w:rPr>
+                <w:rFonts w:hint="cs"/>
+                <w:sz w:val="18"/>
+                <w:szCs w:val="18"/>
+              </w:rPr>
+              <w:t>L</w:t>
+            </w:r>
+          </w:p>
+        </w:tc>
+        <w:tc>
+          <w:tcPr>
+            <w:tcW w:w="1088" w:type="dxa"/>
+            <w:shd w:val="clear" w:color="auto" w:fill="F8CEB3"/>
+          </w:tcPr>
+          <w:p>
+            <w:pPr>
+              <w:pStyle w:val="ListParagraph"/>
+              <w:bidi/>
+              <w:spacing w:after="160" w:line="245" w:lineRule="auto"/>
+              <w:ind w:left="0"/>
+              <w:rPr>
+                <w:rFonts w:hint="cs"/>
+                <w:sz w:val="18"/>
+                <w:szCs w:val="18"/>
+                <w:highlight w:val="magenta"/>
+                <w:rtl/>
+              </w:rPr>
+            </w:pPr>
+            <w:r>
+              <w:rPr>
+                <w:rFonts w:hint="cs"/>
+                <w:sz w:val="18"/>
+                <w:szCs w:val="18"/>
+                <w:highlight w:val="magenta"/>
+              </w:rPr>
+              <w:t>D</w:t>
+            </w:r>
+          </w:p>
+        </w:tc>
+      </w:tr>
+      <w:tr>
+        <w:tc>
+          <w:tcPr>
+            <w:tcW w:w="1075" w:type="dxa"/>
+          </w:tcPr>
+          <w:p>
+            <w:pPr>
+              <w:pStyle w:val="ListParagraph"/>
+              <w:bidi/>
+              <w:spacing w:after="160" w:line="245" w:lineRule="auto"/>
+              <w:ind w:left="0"/>
+              <w:rPr>
+                <w:rFonts w:hint="cs"/>
+                <w:sz w:val="18"/>
+                <w:szCs w:val="18"/>
+              </w:rPr>
+            </w:pPr>
+            <w:r>
+              <w:rPr>
+                <w:rFonts w:hint="cs"/>
+                <w:sz w:val="18"/>
+                <w:szCs w:val="18"/>
+              </w:rPr>
+              <w:t>F</w:t>
+            </w:r>
+          </w:p>
+        </w:tc>
+        <w:tc>
+          <w:tcPr>
+            <w:tcW w:w="1075" w:type="dxa"/>
+          </w:tcPr>
+          <w:p>
+            <w:pPr>
+              <w:pStyle w:val="ListParagraph"/>
+              <w:bidi/>
+              <w:spacing w:after="160" w:line="245" w:lineRule="auto"/>
+              <w:ind w:left="0"/>
+              <w:rPr>
+                <w:rFonts w:hint="cs"/>
+                <w:sz w:val="18"/>
+                <w:szCs w:val="18"/>
+              </w:rPr>
+            </w:pPr>
+            <w:r>
+              <w:rPr>
+                <w:rFonts w:hint="cs"/>
+                <w:sz w:val="18"/>
+                <w:szCs w:val="18"/>
+              </w:rPr>
+              <w:t>F</w:t>
+            </w:r>
+          </w:p>
+        </w:tc>
+        <w:tc>
+          <w:tcPr>
+            <w:tcW w:w="1075" w:type="dxa"/>
+          </w:tcPr>
+          <w:p>
+            <w:pPr>
+              <w:pStyle w:val="ListParagraph"/>
+              <w:bidi/>
+              <w:spacing w:after="160" w:line="245" w:lineRule="auto"/>
+              <w:ind w:left="0"/>
+              <w:rPr>
+                <w:rFonts w:hint="cs"/>
+                <w:sz w:val="18"/>
+                <w:szCs w:val="18"/>
+              </w:rPr>
+            </w:pPr>
+            <w:r>
+              <w:rPr>
+                <w:rFonts w:hint="cs"/>
+                <w:sz w:val="18"/>
+                <w:szCs w:val="18"/>
+              </w:rPr>
+              <w:t>F</w:t>
+            </w:r>
+          </w:p>
+        </w:tc>
+        <w:tc>
+          <w:tcPr>
+            <w:tcW w:w="1075" w:type="dxa"/>
+          </w:tcPr>
+          <w:p>
+            <w:pPr>
+              <w:pStyle w:val="ListParagraph"/>
+              <w:bidi/>
+              <w:spacing w:after="160" w:line="245" w:lineRule="auto"/>
+              <w:ind w:left="0"/>
+              <w:rPr>
+                <w:rFonts w:hint="cs"/>
+                <w:sz w:val="18"/>
+                <w:szCs w:val="18"/>
+                <w:rtl/>
+              </w:rPr>
+            </w:pPr>
+            <w:r>
+              <w:rPr>
+                <w:rFonts w:hint="cs"/>
+                <w:sz w:val="18"/>
+                <w:szCs w:val="18"/>
+              </w:rPr>
+              <w:t>F</w:t>
+            </w:r>
+          </w:p>
+        </w:tc>
+        <w:tc>
+          <w:tcPr>
+            <w:tcW w:w="1075" w:type="dxa"/>
+          </w:tcPr>
+          <w:p>
+            <w:pPr>
+              <w:pStyle w:val="ListParagraph"/>
+              <w:bidi/>
+              <w:spacing w:after="160" w:line="245" w:lineRule="auto"/>
+              <w:ind w:left="0"/>
+              <w:rPr>
+                <w:rFonts w:hint="cs"/>
+                <w:sz w:val="18"/>
+                <w:szCs w:val="18"/>
+                <w:rtl/>
+              </w:rPr>
+            </w:pPr>
+            <w:r>
+              <w:rPr>
+                <w:rFonts w:hint="cs"/>
+                <w:sz w:val="18"/>
+                <w:szCs w:val="18"/>
+              </w:rPr>
+              <w:t>F</w:t>
+            </w:r>
+          </w:p>
+        </w:tc>
+        <w:tc>
+          <w:tcPr>
+            <w:tcW w:w="1085" w:type="dxa"/>
+          </w:tcPr>
+          <w:p>
+            <w:pPr>
+              <w:pStyle w:val="ListParagraph"/>
+              <w:bidi/>
+              <w:spacing w:after="160" w:line="245" w:lineRule="auto"/>
+              <w:ind w:left="0"/>
+              <w:rPr>
+                <w:rFonts w:hint="cs"/>
+                <w:sz w:val="18"/>
+                <w:szCs w:val="18"/>
+                <w:rtl/>
+              </w:rPr>
+            </w:pPr>
+            <w:r>
+              <w:rPr>
+                <w:rFonts w:hint="cs"/>
+                <w:sz w:val="18"/>
+                <w:szCs w:val="18"/>
+              </w:rPr>
+              <w:t>F</w:t>
+            </w:r>
+          </w:p>
+        </w:tc>
+        <w:tc>
+          <w:tcPr>
+            <w:tcW w:w="1084" w:type="dxa"/>
+          </w:tcPr>
+          <w:p>
+            <w:pPr>
+              <w:pStyle w:val="ListParagraph"/>
+              <w:bidi/>
+              <w:spacing w:after="160" w:line="245" w:lineRule="auto"/>
+              <w:ind w:left="0"/>
+              <w:rPr>
+                <w:rFonts w:hint="cs"/>
+                <w:sz w:val="18"/>
+                <w:szCs w:val="18"/>
+                <w:highlight w:val="magenta"/>
+                <w:rtl/>
+              </w:rPr>
+            </w:pPr>
+            <w:r>
+              <w:rPr>
+                <w:rFonts w:hint="cs"/>
+                <w:sz w:val="18"/>
+                <w:szCs w:val="18"/>
+                <w:highlight w:val="magenta"/>
+              </w:rPr>
+              <w:t>L</w:t>
+            </w:r>
+          </w:p>
+        </w:tc>
+        <w:tc>
+          <w:tcPr>
+            <w:tcW w:w="1088" w:type="dxa"/>
+            <w:shd w:val="clear" w:color="auto" w:fill="F8CEB3"/>
+          </w:tcPr>
+          <w:p>
+            <w:pPr>
+              <w:pStyle w:val="ListParagraph"/>
+              <w:bidi/>
+              <w:spacing w:after="160" w:line="245" w:lineRule="auto"/>
+              <w:ind w:left="0"/>
+              <w:rPr>
+                <w:rFonts w:hint="cs"/>
+                <w:sz w:val="18"/>
+                <w:szCs w:val="18"/>
+                <w:highlight w:val="magenta"/>
+                <w:rtl/>
+              </w:rPr>
+            </w:pPr>
+            <w:r>
+              <w:rPr>
+                <w:rFonts w:hint="cs"/>
+                <w:sz w:val="18"/>
+                <w:szCs w:val="18"/>
+                <w:highlight w:val="magenta"/>
+              </w:rPr>
+              <w:t>D</w:t>
+            </w:r>
+          </w:p>
+        </w:tc>
+      </w:tr>
+      <w:tr>
+        <w:tc>
+          <w:tcPr>
+            <w:tcW w:w="1075" w:type="dxa"/>
+          </w:tcPr>
+          <w:p>
+            <w:pPr>
+              <w:pStyle w:val="ListParagraph"/>
+              <w:bidi/>
+              <w:spacing w:after="160" w:line="245" w:lineRule="auto"/>
+              <w:ind w:left="0"/>
+              <w:rPr>
+                <w:rFonts w:hint="cs"/>
+                <w:sz w:val="18"/>
+                <w:szCs w:val="18"/>
+              </w:rPr>
+            </w:pPr>
+            <w:r>
+              <w:rPr>
+                <w:rFonts w:hint="cs"/>
+                <w:sz w:val="18"/>
+                <w:szCs w:val="18"/>
+              </w:rPr>
+              <w:t>F</w:t>
+            </w:r>
+          </w:p>
+        </w:tc>
+        <w:tc>
+          <w:tcPr>
+            <w:tcW w:w="1075" w:type="dxa"/>
+          </w:tcPr>
+          <w:p>
+            <w:pPr>
+              <w:pStyle w:val="ListParagraph"/>
+              <w:bidi/>
+              <w:spacing w:after="160" w:line="245" w:lineRule="auto"/>
+              <w:ind w:left="0"/>
+              <w:rPr>
+                <w:rFonts w:hint="cs"/>
+                <w:sz w:val="18"/>
+                <w:szCs w:val="18"/>
+              </w:rPr>
+            </w:pPr>
+            <w:r>
+              <w:rPr>
+                <w:rFonts w:hint="cs"/>
+                <w:sz w:val="18"/>
+                <w:szCs w:val="18"/>
+              </w:rPr>
+              <w:t>F</w:t>
+            </w:r>
+          </w:p>
+        </w:tc>
+        <w:tc>
+          <w:tcPr>
+            <w:tcW w:w="1075" w:type="dxa"/>
+          </w:tcPr>
+          <w:p>
+            <w:pPr>
+              <w:pStyle w:val="ListParagraph"/>
+              <w:bidi/>
+              <w:spacing w:after="160" w:line="245" w:lineRule="auto"/>
+              <w:ind w:left="0"/>
+              <w:rPr>
+                <w:rFonts w:hint="cs"/>
+                <w:sz w:val="18"/>
+                <w:szCs w:val="18"/>
+              </w:rPr>
+            </w:pPr>
+            <w:r>
+              <w:rPr>
+                <w:rFonts w:hint="cs"/>
+                <w:sz w:val="18"/>
+                <w:szCs w:val="18"/>
+              </w:rPr>
+              <w:t>F</w:t>
+            </w:r>
+          </w:p>
+        </w:tc>
+        <w:tc>
+          <w:tcPr>
+            <w:tcW w:w="1075" w:type="dxa"/>
+          </w:tcPr>
+          <w:p>
+            <w:pPr>
+              <w:pStyle w:val="ListParagraph"/>
+              <w:bidi/>
+              <w:spacing w:after="160" w:line="245" w:lineRule="auto"/>
+              <w:ind w:left="0"/>
+              <w:rPr>
+                <w:rFonts w:hint="cs"/>
+                <w:sz w:val="18"/>
+                <w:szCs w:val="18"/>
+                <w:rtl/>
+              </w:rPr>
+            </w:pPr>
+            <w:r>
+              <w:rPr>
+                <w:rFonts w:hint="cs"/>
+                <w:sz w:val="18"/>
+                <w:szCs w:val="18"/>
+              </w:rPr>
+              <w:t>F</w:t>
+            </w:r>
+          </w:p>
+        </w:tc>
+        <w:tc>
+          <w:tcPr>
+            <w:tcW w:w="1075" w:type="dxa"/>
+          </w:tcPr>
+          <w:p>
+            <w:pPr>
+              <w:pStyle w:val="ListParagraph"/>
+              <w:bidi/>
+              <w:spacing w:after="160" w:line="245" w:lineRule="auto"/>
+              <w:ind w:left="0"/>
+              <w:rPr>
+                <w:rFonts w:hint="cs"/>
+                <w:sz w:val="18"/>
+                <w:szCs w:val="18"/>
+                <w:rtl/>
+              </w:rPr>
+            </w:pPr>
+            <w:r>
+              <w:rPr>
+                <w:rFonts w:hint="cs"/>
+                <w:sz w:val="18"/>
+                <w:szCs w:val="18"/>
+              </w:rPr>
+              <w:t>F</w:t>
+            </w:r>
+          </w:p>
+        </w:tc>
+        <w:tc>
+          <w:tcPr>
+            <w:tcW w:w="1085" w:type="dxa"/>
+          </w:tcPr>
+          <w:p>
+            <w:pPr>
+              <w:pStyle w:val="ListParagraph"/>
+              <w:bidi/>
+              <w:spacing w:after="160" w:line="245" w:lineRule="auto"/>
+              <w:ind w:left="0"/>
+              <w:rPr>
+                <w:rFonts w:hint="cs"/>
+                <w:sz w:val="18"/>
+                <w:szCs w:val="18"/>
+                <w:rtl/>
+              </w:rPr>
+            </w:pPr>
+            <w:r>
+              <w:rPr>
+                <w:rFonts w:hint="cs"/>
+                <w:sz w:val="18"/>
+                <w:szCs w:val="18"/>
+              </w:rPr>
+              <w:t>F</w:t>
+            </w:r>
+          </w:p>
+        </w:tc>
+        <w:tc>
+          <w:tcPr>
+            <w:tcW w:w="1084" w:type="dxa"/>
+          </w:tcPr>
+          <w:p>
+            <w:pPr>
+              <w:pStyle w:val="ListParagraph"/>
+              <w:bidi/>
+              <w:spacing w:after="160" w:line="245" w:lineRule="auto"/>
+              <w:ind w:left="0"/>
+              <w:rPr>
+                <w:rFonts w:hint="cs"/>
+                <w:sz w:val="18"/>
+                <w:szCs w:val="18"/>
+                <w:highlight w:val="magenta"/>
+                <w:rtl/>
+              </w:rPr>
+            </w:pPr>
+            <w:r>
+              <w:rPr>
+                <w:rFonts w:hint="cs"/>
+                <w:sz w:val="18"/>
+                <w:szCs w:val="18"/>
+                <w:highlight w:val="magenta"/>
+              </w:rPr>
+              <w:t>L</w:t>
+            </w:r>
+          </w:p>
+        </w:tc>
+        <w:tc>
+          <w:tcPr>
+            <w:tcW w:w="1088" w:type="dxa"/>
+            <w:shd w:val="clear" w:color="auto" w:fill="F8CEB3"/>
+          </w:tcPr>
+          <w:p>
+            <w:pPr>
+              <w:pStyle w:val="ListParagraph"/>
+              <w:bidi/>
+              <w:spacing w:after="160" w:line="245" w:lineRule="auto"/>
+              <w:ind w:left="0"/>
+              <w:rPr>
+                <w:rFonts w:hint="cs"/>
+                <w:sz w:val="18"/>
+                <w:szCs w:val="18"/>
+                <w:rtl/>
+              </w:rPr>
+            </w:pPr>
+            <w:r>
+              <w:rPr>
+                <w:rFonts w:hint="cs"/>
+                <w:sz w:val="18"/>
+                <w:szCs w:val="18"/>
+              </w:rPr>
+              <w:t>F</w:t>
+            </w:r>
+          </w:p>
+        </w:tc>
+      </w:tr>
+      <w:tr>
+        <w:tc>
+          <w:tcPr>
+            <w:tcW w:w="1075" w:type="dxa"/>
+          </w:tcPr>
+          <w:p>
+            <w:pPr>
+              <w:pStyle w:val="ListParagraph"/>
+              <w:bidi/>
+              <w:spacing w:after="160" w:line="245" w:lineRule="auto"/>
+              <w:ind w:left="0"/>
+              <w:rPr>
+                <w:rFonts w:hint="cs"/>
+                <w:sz w:val="18"/>
+                <w:szCs w:val="18"/>
+              </w:rPr>
+            </w:pPr>
+            <w:r>
+              <w:rPr>
+                <w:rFonts w:hint="cs"/>
+                <w:sz w:val="18"/>
+                <w:szCs w:val="18"/>
+              </w:rPr>
+              <w:t>F</w:t>
+            </w:r>
+          </w:p>
+        </w:tc>
+        <w:tc>
+          <w:tcPr>
+            <w:tcW w:w="1075" w:type="dxa"/>
+          </w:tcPr>
+          <w:p>
+            <w:pPr>
+              <w:pStyle w:val="ListParagraph"/>
+              <w:bidi/>
+              <w:spacing w:after="160" w:line="245" w:lineRule="auto"/>
+              <w:ind w:left="0"/>
+              <w:rPr>
+                <w:rFonts w:hint="cs"/>
+                <w:sz w:val="18"/>
+                <w:szCs w:val="18"/>
+              </w:rPr>
+            </w:pPr>
+            <w:r>
+              <w:rPr>
+                <w:rFonts w:hint="cs"/>
+                <w:sz w:val="18"/>
+                <w:szCs w:val="18"/>
+              </w:rPr>
+              <w:t>F</w:t>
+            </w:r>
+          </w:p>
+        </w:tc>
+        <w:tc>
+          <w:tcPr>
+            <w:tcW w:w="1075" w:type="dxa"/>
+          </w:tcPr>
+          <w:p>
+            <w:pPr>
+              <w:pStyle w:val="ListParagraph"/>
+              <w:bidi/>
+              <w:spacing w:after="160" w:line="245" w:lineRule="auto"/>
+              <w:ind w:left="0"/>
+              <w:rPr>
+                <w:rFonts w:hint="cs"/>
+                <w:sz w:val="18"/>
+                <w:szCs w:val="18"/>
+              </w:rPr>
+            </w:pPr>
+            <w:r>
+              <w:rPr>
+                <w:rFonts w:hint="cs"/>
+                <w:sz w:val="18"/>
+                <w:szCs w:val="18"/>
+              </w:rPr>
+              <w:t>F</w:t>
+            </w:r>
+          </w:p>
+        </w:tc>
+        <w:tc>
+          <w:tcPr>
+            <w:tcW w:w="1075" w:type="dxa"/>
+          </w:tcPr>
+          <w:p>
+            <w:pPr>
+              <w:pStyle w:val="ListParagraph"/>
+              <w:bidi/>
+              <w:spacing w:after="160" w:line="245" w:lineRule="auto"/>
+              <w:ind w:left="0"/>
+              <w:rPr>
+                <w:rFonts w:hint="cs"/>
+                <w:sz w:val="18"/>
+                <w:szCs w:val="18"/>
+                <w:rtl/>
+              </w:rPr>
+            </w:pPr>
+            <w:r>
+              <w:rPr>
+                <w:rFonts w:hint="cs"/>
+                <w:sz w:val="18"/>
+                <w:szCs w:val="18"/>
+              </w:rPr>
+              <w:t>F</w:t>
+            </w:r>
+          </w:p>
+        </w:tc>
+        <w:tc>
+          <w:tcPr>
+            <w:tcW w:w="1075" w:type="dxa"/>
+          </w:tcPr>
+          <w:p>
+            <w:pPr>
+              <w:pStyle w:val="ListParagraph"/>
+              <w:bidi/>
+              <w:spacing w:after="160" w:line="245" w:lineRule="auto"/>
+              <w:ind w:left="0"/>
+              <w:rPr>
+                <w:rFonts w:hint="cs"/>
+                <w:sz w:val="18"/>
+                <w:szCs w:val="18"/>
+                <w:rtl/>
+              </w:rPr>
+            </w:pPr>
+            <w:r>
+              <w:rPr>
+                <w:rFonts w:hint="cs"/>
+                <w:sz w:val="18"/>
+                <w:szCs w:val="18"/>
+              </w:rPr>
+              <w:t>F</w:t>
+            </w:r>
+          </w:p>
+        </w:tc>
+        <w:tc>
+          <w:tcPr>
+            <w:tcW w:w="1085" w:type="dxa"/>
+          </w:tcPr>
+          <w:p>
+            <w:pPr>
+              <w:pStyle w:val="ListParagraph"/>
+              <w:bidi/>
+              <w:spacing w:after="160" w:line="245" w:lineRule="auto"/>
+              <w:ind w:left="0"/>
+              <w:rPr>
+                <w:rFonts w:hint="cs"/>
+                <w:sz w:val="18"/>
+                <w:szCs w:val="18"/>
+                <w:rtl/>
+              </w:rPr>
+            </w:pPr>
+            <w:r>
+              <w:rPr>
+                <w:rFonts w:hint="cs"/>
+                <w:sz w:val="18"/>
+                <w:szCs w:val="18"/>
+              </w:rPr>
+              <w:t>F</w:t>
+            </w:r>
+          </w:p>
+        </w:tc>
+        <w:tc>
+          <w:tcPr>
+            <w:tcW w:w="1084" w:type="dxa"/>
+          </w:tcPr>
+          <w:p>
+            <w:pPr>
+              <w:pStyle w:val="ListParagraph"/>
+              <w:bidi/>
+              <w:spacing w:after="160" w:line="245" w:lineRule="auto"/>
+              <w:ind w:left="0"/>
+              <w:rPr>
+                <w:rFonts w:hint="cs"/>
+                <w:sz w:val="18"/>
+                <w:szCs w:val="18"/>
+                <w:highlight w:val="magenta"/>
+                <w:rtl/>
+              </w:rPr>
+            </w:pPr>
+            <w:r>
+              <w:rPr>
+                <w:rFonts w:hint="cs"/>
+                <w:sz w:val="18"/>
+                <w:szCs w:val="18"/>
+                <w:highlight w:val="magenta"/>
+              </w:rPr>
+              <w:t>L</w:t>
+            </w:r>
+          </w:p>
+        </w:tc>
+        <w:tc>
+          <w:tcPr>
+            <w:tcW w:w="1088" w:type="dxa"/>
+            <w:shd w:val="clear" w:color="auto" w:fill="F8CEB3"/>
+          </w:tcPr>
+          <w:p>
+            <w:pPr>
+              <w:pStyle w:val="ListParagraph"/>
+              <w:bidi/>
+              <w:spacing w:after="160" w:line="245" w:lineRule="auto"/>
+              <w:ind w:left="0"/>
+              <w:rPr>
+                <w:rFonts w:hint="cs"/>
+                <w:sz w:val="18"/>
+                <w:szCs w:val="18"/>
+                <w:rtl/>
+              </w:rPr>
+            </w:pPr>
+            <w:r>
+              <w:rPr>
+                <w:rFonts w:hint="cs"/>
+                <w:sz w:val="18"/>
+                <w:szCs w:val="18"/>
+              </w:rPr>
+              <w:t>F</w:t>
+            </w:r>
+          </w:p>
+        </w:tc>
+      </w:tr>
+      <w:tr>
+        <w:tc>
+          <w:tcPr>
+            <w:tcW w:w="1075" w:type="dxa"/>
+          </w:tcPr>
+          <w:p>
+            <w:pPr>
+              <w:pStyle w:val="ListParagraph"/>
+              <w:bidi/>
+              <w:spacing w:after="160" w:line="245" w:lineRule="auto"/>
+              <w:ind w:left="0"/>
+              <w:rPr>
+                <w:rFonts w:hint="cs"/>
+                <w:sz w:val="18"/>
+                <w:szCs w:val="18"/>
+              </w:rPr>
+            </w:pPr>
+            <w:r>
+              <w:rPr>
+                <w:rFonts w:hint="cs"/>
+                <w:sz w:val="18"/>
+                <w:szCs w:val="18"/>
+              </w:rPr>
+              <w:t>F</w:t>
+            </w:r>
+          </w:p>
+        </w:tc>
+        <w:tc>
+          <w:tcPr>
+            <w:tcW w:w="1075" w:type="dxa"/>
+          </w:tcPr>
+          <w:p>
+            <w:pPr>
+              <w:pStyle w:val="ListParagraph"/>
+              <w:bidi/>
+              <w:spacing w:after="160" w:line="245" w:lineRule="auto"/>
+              <w:ind w:left="0"/>
+              <w:rPr>
+                <w:rFonts w:hint="cs"/>
+                <w:sz w:val="18"/>
+                <w:szCs w:val="18"/>
+              </w:rPr>
+            </w:pPr>
+            <w:r>
+              <w:rPr>
+                <w:rFonts w:hint="cs"/>
+                <w:sz w:val="18"/>
+                <w:szCs w:val="18"/>
+              </w:rPr>
+              <w:t>F</w:t>
+            </w:r>
+          </w:p>
+        </w:tc>
+        <w:tc>
+          <w:tcPr>
+            <w:tcW w:w="1075" w:type="dxa"/>
+          </w:tcPr>
+          <w:p>
+            <w:pPr>
+              <w:pStyle w:val="ListParagraph"/>
+              <w:bidi/>
+              <w:spacing w:after="160" w:line="245" w:lineRule="auto"/>
+              <w:ind w:left="0"/>
+              <w:rPr>
+                <w:rFonts w:hint="cs"/>
+                <w:sz w:val="18"/>
+                <w:szCs w:val="18"/>
+              </w:rPr>
+            </w:pPr>
+            <w:r>
+              <w:rPr>
+                <w:rFonts w:hint="cs"/>
+                <w:sz w:val="18"/>
+                <w:szCs w:val="18"/>
+              </w:rPr>
+              <w:t>F</w:t>
+            </w:r>
+          </w:p>
+        </w:tc>
+        <w:tc>
+          <w:tcPr>
+            <w:tcW w:w="1075" w:type="dxa"/>
+          </w:tcPr>
+          <w:p>
+            <w:pPr>
+              <w:pStyle w:val="ListParagraph"/>
+              <w:bidi/>
+              <w:spacing w:after="160" w:line="245" w:lineRule="auto"/>
+              <w:ind w:left="0"/>
+              <w:rPr>
+                <w:rFonts w:hint="cs"/>
+                <w:sz w:val="18"/>
+                <w:szCs w:val="18"/>
+                <w:rtl/>
+              </w:rPr>
+            </w:pPr>
+            <w:r>
+              <w:rPr>
+                <w:rFonts w:hint="cs"/>
+                <w:sz w:val="18"/>
+                <w:szCs w:val="18"/>
+              </w:rPr>
+              <w:t>F</w:t>
+            </w:r>
+          </w:p>
+        </w:tc>
+        <w:tc>
+          <w:tcPr>
+            <w:tcW w:w="1075" w:type="dxa"/>
+          </w:tcPr>
+          <w:p>
+            <w:pPr>
+              <w:pStyle w:val="ListParagraph"/>
+              <w:bidi/>
+              <w:spacing w:after="160" w:line="245" w:lineRule="auto"/>
+              <w:ind w:left="0"/>
+              <w:rPr>
+                <w:rFonts w:hint="cs"/>
+                <w:sz w:val="18"/>
+                <w:szCs w:val="18"/>
+                <w:rtl/>
+              </w:rPr>
+            </w:pPr>
+            <w:r>
+              <w:rPr>
+                <w:rFonts w:hint="cs"/>
+                <w:sz w:val="18"/>
+                <w:szCs w:val="18"/>
+              </w:rPr>
+              <w:t>F</w:t>
+            </w:r>
+          </w:p>
+        </w:tc>
+        <w:tc>
+          <w:tcPr>
+            <w:tcW w:w="1085" w:type="dxa"/>
+          </w:tcPr>
+          <w:p>
+            <w:pPr>
+              <w:pStyle w:val="ListParagraph"/>
+              <w:bidi/>
+              <w:spacing w:after="160" w:line="245" w:lineRule="auto"/>
+              <w:ind w:left="0"/>
+              <w:rPr>
+                <w:rFonts w:hint="cs"/>
+                <w:sz w:val="18"/>
+                <w:szCs w:val="18"/>
+                <w:rtl/>
+              </w:rPr>
+            </w:pPr>
+            <w:r>
+              <w:rPr>
+                <w:rFonts w:hint="cs"/>
+                <w:sz w:val="18"/>
+                <w:szCs w:val="18"/>
+              </w:rPr>
+              <w:t>F</w:t>
+            </w:r>
+          </w:p>
+        </w:tc>
+        <w:tc>
+          <w:tcPr>
+            <w:tcW w:w="1084" w:type="dxa"/>
+          </w:tcPr>
+          <w:p>
+            <w:pPr>
+              <w:pStyle w:val="ListParagraph"/>
+              <w:bidi/>
+              <w:spacing w:after="160" w:line="245" w:lineRule="auto"/>
+              <w:ind w:left="0"/>
+              <w:rPr>
+                <w:rFonts w:hint="cs"/>
+                <w:sz w:val="18"/>
+                <w:szCs w:val="18"/>
+                <w:highlight w:val="magenta"/>
+                <w:rtl/>
+              </w:rPr>
+            </w:pPr>
+            <w:r>
+              <w:rPr>
+                <w:rFonts w:hint="cs"/>
+                <w:sz w:val="18"/>
+                <w:szCs w:val="18"/>
+                <w:highlight w:val="magenta"/>
+              </w:rPr>
+              <w:t>L</w:t>
+            </w:r>
+          </w:p>
+        </w:tc>
+        <w:tc>
+          <w:tcPr>
+            <w:tcW w:w="1088" w:type="dxa"/>
+            <w:shd w:val="clear" w:color="auto" w:fill="F8CEB3"/>
+          </w:tcPr>
+          <w:p>
+            <w:pPr>
+              <w:pStyle w:val="ListParagraph"/>
+              <w:bidi/>
+              <w:spacing w:after="160" w:line="245" w:lineRule="auto"/>
+              <w:ind w:left="0"/>
+              <w:rPr>
+                <w:rFonts w:hint="cs"/>
+                <w:sz w:val="18"/>
+                <w:szCs w:val="18"/>
+                <w:rtl/>
+              </w:rPr>
+            </w:pPr>
+            <w:r>
+              <w:rPr>
+                <w:rFonts w:hint="cs"/>
+                <w:sz w:val="18"/>
+                <w:szCs w:val="18"/>
+              </w:rPr>
+              <w:t>F</w:t>
+            </w:r>
+          </w:p>
+        </w:tc>
+      </w:tr>
+      <w:tr>
+        <w:tc>
+          <w:tcPr>
+            <w:tcW w:w="1075" w:type="dxa"/>
+          </w:tcPr>
+          <w:p>
+            <w:pPr>
+              <w:pStyle w:val="ListParagraph"/>
+              <w:bidi/>
+              <w:spacing w:after="160" w:line="245" w:lineRule="auto"/>
+              <w:ind w:left="0"/>
+              <w:rPr>
+                <w:rFonts w:hint="cs"/>
+                <w:sz w:val="18"/>
+                <w:szCs w:val="18"/>
+              </w:rPr>
+            </w:pPr>
+            <w:r>
+              <w:rPr>
+                <w:rFonts w:hint="cs"/>
+                <w:sz w:val="18"/>
+                <w:szCs w:val="18"/>
+              </w:rPr>
+              <w:t>F</w:t>
+            </w:r>
+          </w:p>
+        </w:tc>
+        <w:tc>
+          <w:tcPr>
+            <w:tcW w:w="1075" w:type="dxa"/>
+          </w:tcPr>
+          <w:p>
+            <w:pPr>
+              <w:pStyle w:val="ListParagraph"/>
+              <w:bidi/>
+              <w:spacing w:after="160" w:line="245" w:lineRule="auto"/>
+              <w:ind w:left="0"/>
+              <w:rPr>
+                <w:rFonts w:hint="cs"/>
+                <w:sz w:val="18"/>
+                <w:szCs w:val="18"/>
+              </w:rPr>
+            </w:pPr>
+            <w:r>
+              <w:rPr>
+                <w:rFonts w:hint="cs"/>
+                <w:sz w:val="18"/>
+                <w:szCs w:val="18"/>
+              </w:rPr>
+              <w:t>F</w:t>
+            </w:r>
+          </w:p>
+        </w:tc>
+        <w:tc>
+          <w:tcPr>
+            <w:tcW w:w="1075" w:type="dxa"/>
+          </w:tcPr>
+          <w:p>
+            <w:pPr>
+              <w:pStyle w:val="ListParagraph"/>
+              <w:bidi/>
+              <w:spacing w:after="160" w:line="245" w:lineRule="auto"/>
+              <w:ind w:left="0"/>
+              <w:rPr>
+                <w:rFonts w:hint="cs"/>
+                <w:sz w:val="18"/>
+                <w:szCs w:val="18"/>
+              </w:rPr>
+            </w:pPr>
+            <w:r>
+              <w:rPr>
+                <w:rFonts w:hint="cs"/>
+                <w:sz w:val="18"/>
+                <w:szCs w:val="18"/>
+              </w:rPr>
+              <w:t>F</w:t>
+            </w:r>
+          </w:p>
+        </w:tc>
+        <w:tc>
+          <w:tcPr>
+            <w:tcW w:w="1075" w:type="dxa"/>
+          </w:tcPr>
+          <w:p>
+            <w:pPr>
+              <w:pStyle w:val="ListParagraph"/>
+              <w:bidi/>
+              <w:spacing w:after="160" w:line="245" w:lineRule="auto"/>
+              <w:ind w:left="0"/>
+              <w:rPr>
+                <w:rFonts w:hint="cs"/>
+                <w:sz w:val="18"/>
+                <w:szCs w:val="18"/>
+                <w:rtl/>
+              </w:rPr>
+            </w:pPr>
+            <w:r>
+              <w:rPr>
+                <w:rFonts w:hint="cs"/>
+                <w:sz w:val="18"/>
+                <w:szCs w:val="18"/>
+              </w:rPr>
+              <w:t>F</w:t>
+            </w:r>
+          </w:p>
+        </w:tc>
+        <w:tc>
+          <w:tcPr>
+            <w:tcW w:w="1075" w:type="dxa"/>
+          </w:tcPr>
+          <w:p>
+            <w:pPr>
+              <w:pStyle w:val="ListParagraph"/>
+              <w:bidi/>
+              <w:spacing w:after="160" w:line="245" w:lineRule="auto"/>
+              <w:ind w:left="0"/>
+              <w:rPr>
+                <w:rFonts w:hint="cs"/>
+                <w:sz w:val="18"/>
+                <w:szCs w:val="18"/>
+                <w:rtl/>
+              </w:rPr>
+            </w:pPr>
+            <w:r>
+              <w:rPr>
+                <w:rFonts w:hint="cs"/>
+                <w:sz w:val="18"/>
+                <w:szCs w:val="18"/>
+              </w:rPr>
+              <w:t>F</w:t>
+            </w:r>
+          </w:p>
+        </w:tc>
+        <w:tc>
+          <w:tcPr>
+            <w:tcW w:w="1085" w:type="dxa"/>
+          </w:tcPr>
+          <w:p>
+            <w:pPr>
+              <w:pStyle w:val="ListParagraph"/>
+              <w:bidi/>
+              <w:spacing w:after="160" w:line="245" w:lineRule="auto"/>
+              <w:ind w:left="0"/>
+              <w:rPr>
+                <w:rFonts w:hint="cs"/>
+                <w:sz w:val="18"/>
+                <w:szCs w:val="18"/>
+                <w:rtl/>
+              </w:rPr>
+            </w:pPr>
+            <w:r>
+              <w:rPr>
+                <w:rFonts w:hint="cs"/>
+                <w:sz w:val="18"/>
+                <w:szCs w:val="18"/>
+              </w:rPr>
+              <w:t>F</w:t>
+            </w:r>
+          </w:p>
+        </w:tc>
+        <w:tc>
+          <w:tcPr>
+            <w:tcW w:w="1084" w:type="dxa"/>
+          </w:tcPr>
+          <w:p>
+            <w:pPr>
+              <w:pStyle w:val="ListParagraph"/>
+              <w:bidi/>
+              <w:spacing w:after="160" w:line="245" w:lineRule="auto"/>
+              <w:ind w:left="0"/>
+              <w:rPr>
+                <w:rFonts w:hint="cs"/>
+                <w:sz w:val="18"/>
+                <w:szCs w:val="18"/>
+                <w:highlight w:val="magenta"/>
+                <w:rtl/>
+              </w:rPr>
+            </w:pPr>
+            <w:r>
+              <w:rPr>
+                <w:rFonts w:hint="cs"/>
+                <w:sz w:val="18"/>
+                <w:szCs w:val="18"/>
+                <w:highlight w:val="magenta"/>
+              </w:rPr>
+              <w:t>L</w:t>
+            </w:r>
+          </w:p>
+        </w:tc>
+        <w:tc>
+          <w:tcPr>
+            <w:tcW w:w="1088" w:type="dxa"/>
+            <w:shd w:val="clear" w:color="auto" w:fill="F8CEB3"/>
+          </w:tcPr>
+          <w:p>
+            <w:pPr>
+              <w:pStyle w:val="ListParagraph"/>
+              <w:bidi/>
+              <w:spacing w:after="160" w:line="245" w:lineRule="auto"/>
+              <w:ind w:left="0"/>
+              <w:rPr>
+                <w:rFonts w:hint="cs"/>
+                <w:sz w:val="18"/>
+                <w:szCs w:val="18"/>
+                <w:rtl/>
+              </w:rPr>
+            </w:pPr>
+            <w:r>
+              <w:rPr>
+                <w:rFonts w:hint="cs"/>
+                <w:sz w:val="18"/>
+                <w:szCs w:val="18"/>
+              </w:rPr>
+              <w:t>F</w:t>
+            </w:r>
+          </w:p>
+        </w:tc>
+      </w:tr>
+      <w:tr>
+        <w:tc>
+          <w:tcPr>
+            <w:tcW w:w="1075" w:type="dxa"/>
+          </w:tcPr>
+          <w:p>
+            <w:pPr>
+              <w:pStyle w:val="ListParagraph"/>
+              <w:bidi/>
+              <w:spacing w:after="160" w:line="245" w:lineRule="auto"/>
+              <w:ind w:left="0"/>
+              <w:rPr>
+                <w:rFonts w:hint="cs"/>
+                <w:sz w:val="18"/>
+                <w:szCs w:val="18"/>
+              </w:rPr>
+            </w:pPr>
+            <w:r>
+              <w:rPr>
+                <w:rFonts w:hint="cs"/>
+                <w:sz w:val="18"/>
+                <w:szCs w:val="18"/>
+              </w:rPr>
+              <w:t>F</w:t>
+            </w:r>
+          </w:p>
+        </w:tc>
+        <w:tc>
+          <w:tcPr>
+            <w:tcW w:w="1075" w:type="dxa"/>
+          </w:tcPr>
+          <w:p>
+            <w:pPr>
+              <w:pStyle w:val="ListParagraph"/>
+              <w:bidi/>
+              <w:spacing w:after="160" w:line="245" w:lineRule="auto"/>
+              <w:ind w:left="0"/>
+              <w:rPr>
+                <w:rFonts w:hint="cs"/>
+                <w:sz w:val="18"/>
+                <w:szCs w:val="18"/>
+              </w:rPr>
+            </w:pPr>
+            <w:r>
+              <w:rPr>
+                <w:rFonts w:hint="cs"/>
+                <w:sz w:val="18"/>
+                <w:szCs w:val="18"/>
+              </w:rPr>
+              <w:t>F</w:t>
+            </w:r>
+          </w:p>
+        </w:tc>
+        <w:tc>
+          <w:tcPr>
+            <w:tcW w:w="1075" w:type="dxa"/>
+          </w:tcPr>
+          <w:p>
+            <w:pPr>
+              <w:pStyle w:val="ListParagraph"/>
+              <w:bidi/>
+              <w:spacing w:after="160" w:line="245" w:lineRule="auto"/>
+              <w:ind w:left="0"/>
+              <w:rPr>
+                <w:rFonts w:hint="cs"/>
+                <w:sz w:val="18"/>
+                <w:szCs w:val="18"/>
+              </w:rPr>
+            </w:pPr>
+            <w:r>
+              <w:rPr>
+                <w:rFonts w:hint="cs"/>
+                <w:sz w:val="18"/>
+                <w:szCs w:val="18"/>
+              </w:rPr>
+              <w:t>F</w:t>
+            </w:r>
+          </w:p>
+        </w:tc>
+        <w:tc>
+          <w:tcPr>
+            <w:tcW w:w="1075" w:type="dxa"/>
+          </w:tcPr>
+          <w:p>
+            <w:pPr>
+              <w:pStyle w:val="ListParagraph"/>
+              <w:bidi/>
+              <w:spacing w:after="160" w:line="245" w:lineRule="auto"/>
+              <w:ind w:left="0"/>
+              <w:rPr>
+                <w:rFonts w:hint="cs"/>
+                <w:sz w:val="18"/>
+                <w:szCs w:val="18"/>
+                <w:rtl/>
+              </w:rPr>
+            </w:pPr>
+            <w:r>
+              <w:rPr>
+                <w:rFonts w:hint="cs"/>
+                <w:sz w:val="18"/>
+                <w:szCs w:val="18"/>
+              </w:rPr>
+              <w:t>F</w:t>
+            </w:r>
+          </w:p>
+        </w:tc>
+        <w:tc>
+          <w:tcPr>
+            <w:tcW w:w="1075" w:type="dxa"/>
+          </w:tcPr>
+          <w:p>
+            <w:pPr>
+              <w:pStyle w:val="ListParagraph"/>
+              <w:bidi/>
+              <w:spacing w:after="160" w:line="245" w:lineRule="auto"/>
+              <w:ind w:left="0"/>
+              <w:rPr>
+                <w:rFonts w:hint="cs"/>
+                <w:sz w:val="18"/>
+                <w:szCs w:val="18"/>
+                <w:rtl/>
+              </w:rPr>
+            </w:pPr>
+            <w:r>
+              <w:rPr>
+                <w:rFonts w:hint="cs"/>
+                <w:sz w:val="18"/>
+                <w:szCs w:val="18"/>
+              </w:rPr>
+              <w:t>F</w:t>
+            </w:r>
+          </w:p>
+        </w:tc>
+        <w:tc>
+          <w:tcPr>
+            <w:tcW w:w="1085" w:type="dxa"/>
+          </w:tcPr>
+          <w:p>
+            <w:pPr>
+              <w:pStyle w:val="ListParagraph"/>
+              <w:bidi/>
+              <w:spacing w:after="160" w:line="245" w:lineRule="auto"/>
+              <w:ind w:left="0"/>
+              <w:rPr>
+                <w:rFonts w:hint="cs"/>
+                <w:sz w:val="18"/>
+                <w:szCs w:val="18"/>
+                <w:rtl/>
+              </w:rPr>
+            </w:pPr>
+            <w:r>
+              <w:rPr>
+                <w:rFonts w:hint="cs"/>
+                <w:sz w:val="18"/>
+                <w:szCs w:val="18"/>
+              </w:rPr>
+              <w:t>F</w:t>
+            </w:r>
+          </w:p>
+        </w:tc>
+        <w:tc>
+          <w:tcPr>
+            <w:tcW w:w="1084" w:type="dxa"/>
+          </w:tcPr>
+          <w:p>
+            <w:pPr>
+              <w:pStyle w:val="ListParagraph"/>
+              <w:bidi/>
+              <w:spacing w:after="160" w:line="245" w:lineRule="auto"/>
+              <w:ind w:left="0"/>
+              <w:rPr>
+                <w:rFonts w:hint="cs"/>
+                <w:sz w:val="18"/>
+                <w:szCs w:val="18"/>
+                <w:highlight w:val="magenta"/>
+                <w:rtl/>
+              </w:rPr>
+            </w:pPr>
+            <w:r>
+              <w:rPr>
+                <w:rFonts w:hint="cs"/>
+                <w:sz w:val="18"/>
+                <w:szCs w:val="18"/>
+                <w:highlight w:val="magenta"/>
+              </w:rPr>
+              <w:t>L</w:t>
+            </w:r>
+          </w:p>
+        </w:tc>
+        <w:tc>
+          <w:tcPr>
+            <w:tcW w:w="1088" w:type="dxa"/>
+            <w:shd w:val="clear" w:color="auto" w:fill="F8CEB3"/>
+          </w:tcPr>
+          <w:p>
+            <w:pPr>
+              <w:pStyle w:val="ListParagraph"/>
+              <w:bidi/>
+              <w:spacing w:after="160" w:line="245" w:lineRule="auto"/>
+              <w:ind w:left="0"/>
+              <w:rPr>
+                <w:rFonts w:hint="cs"/>
+                <w:sz w:val="18"/>
+                <w:szCs w:val="18"/>
+                <w:rtl/>
+              </w:rPr>
+            </w:pPr>
+            <w:r>
+              <w:rPr>
+                <w:rFonts w:hint="cs"/>
+                <w:sz w:val="18"/>
+                <w:szCs w:val="18"/>
+                <w:highlight w:val="magenta"/>
+              </w:rPr>
+              <w:t>G</w:t>
+            </w:r>
+          </w:p>
+        </w:tc>
+      </w:tr>
+    </w:tbl>
+    <w:p>
+      <w:pPr>
+        <w:bidi/>
+        <w:spacing w:after="160" w:line="245" w:lineRule="auto"/>
+        <w:rPr>
+          <w:rFonts w:hint="cs"/>
+          <w:sz w:val="18"/>
+          <w:szCs w:val="18"/>
+          <w:rtl/>
+        </w:rPr>
+      </w:pPr>
+      <w:r>
+        <w:rPr>
+          <w:sz w:val="18"/>
+          <w:szCs w:val="18"/>
+          <w:rtl/>
+        </w:rPr>
+        <w:tab/>
+      </w:r>
+      <w:r>
+        <w:rPr>
+          <w:rFonts w:hint="cs"/>
+          <w:sz w:val="18"/>
+          <w:szCs w:val="18"/>
+          <w:rtl/>
+        </w:rPr>
+        <w:t>קל לראות שהמסלול הקרוב ביותר במונחים של מרחק מנהטן הוא המסלול ה</w:t>
+      </w:r>
+      <w:r>
+        <w:rPr>
+          <w:rFonts w:hint="cs"/>
+          <w:color w:val="F8CEB3"/>
+          <w:sz w:val="18"/>
+          <w:szCs w:val="18"/>
+          <w:rtl/>
+        </w:rPr>
+        <w:t>אפרסק</w:t>
+      </w:r>
+      <w:r>
+        <w:rPr>
+          <w:rFonts w:hint="cs"/>
+          <w:sz w:val="18"/>
+          <w:szCs w:val="18"/>
+          <w:rtl/>
+        </w:rPr>
+        <w:t xml:space="preserve">, ומשקלו 43. לעומת זאת, המסלול המסומן </w:t>
+      </w:r>
+      <w:r>
+        <w:rPr>
+          <w:sz w:val="18"/>
+          <w:szCs w:val="18"/>
+          <w:rtl/>
+        </w:rPr>
+        <w:tab/>
+      </w:r>
+      <w:r>
+        <w:rPr>
+          <w:rFonts w:hint="cs"/>
+          <w:sz w:val="18"/>
+          <w:szCs w:val="18"/>
+          <w:rtl/>
+        </w:rPr>
+        <w:t>בוורוד, משקלו 9, והוא קל יותר מהאפרסק.</w:t>
       </w:r>
     </w:p>
     <w:p>
@@ -4320,7 +6700,6 @@
           <w:rtl/>
           <w:lang w:val="en-US"/>
         </w:rPr>
-        <w:lastRenderedPageBreak/>
         <w:t xml:space="preserve"> </w:t>
       </w:r>
       <w:r>
@@ -4677,6 +7056,7 @@
           <w:rFonts w:eastAsiaTheme="minorEastAsia"/>
           <w:noProof/>
         </w:rPr>
+        <w:lastRenderedPageBreak/>
         <mc:AlternateContent>
           <mc:Choice Requires="wps">
             <w:drawing>
@@ -6997,7 +9377,6 @@
           <w:color w:val="4472C4"/>
           <w:rtl/>
         </w:rPr>
-        <w:lastRenderedPageBreak/>
         <w:t>שאלה 7</w:t>
       </w:r>
       <w:r>
@@ -7906,6 +10285,7 @@
           <w:rtl/>
           <w:lang w:val="en-US"/>
         </w:rPr>
+        <w:lastRenderedPageBreak/>
         <w:t xml:space="preserve">עבור כל אחת </w:t>
       </w:r>
       <w:r>
@@ -11281,7 +13661,6 @@
           <w:color w:val="4472C4"/>
           <w:rtl/>
         </w:rPr>
-        <w:lastRenderedPageBreak/>
         <w:t xml:space="preserve">שאלה </w:t>
       </w:r>
       <w:r>
@@ -11628,6 +14007,7 @@
           <w:color w:val="4472C4"/>
           <w:rtl/>
         </w:rPr>
+        <w:lastRenderedPageBreak/>
         <w:t xml:space="preserve">שאלה </w:t>
       </w:r>
       <w:r>
@@ -13343,7 +15723,6 @@
           <w:color w:val="4472C4"/>
           <w:rtl/>
         </w:rPr>
-        <w:lastRenderedPageBreak/>
         <w:t xml:space="preserve">שאלה </w:t>
       </w:r>
       <w:r>
@@ -16008,6 +18387,7 @@
           <w:rtl/>
           <w:lang w:val="en-US"/>
         </w:rPr>
+        <w:lastRenderedPageBreak/>
         <w:t xml:space="preserve">יבש (1 נק׳): </w:t>
       </w:r>
       <w:r>

</xml_diff>

<commit_message>
added a few more answers
</commit_message>
<xml_diff>
--- a/HW1_hebrew.docx
+++ b/HW1_hebrew.docx
@@ -2265,17 +2265,7 @@
               <w:szCs w:val="18"/>
               <w:lang w:val="en-US"/>
             </w:rPr>
-            <m:t>(cell number,0/1, 0/1 )</m:t>
-          </m:r>
-          <m:r>
-            <w:rPr>
-              <w:rFonts w:ascii="Cambria Math" w:hAnsi="Cambria Math"/>
-              <w:color w:val="4472C4" w:themeColor="accent1"/>
-              <w:sz w:val="18"/>
-              <w:szCs w:val="18"/>
-              <w:lang w:val="en-US"/>
-            </w:rPr>
-            <m:t>}</m:t>
+            <m:t>(cell number,0/1, 0/1 )}</m:t>
           </m:r>
         </m:oMath>
       </m:oMathPara>
@@ -3160,7 +3150,6 @@
         <w:rPr>
           <w:sz w:val="18"/>
           <w:szCs w:val="18"/>
-          <w:lang/>
         </w:rPr>
       </w:pPr>
     </w:p>
@@ -3186,78 +3175,75 @@
         </w:rPr>
         <w:t>יבש (1 נק׳): מה הוא מקדם הסיעוף בבעיה?</w:t>
       </w:r>
-      <w:r>
-        <w:rPr>
+    </w:p>
+    <w:p>
+      <w:pPr>
+        <w:pStyle w:val="ListParagraph"/>
+        <w:bidi/>
+        <w:spacing w:after="160" w:line="245" w:lineRule="auto"/>
+        <w:rPr>
+          <w:color w:val="4472C4" w:themeColor="accent1"/>
+          <w:sz w:val="18"/>
+          <w:szCs w:val="18"/>
+        </w:rPr>
+      </w:pPr>
+      <w:r>
+        <w:rPr>
+          <w:rFonts w:hint="cs"/>
+          <w:color w:val="4472C4" w:themeColor="accent1"/>
+          <w:sz w:val="18"/>
+          <w:szCs w:val="18"/>
+          <w:rtl/>
+        </w:rPr>
+        <w:t xml:space="preserve">4 </w:t>
+      </w:r>
+      <w:r>
+        <w:rPr>
+          <w:color w:val="4472C4" w:themeColor="accent1"/>
+          <w:sz w:val="18"/>
+          <w:szCs w:val="18"/>
+          <w:rtl/>
+        </w:rPr>
+        <w:t>–</w:t>
+      </w:r>
+      <w:r>
+        <w:rPr>
+          <w:rFonts w:hint="cs"/>
+          <w:color w:val="4472C4" w:themeColor="accent1"/>
+          <w:sz w:val="18"/>
+          <w:szCs w:val="18"/>
+          <w:rtl/>
+        </w:rPr>
+        <w:t xml:space="preserve"> מכל מצב במרחב החיפוש אפשר להגיע </w:t>
+      </w:r>
+      <w:proofErr w:type="spellStart"/>
+      <w:r>
+        <w:rPr>
+          <w:rFonts w:hint="cs"/>
+          <w:color w:val="4472C4" w:themeColor="accent1"/>
+          <w:sz w:val="18"/>
+          <w:szCs w:val="18"/>
+          <w:rtl/>
+        </w:rPr>
+        <w:t>לככל</w:t>
+      </w:r>
+      <w:proofErr w:type="spellEnd"/>
+      <w:r>
+        <w:rPr>
+          <w:rFonts w:hint="cs"/>
+          <w:color w:val="4472C4" w:themeColor="accent1"/>
+          <w:sz w:val="18"/>
+          <w:szCs w:val="18"/>
+          <w:rtl/>
+        </w:rPr>
+        <w:t xml:space="preserve"> היותר ארבעה מצבים </w:t>
+      </w:r>
+      <w:r>
+        <w:rPr>
+          <w:rFonts w:hint="cs"/>
           <w:b/>
           <w:bCs/>
-          <w:sz w:val="18"/>
-          <w:szCs w:val="18"/>
-          <w:rtl/>
-        </w:rPr>
-        <w:br/>
-      </w:r>
-    </w:p>
-    <w:p>
-      <w:pPr>
-        <w:pStyle w:val="ListParagraph"/>
-        <w:bidi/>
-        <w:spacing w:after="160" w:line="245" w:lineRule="auto"/>
-        <w:rPr>
-          <w:sz w:val="18"/>
-          <w:szCs w:val="18"/>
-        </w:rPr>
-      </w:pPr>
-      <w:r>
-        <w:rPr>
-          <w:rFonts w:hint="cs"/>
-          <w:sz w:val="18"/>
-          <w:szCs w:val="18"/>
-          <w:rtl/>
-        </w:rPr>
-        <w:t xml:space="preserve">4 </w:t>
-      </w:r>
-      <w:r>
-        <w:rPr>
-          <w:sz w:val="18"/>
-          <w:szCs w:val="18"/>
-          <w:rtl/>
-        </w:rPr>
-        <w:t>–</w:t>
-      </w:r>
-      <w:r>
-        <w:rPr>
-          <w:rFonts w:hint="cs"/>
-          <w:sz w:val="18"/>
-          <w:szCs w:val="18"/>
-          <w:rtl/>
-        </w:rPr>
-        <w:t xml:space="preserve"> מכל מצב במרחב החיפוש אפשר להגיע </w:t>
-      </w:r>
-      <w:proofErr w:type="spellStart"/>
-      <w:r>
-        <w:rPr>
-          <w:rFonts w:hint="cs"/>
-          <w:sz w:val="18"/>
-          <w:szCs w:val="18"/>
-          <w:rtl/>
-        </w:rPr>
-        <w:t>לככל</w:t>
-      </w:r>
-      <w:proofErr w:type="spellEnd"/>
-      <w:r>
-        <w:rPr>
-          <w:rFonts w:hint="cs"/>
-          <w:sz w:val="18"/>
-          <w:szCs w:val="18"/>
-          <w:rtl/>
-        </w:rPr>
-        <w:t xml:space="preserve"> היותר ארבעה מצבים </w:t>
-      </w:r>
-      <w:r>
-        <w:rPr>
-          <w:rFonts w:hint="cs"/>
-          <w:b/>
-          <w:bCs/>
+          <w:color w:val="4472C4" w:themeColor="accent1"/>
           <w:sz w:val="18"/>
           <w:szCs w:val="18"/>
           <w:rtl/>
@@ -3267,6 +3253,7 @@
       <w:r>
         <w:rPr>
           <w:rFonts w:hint="cs"/>
+          <w:color w:val="4472C4" w:themeColor="accent1"/>
           <w:sz w:val="18"/>
           <w:szCs w:val="18"/>
           <w:rtl/>
@@ -3432,7 +3419,6 @@
         <w:bidi/>
         <w:spacing w:after="160" w:line="245" w:lineRule="auto"/>
         <w:rPr>
-          <w:rFonts w:hint="cs"/>
           <w:color w:val="4472C4" w:themeColor="accent1"/>
           <w:sz w:val="18"/>
           <w:szCs w:val="18"/>
@@ -3603,10 +3589,8 @@
         <w:bidi/>
         <w:spacing w:after="160" w:line="245" w:lineRule="auto"/>
         <w:rPr>
-          <w:rFonts w:hint="cs"/>
-          <w:sz w:val="18"/>
-          <w:szCs w:val="18"/>
-          <w:lang/>
+          <w:sz w:val="18"/>
+          <w:szCs w:val="18"/>
         </w:rPr>
       </w:pPr>
     </w:p>
@@ -3980,7 +3964,6 @@
           <w:highlight w:val="black"/>
           <w:rtl/>
         </w:rPr>
-        <w:lastRenderedPageBreak/>
         <w:t>רטוב</w:t>
       </w:r>
       <w:r>
@@ -4372,13 +4355,51 @@
       </w:r>
       <w:r>
         <w:rPr>
-          <w:rFonts w:hint="cs"/>
-          <w:sz w:val="18"/>
-          <w:szCs w:val="18"/>
-          <w:highlight w:val="yellow"/>
-          <w:rtl/>
-        </w:rPr>
-        <w:t>איוב מכניס פה את הציור היפה שלו</w:t>
+          <w:noProof/>
+          <w:sz w:val="18"/>
+          <w:szCs w:val="18"/>
+        </w:rPr>
+        <w:drawing>
+          <wp:inline distT="0" distB="0" distL="0" distR="0" wp14:anchorId="32185E6F" wp14:editId="682E0B1A">
+            <wp:extent cx="5943600" cy="4203065"/>
+            <wp:effectExtent l="0" t="0" r="0" b="635"/>
+            <wp:docPr id="1144742716" name="Picture 1"/>
+            <wp:cNvGraphicFramePr>
+              <a:graphicFrameLocks xmlns:a="http://schemas.openxmlformats.org/drawingml/2006/main" noChangeAspect="1"/>
+            </wp:cNvGraphicFramePr>
+            <a:graphic xmlns:a="http://schemas.openxmlformats.org/drawingml/2006/main">
+              <a:graphicData uri="http://schemas.openxmlformats.org/drawingml/2006/picture">
+                <pic:pic xmlns:pic="http://schemas.openxmlformats.org/drawingml/2006/picture">
+                  <pic:nvPicPr>
+                    <pic:cNvPr id="1144742716" name="Picture 1144742716"/>
+                    <pic:cNvPicPr/>
+                  </pic:nvPicPr>
+                  <pic:blipFill>
+                    <a:blip r:embed="rId9" cstate="print">
+                      <a:extLst>
+                        <a:ext uri="{28A0092B-C50C-407E-A947-70E740481C1C}">
+                          <a14:useLocalDpi xmlns:a14="http://schemas.microsoft.com/office/drawing/2010/main" val="0"/>
+                        </a:ext>
+                      </a:extLst>
+                    </a:blip>
+                    <a:stretch>
+                      <a:fillRect/>
+                    </a:stretch>
+                  </pic:blipFill>
+                  <pic:spPr>
+                    <a:xfrm>
+                      <a:off x="0" y="0"/>
+                      <a:ext cx="5943600" cy="4203065"/>
+                    </a:xfrm>
+                    <a:prstGeom prst="rect">
+                      <a:avLst/>
+                    </a:prstGeom>
+                  </pic:spPr>
+                </pic:pic>
+              </a:graphicData>
+            </a:graphic>
+          </wp:inline>
+        </w:drawing>
       </w:r>
     </w:p>
     <w:p>
@@ -4387,10 +4408,11 @@
         <w:bidi/>
         <w:spacing w:after="160" w:line="245" w:lineRule="auto"/>
         <w:rPr>
-          <w:sz w:val="18"/>
-          <w:szCs w:val="18"/>
-          <w:rtl/>
-          <w:lang w:bidi="he"/>
+          <w:rFonts w:hint="cs"/>
+          <w:sz w:val="18"/>
+          <w:szCs w:val="18"/>
+          <w:rtl/>
+          <w:lang w:val="en-US"/>
         </w:rPr>
       </w:pPr>
     </w:p>
@@ -4862,11 +4884,340 @@
     </w:p>
     <w:p>
       <w:pPr>
+        <w:pStyle w:val="ListParagraph"/>
         <w:bidi/>
         <w:spacing w:after="160" w:line="245" w:lineRule="auto"/>
-        <w:rPr>
-          <w:sz w:val="18"/>
-          <w:szCs w:val="18"/>
+        <w:ind w:left="1080"/>
+        <w:rPr>
+          <w:color w:val="4472C4" w:themeColor="accent1"/>
+          <w:sz w:val="18"/>
+          <w:szCs w:val="18"/>
+          <w:rtl/>
+        </w:rPr>
+      </w:pPr>
+      <w:r>
+        <w:rPr>
+          <w:rFonts w:hint="cs"/>
+          <w:color w:val="4472C4" w:themeColor="accent1"/>
+          <w:sz w:val="18"/>
+          <w:szCs w:val="18"/>
+          <w:rtl/>
+        </w:rPr>
+        <w:t>כלומר:</w:t>
+      </w:r>
+    </w:p>
+    <w:p>
+      <w:pPr>
+        <w:pStyle w:val="ListParagraph"/>
+        <w:spacing w:after="160" w:line="245" w:lineRule="auto"/>
+        <w:ind w:left="1080"/>
+        <w:jc w:val="center"/>
+        <w:rPr>
+          <w:color w:val="C00000"/>
+          <w:sz w:val="18"/>
+          <w:szCs w:val="18"/>
+          <w:lang w:val="en-US"/>
+        </w:rPr>
+      </w:pPr>
+      <w:r>
+        <w:rPr>
+          <w:color w:val="C00000"/>
+          <w:sz w:val="18"/>
+          <w:szCs w:val="18"/>
+          <w:lang w:val="en-US"/>
+        </w:rPr>
+        <w:t>T(G) = G’</w:t>
+      </w:r>
+    </w:p>
+    <w:p>
+      <w:pPr>
+        <w:pStyle w:val="ListParagraph"/>
+        <w:spacing w:after="160" w:line="245" w:lineRule="auto"/>
+        <w:ind w:left="1080"/>
+        <w:jc w:val="center"/>
+        <w:rPr>
+          <w:color w:val="C00000"/>
+          <w:sz w:val="18"/>
+          <w:szCs w:val="18"/>
+          <w:lang w:val="en-US"/>
+        </w:rPr>
+      </w:pPr>
+      <w:r>
+        <w:rPr>
+          <w:color w:val="C00000"/>
+          <w:sz w:val="18"/>
+          <w:szCs w:val="18"/>
+          <w:lang w:val="en-US"/>
+        </w:rPr>
+        <w:t>T(</w:t>
+      </w:r>
+      <w:proofErr w:type="gramStart"/>
+      <w:r>
+        <w:rPr>
+          <w:color w:val="C00000"/>
+          <w:sz w:val="18"/>
+          <w:szCs w:val="18"/>
+          <w:lang w:val="en-US"/>
+        </w:rPr>
+        <w:t>V,E</w:t>
+      </w:r>
+      <w:proofErr w:type="gramEnd"/>
+      <w:r>
+        <w:rPr>
+          <w:color w:val="C00000"/>
+          <w:sz w:val="18"/>
+          <w:szCs w:val="18"/>
+          <w:lang w:val="en-US"/>
+        </w:rPr>
+        <w:t>) = V, E’</w:t>
+      </w:r>
+    </w:p>
+    <w:p>
+      <w:pPr>
+        <w:pStyle w:val="ListParagraph"/>
+        <w:bidi/>
+        <w:spacing w:after="160" w:line="245" w:lineRule="auto"/>
+        <w:ind w:left="1080"/>
+        <w:rPr>
+          <w:color w:val="C00000"/>
+          <w:sz w:val="18"/>
+          <w:szCs w:val="18"/>
+          <w:rtl/>
+          <w:lang w:val="en-US"/>
+        </w:rPr>
+      </w:pPr>
+      <w:r>
+        <w:rPr>
+          <w:rFonts w:hint="cs"/>
+          <w:color w:val="C00000"/>
+          <w:sz w:val="18"/>
+          <w:szCs w:val="18"/>
+          <w:rtl/>
+          <w:lang w:val="en-US"/>
+        </w:rPr>
+        <w:t xml:space="preserve">כאשר </w:t>
+      </w:r>
+      <w:r>
+        <w:rPr>
+          <w:color w:val="C00000"/>
+          <w:sz w:val="18"/>
+          <w:szCs w:val="18"/>
+          <w:lang w:val="en-US"/>
+        </w:rPr>
+        <w:t>T</w:t>
+      </w:r>
+      <w:r>
+        <w:rPr>
+          <w:rFonts w:hint="cs"/>
+          <w:color w:val="C00000"/>
+          <w:sz w:val="18"/>
+          <w:szCs w:val="18"/>
+          <w:rtl/>
+          <w:lang w:val="en-US"/>
+        </w:rPr>
+        <w:t xml:space="preserve"> פועלת על כל קשת </w:t>
+      </w:r>
+      <w:r>
+        <w:rPr>
+          <w:color w:val="C00000"/>
+          <w:sz w:val="18"/>
+          <w:szCs w:val="18"/>
+          <w:lang w:val="en-US"/>
+        </w:rPr>
+        <w:t>(</w:t>
+      </w:r>
+      <w:proofErr w:type="spellStart"/>
+      <w:r>
+        <w:rPr>
+          <w:color w:val="C00000"/>
+          <w:sz w:val="18"/>
+          <w:szCs w:val="18"/>
+          <w:lang w:val="en-US"/>
+        </w:rPr>
+        <w:t>u,v</w:t>
+      </w:r>
+      <w:proofErr w:type="spellEnd"/>
+      <w:r>
+        <w:rPr>
+          <w:color w:val="C00000"/>
+          <w:sz w:val="18"/>
+          <w:szCs w:val="18"/>
+          <w:lang w:val="en-US"/>
+        </w:rPr>
+        <w:t>)</w:t>
+      </w:r>
+      <w:r>
+        <w:rPr>
+          <w:color w:val="C00000"/>
+          <w:sz w:val="18"/>
+          <w:szCs w:val="18"/>
+          <w:lang w:val="en-US"/>
+        </w:rPr>
+        <w:sym w:font="Symbol" w:char="F0CE"/>
+      </w:r>
+      <w:r>
+        <w:rPr>
+          <w:color w:val="C00000"/>
+          <w:sz w:val="18"/>
+          <w:szCs w:val="18"/>
+          <w:lang w:val="en-US"/>
+        </w:rPr>
+        <w:t>E</w:t>
+      </w:r>
+      <w:r>
+        <w:rPr>
+          <w:rFonts w:hint="cs"/>
+          <w:color w:val="C00000"/>
+          <w:sz w:val="18"/>
+          <w:szCs w:val="18"/>
+          <w:rtl/>
+          <w:lang w:val="en-US"/>
+        </w:rPr>
+        <w:t xml:space="preserve"> בצורה הבאה:</w:t>
+      </w:r>
+    </w:p>
+    <w:p>
+      <w:pPr>
+        <w:pStyle w:val="ListParagraph"/>
+        <w:spacing w:after="160" w:line="245" w:lineRule="auto"/>
+        <w:ind w:left="1080"/>
+        <w:jc w:val="center"/>
+        <w:rPr>
+          <w:rFonts w:hint="cs"/>
+          <w:color w:val="C00000"/>
+          <w:sz w:val="18"/>
+          <w:szCs w:val="18"/>
+          <w:lang w:val="en-US"/>
+        </w:rPr>
+      </w:pPr>
+      <w:r>
+        <w:rPr>
+          <w:color w:val="C00000"/>
+          <w:sz w:val="18"/>
+          <w:szCs w:val="18"/>
+          <w:lang w:val="en-US"/>
+        </w:rPr>
+        <w:t>T((</w:t>
+      </w:r>
+      <w:proofErr w:type="spellStart"/>
+      <w:proofErr w:type="gramStart"/>
+      <w:r>
+        <w:rPr>
+          <w:color w:val="C00000"/>
+          <w:sz w:val="18"/>
+          <w:szCs w:val="18"/>
+          <w:lang w:val="en-US"/>
+        </w:rPr>
+        <w:t>u,v</w:t>
+      </w:r>
+      <w:proofErr w:type="spellEnd"/>
+      <w:proofErr w:type="gramEnd"/>
+      <w:r>
+        <w:rPr>
+          <w:color w:val="C00000"/>
+          <w:sz w:val="18"/>
+          <w:szCs w:val="18"/>
+          <w:lang w:val="en-US"/>
+        </w:rPr>
+        <w:t>)) = (u</w:t>
+      </w:r>
+      <w:r>
+        <w:rPr>
+          <w:color w:val="C00000"/>
+          <w:sz w:val="18"/>
+          <w:szCs w:val="18"/>
+          <w:vertAlign w:val="subscript"/>
+          <w:lang w:val="en-US"/>
+        </w:rPr>
+        <w:t>1</w:t>
+      </w:r>
+      <w:r>
+        <w:rPr>
+          <w:color w:val="C00000"/>
+          <w:sz w:val="18"/>
+          <w:szCs w:val="18"/>
+          <w:lang w:val="en-US"/>
+        </w:rPr>
+        <w:t>, u</w:t>
+      </w:r>
+      <w:r>
+        <w:rPr>
+          <w:color w:val="C00000"/>
+          <w:sz w:val="18"/>
+          <w:szCs w:val="18"/>
+          <w:vertAlign w:val="subscript"/>
+          <w:lang w:val="en-US"/>
+        </w:rPr>
+        <w:t>2</w:t>
+      </w:r>
+      <w:r>
+        <w:rPr>
+          <w:color w:val="C00000"/>
+          <w:sz w:val="18"/>
+          <w:szCs w:val="18"/>
+          <w:lang w:val="en-US"/>
+        </w:rPr>
+        <w:t xml:space="preserve">, …, </w:t>
+      </w:r>
+      <w:proofErr w:type="spellStart"/>
+      <w:r>
+        <w:rPr>
+          <w:color w:val="C00000"/>
+          <w:sz w:val="18"/>
+          <w:szCs w:val="18"/>
+          <w:lang w:val="en-US"/>
+        </w:rPr>
+        <w:t>u</w:t>
+      </w:r>
+      <w:r>
+        <w:rPr>
+          <w:color w:val="C00000"/>
+          <w:sz w:val="18"/>
+          <w:szCs w:val="18"/>
+          <w:vertAlign w:val="subscript"/>
+          <w:lang w:val="en-US"/>
+        </w:rPr>
+        <w:t>i</w:t>
+      </w:r>
+      <w:proofErr w:type="spellEnd"/>
+      <w:r>
+        <w:rPr>
+          <w:color w:val="C00000"/>
+          <w:sz w:val="18"/>
+          <w:szCs w:val="18"/>
+          <w:lang w:val="en-US"/>
+        </w:rPr>
+        <w:t xml:space="preserve">, v) s.t </w:t>
+      </w:r>
+      <w:proofErr w:type="spellStart"/>
+      <w:r>
+        <w:rPr>
+          <w:color w:val="C00000"/>
+          <w:sz w:val="18"/>
+          <w:szCs w:val="18"/>
+          <w:lang w:val="en-US"/>
+        </w:rPr>
+        <w:t>i</w:t>
+      </w:r>
+      <w:proofErr w:type="spellEnd"/>
+      <w:r>
+        <w:rPr>
+          <w:color w:val="C00000"/>
+          <w:sz w:val="18"/>
+          <w:szCs w:val="18"/>
+          <w:lang w:val="en-US"/>
+        </w:rPr>
+        <w:t xml:space="preserve"> = cost(v)</w:t>
+      </w:r>
+    </w:p>
+    <w:p>
+      <w:pPr>
+        <w:bidi/>
+        <w:spacing w:after="160" w:line="245" w:lineRule="auto"/>
+        <w:rPr>
+          <w:sz w:val="18"/>
+          <w:szCs w:val="18"/>
+          <w:lang w:val="en-US"/>
         </w:rPr>
       </w:pPr>
     </w:p>
@@ -5637,7 +5988,29 @@
           <w:rtl/>
           <w:lang w:val="en-US"/>
         </w:rPr>
-        <w:t xml:space="preserve">ואחד מצמתי האב של המטרה, כי האלגוריתם יעצור באב הראשון, ויכלה שהילד שלו הוא </w:t>
+        <w:t>ואחד מצמתי האב של המטרה, כי האלגוריתם יעצור באב הראשון, וי</w:t>
+      </w:r>
+      <w:r>
+        <w:rPr>
+          <w:rFonts w:hint="cs"/>
+          <w:color w:val="4472C4" w:themeColor="accent1"/>
+          <w:sz w:val="18"/>
+          <w:szCs w:val="18"/>
+          <w:rtl/>
+          <w:lang w:val="en-US"/>
+        </w:rPr>
+        <w:t>ג</w:t>
+      </w:r>
+      <w:r>
+        <w:rPr>
+          <w:rFonts w:hint="cs"/>
+          <w:color w:val="4472C4" w:themeColor="accent1"/>
+          <w:sz w:val="18"/>
+          <w:szCs w:val="18"/>
+          <w:rtl/>
+          <w:lang w:val="en-US"/>
+        </w:rPr>
+        <w:t xml:space="preserve">לה שהילד שלו הוא </w:t>
       </w:r>
       <w:proofErr w:type="spellStart"/>
       <w:r>
@@ -6204,7 +6577,6 @@
           <w:noProof/>
           <w:color w:val="4472C4" w:themeColor="accent1"/>
         </w:rPr>
-        <w:lastRenderedPageBreak/>
         <w:drawing>
           <wp:inline distT="0" distB="0" distL="0" distR="0" wp14:anchorId="14E920DA" wp14:editId="5BECB2B5">
             <wp:extent cx="1281505" cy="898497"/>
@@ -6223,7 +6595,7 @@
                     </pic:cNvPicPr>
                   </pic:nvPicPr>
                   <pic:blipFill>
-                    <a:blip r:embed="rId9" cstate="print">
+                    <a:blip r:embed="rId10" cstate="print">
                       <a:extLst>
                         <a:ext uri="{28A0092B-C50C-407E-A947-70E740481C1C}">
                           <a14:useLocalDpi xmlns:a14="http://schemas.microsoft.com/office/drawing/2010/main" val="0"/>
@@ -6401,17 +6773,7 @@
                   <w:szCs w:val="18"/>
                   <w:lang w:val="en-US"/>
                 </w:rPr>
-                <m:t>6</m:t>
-              </m:r>
-              <m:r>
-                <w:rPr>
-                  <w:rFonts w:ascii="Cambria Math" w:hAnsi="Cambria Math"/>
-                  <w:color w:val="4472C4" w:themeColor="accent1"/>
-                  <w:sz w:val="18"/>
-                  <w:szCs w:val="18"/>
-                  <w:lang w:val="en-US"/>
-                </w:rPr>
-                <m:t>,0,0</m:t>
+                <m:t>6,0,0</m:t>
               </m:r>
             </m:e>
           </m:d>
@@ -6447,17 +6809,7 @@
                   <w:szCs w:val="18"/>
                   <w:lang w:val="en-US"/>
                 </w:rPr>
-                <m:t>7</m:t>
-              </m:r>
-              <m:r>
-                <w:rPr>
-                  <w:rFonts w:ascii="Cambria Math" w:hAnsi="Cambria Math"/>
-                  <w:color w:val="4472C4" w:themeColor="accent1"/>
-                  <w:sz w:val="18"/>
-                  <w:szCs w:val="18"/>
-                  <w:lang w:val="en-US"/>
-                </w:rPr>
-                <m:t>,0,0</m:t>
+                <m:t>7,0,0</m:t>
               </m:r>
             </m:e>
           </m:d>
@@ -6493,17 +6845,7 @@
                   <w:szCs w:val="18"/>
                   <w:lang w:val="en-US"/>
                 </w:rPr>
-                <m:t>8</m:t>
-              </m:r>
-              <m:r>
-                <w:rPr>
-                  <w:rFonts w:ascii="Cambria Math" w:hAnsi="Cambria Math"/>
-                  <w:color w:val="4472C4" w:themeColor="accent1"/>
-                  <w:sz w:val="18"/>
-                  <w:szCs w:val="18"/>
-                  <w:lang w:val="en-US"/>
-                </w:rPr>
-                <m:t>,0,0</m:t>
+                <m:t>8,0,0</m:t>
               </m:r>
             </m:e>
           </m:d>
@@ -6539,17 +6881,7 @@
                   <w:szCs w:val="18"/>
                   <w:lang w:val="en-US"/>
                 </w:rPr>
-                <m:t>5</m:t>
-              </m:r>
-              <m:r>
-                <w:rPr>
-                  <w:rFonts w:ascii="Cambria Math" w:hAnsi="Cambria Math"/>
-                  <w:color w:val="4472C4" w:themeColor="accent1"/>
-                  <w:sz w:val="18"/>
-                  <w:szCs w:val="18"/>
-                  <w:lang w:val="en-US"/>
-                </w:rPr>
-                <m:t>,0,0</m:t>
+                <m:t>5,0,0</m:t>
               </m:r>
             </m:e>
           </m:d>
@@ -6585,37 +6917,7 @@
                   <w:szCs w:val="18"/>
                   <w:lang w:val="en-US"/>
                 </w:rPr>
-                <m:t>2</m:t>
-              </m:r>
-              <m:r>
-                <w:rPr>
-                  <w:rFonts w:ascii="Cambria Math" w:hAnsi="Cambria Math"/>
-                  <w:color w:val="4472C4" w:themeColor="accent1"/>
-                  <w:sz w:val="18"/>
-                  <w:szCs w:val="18"/>
-                  <w:lang w:val="en-US"/>
-                </w:rPr>
-                <m:t>,</m:t>
-              </m:r>
-              <m:r>
-                <w:rPr>
-                  <w:rFonts w:ascii="Cambria Math" w:hAnsi="Cambria Math"/>
-                  <w:color w:val="4472C4" w:themeColor="accent1"/>
-                  <w:sz w:val="18"/>
-                  <w:szCs w:val="18"/>
-                  <w:lang w:val="en-US"/>
-                </w:rPr>
-                <m:t>1</m:t>
-              </m:r>
-              <m:r>
-                <w:rPr>
-                  <w:rFonts w:ascii="Cambria Math" w:hAnsi="Cambria Math"/>
-                  <w:color w:val="4472C4" w:themeColor="accent1"/>
-                  <w:sz w:val="18"/>
-                  <w:szCs w:val="18"/>
-                  <w:lang w:val="en-US"/>
-                </w:rPr>
-                <m:t>,0</m:t>
+                <m:t>2,1,0</m:t>
               </m:r>
             </m:e>
           </m:d>
@@ -6651,37 +6953,7 @@
                   <w:szCs w:val="18"/>
                   <w:lang w:val="en-US"/>
                 </w:rPr>
-                <m:t>5</m:t>
-              </m:r>
-              <m:r>
-                <w:rPr>
-                  <w:rFonts w:ascii="Cambria Math" w:hAnsi="Cambria Math"/>
-                  <w:color w:val="4472C4" w:themeColor="accent1"/>
-                  <w:sz w:val="18"/>
-                  <w:szCs w:val="18"/>
-                  <w:lang w:val="en-US"/>
-                </w:rPr>
-                <m:t>,</m:t>
-              </m:r>
-              <m:r>
-                <w:rPr>
-                  <w:rFonts w:ascii="Cambria Math" w:hAnsi="Cambria Math"/>
-                  <w:color w:val="4472C4" w:themeColor="accent1"/>
-                  <w:sz w:val="18"/>
-                  <w:szCs w:val="18"/>
-                  <w:lang w:val="en-US"/>
-                </w:rPr>
-                <m:t>1</m:t>
-              </m:r>
-              <m:r>
-                <w:rPr>
-                  <w:rFonts w:ascii="Cambria Math" w:hAnsi="Cambria Math"/>
-                  <w:color w:val="4472C4" w:themeColor="accent1"/>
-                  <w:sz w:val="18"/>
-                  <w:szCs w:val="18"/>
-                  <w:lang w:val="en-US"/>
-                </w:rPr>
-                <m:t>,0</m:t>
+                <m:t>5,1,0</m:t>
               </m:r>
             </m:e>
           </m:d>
@@ -6717,37 +6989,7 @@
                   <w:szCs w:val="18"/>
                   <w:lang w:val="en-US"/>
                 </w:rPr>
-                <m:t>8</m:t>
-              </m:r>
-              <m:r>
-                <w:rPr>
-                  <w:rFonts w:ascii="Cambria Math" w:hAnsi="Cambria Math"/>
-                  <w:color w:val="4472C4" w:themeColor="accent1"/>
-                  <w:sz w:val="18"/>
-                  <w:szCs w:val="18"/>
-                  <w:lang w:val="en-US"/>
-                </w:rPr>
-                <m:t>,</m:t>
-              </m:r>
-              <m:r>
-                <w:rPr>
-                  <w:rFonts w:ascii="Cambria Math" w:hAnsi="Cambria Math"/>
-                  <w:color w:val="4472C4" w:themeColor="accent1"/>
-                  <w:sz w:val="18"/>
-                  <w:szCs w:val="18"/>
-                  <w:lang w:val="en-US"/>
-                </w:rPr>
-                <m:t>1</m:t>
-              </m:r>
-              <m:r>
-                <w:rPr>
-                  <w:rFonts w:ascii="Cambria Math" w:hAnsi="Cambria Math"/>
-                  <w:color w:val="4472C4" w:themeColor="accent1"/>
-                  <w:sz w:val="18"/>
-                  <w:szCs w:val="18"/>
-                  <w:lang w:val="en-US"/>
-                </w:rPr>
-                <m:t>,0</m:t>
+                <m:t>8,1,0</m:t>
               </m:r>
             </m:e>
           </m:d>
@@ -6783,37 +7025,7 @@
                   <w:szCs w:val="18"/>
                   <w:lang w:val="en-US"/>
                 </w:rPr>
-                <m:t>7</m:t>
-              </m:r>
-              <m:r>
-                <w:rPr>
-                  <w:rFonts w:ascii="Cambria Math" w:hAnsi="Cambria Math"/>
-                  <w:color w:val="4472C4" w:themeColor="accent1"/>
-                  <w:sz w:val="18"/>
-                  <w:szCs w:val="18"/>
-                  <w:lang w:val="en-US"/>
-                </w:rPr>
-                <m:t>,</m:t>
-              </m:r>
-              <m:r>
-                <w:rPr>
-                  <w:rFonts w:ascii="Cambria Math" w:hAnsi="Cambria Math"/>
-                  <w:color w:val="4472C4" w:themeColor="accent1"/>
-                  <w:sz w:val="18"/>
-                  <w:szCs w:val="18"/>
-                  <w:lang w:val="en-US"/>
-                </w:rPr>
-                <m:t>1</m:t>
-              </m:r>
-              <m:r>
-                <w:rPr>
-                  <w:rFonts w:ascii="Cambria Math" w:hAnsi="Cambria Math"/>
-                  <w:color w:val="4472C4" w:themeColor="accent1"/>
-                  <w:sz w:val="18"/>
-                  <w:szCs w:val="18"/>
-                  <w:lang w:val="en-US"/>
-                </w:rPr>
-                <m:t>,0</m:t>
+                <m:t>7,1,0</m:t>
               </m:r>
             </m:e>
           </m:d>
@@ -6849,47 +7061,7 @@
                   <w:szCs w:val="18"/>
                   <w:lang w:val="en-US"/>
                 </w:rPr>
-                <m:t>4</m:t>
-              </m:r>
-              <m:r>
-                <w:rPr>
-                  <w:rFonts w:ascii="Cambria Math" w:hAnsi="Cambria Math"/>
-                  <w:color w:val="4472C4" w:themeColor="accent1"/>
-                  <w:sz w:val="18"/>
-                  <w:szCs w:val="18"/>
-                  <w:lang w:val="en-US"/>
-                </w:rPr>
-                <m:t>,</m:t>
-              </m:r>
-              <m:r>
-                <w:rPr>
-                  <w:rFonts w:ascii="Cambria Math" w:hAnsi="Cambria Math"/>
-                  <w:color w:val="4472C4" w:themeColor="accent1"/>
-                  <w:sz w:val="18"/>
-                  <w:szCs w:val="18"/>
-                  <w:lang w:val="en-US"/>
-                </w:rPr>
-                <m:t>1</m:t>
-              </m:r>
-              <m:r>
-                <w:rPr>
-                  <w:rFonts w:ascii="Cambria Math" w:hAnsi="Cambria Math"/>
-                  <w:color w:val="4472C4" w:themeColor="accent1"/>
-                  <w:sz w:val="18"/>
-                  <w:szCs w:val="18"/>
-                  <w:lang w:val="en-US"/>
-                </w:rPr>
-                <m:t>,</m:t>
-              </m:r>
-              <m:r>
-                <w:rPr>
-                  <w:rFonts w:ascii="Cambria Math" w:hAnsi="Cambria Math"/>
-                  <w:color w:val="4472C4" w:themeColor="accent1"/>
-                  <w:sz w:val="18"/>
-                  <w:szCs w:val="18"/>
-                  <w:lang w:val="en-US"/>
-                </w:rPr>
-                <m:t>1</m:t>
+                <m:t>4,1,1</m:t>
               </m:r>
             </m:e>
           </m:d>
@@ -6925,47 +7097,7 @@
                   <w:szCs w:val="18"/>
                   <w:lang w:val="en-US"/>
                 </w:rPr>
-                <m:t>7</m:t>
-              </m:r>
-              <m:r>
-                <w:rPr>
-                  <w:rFonts w:ascii="Cambria Math" w:hAnsi="Cambria Math"/>
-                  <w:color w:val="4472C4" w:themeColor="accent1"/>
-                  <w:sz w:val="18"/>
-                  <w:szCs w:val="18"/>
-                  <w:lang w:val="en-US"/>
-                </w:rPr>
-                <m:t>,</m:t>
-              </m:r>
-              <m:r>
-                <w:rPr>
-                  <w:rFonts w:ascii="Cambria Math" w:hAnsi="Cambria Math"/>
-                  <w:color w:val="4472C4" w:themeColor="accent1"/>
-                  <w:sz w:val="18"/>
-                  <w:szCs w:val="18"/>
-                  <w:lang w:val="en-US"/>
-                </w:rPr>
-                <m:t>1</m:t>
-              </m:r>
-              <m:r>
-                <w:rPr>
-                  <w:rFonts w:ascii="Cambria Math" w:hAnsi="Cambria Math"/>
-                  <w:color w:val="4472C4" w:themeColor="accent1"/>
-                  <w:sz w:val="18"/>
-                  <w:szCs w:val="18"/>
-                  <w:lang w:val="en-US"/>
-                </w:rPr>
-                <m:t>,</m:t>
-              </m:r>
-              <m:r>
-                <w:rPr>
-                  <w:rFonts w:ascii="Cambria Math" w:hAnsi="Cambria Math"/>
-                  <w:color w:val="4472C4" w:themeColor="accent1"/>
-                  <w:sz w:val="18"/>
-                  <w:szCs w:val="18"/>
-                  <w:lang w:val="en-US"/>
-                </w:rPr>
-                <m:t>1</m:t>
+                <m:t>7,1,1</m:t>
               </m:r>
             </m:e>
           </m:d>
@@ -7001,51 +7133,14 @@
                   <w:szCs w:val="18"/>
                   <w:lang w:val="en-US"/>
                 </w:rPr>
-                <m:t>8</m:t>
-              </m:r>
-              <m:r>
-                <w:rPr>
-                  <w:rFonts w:ascii="Cambria Math" w:hAnsi="Cambria Math"/>
-                  <w:color w:val="4472C4" w:themeColor="accent1"/>
-                  <w:sz w:val="18"/>
-                  <w:szCs w:val="18"/>
-                  <w:lang w:val="en-US"/>
-                </w:rPr>
-                <m:t>,</m:t>
-              </m:r>
-              <m:r>
-                <w:rPr>
-                  <w:rFonts w:ascii="Cambria Math" w:hAnsi="Cambria Math"/>
-                  <w:color w:val="4472C4" w:themeColor="accent1"/>
-                  <w:sz w:val="18"/>
-                  <w:szCs w:val="18"/>
-                  <w:lang w:val="en-US"/>
-                </w:rPr>
-                <m:t>1</m:t>
-              </m:r>
-              <m:r>
-                <w:rPr>
-                  <w:rFonts w:ascii="Cambria Math" w:hAnsi="Cambria Math"/>
-                  <w:color w:val="4472C4" w:themeColor="accent1"/>
-                  <w:sz w:val="18"/>
-                  <w:szCs w:val="18"/>
-                  <w:lang w:val="en-US"/>
-                </w:rPr>
-                <m:t>,</m:t>
-              </m:r>
-              <m:r>
-                <w:rPr>
-                  <w:rFonts w:ascii="Cambria Math" w:hAnsi="Cambria Math"/>
-                  <w:color w:val="4472C4" w:themeColor="accent1"/>
-                  <w:sz w:val="18"/>
-                  <w:szCs w:val="18"/>
-                  <w:lang w:val="en-US"/>
-                </w:rPr>
-                <m:t>1</m:t>
+                <m:t>8,1,1</m:t>
               </m:r>
             </m:e>
           </m:d>
           <m:r>
+            <m:rPr>
+              <m:sty m:val="p"/>
+            </m:rPr>
             <w:rPr>
               <w:color w:val="4472C4" w:themeColor="accent1"/>
               <w:sz w:val="18"/>
@@ -7184,17 +7279,7 @@
                 <w:szCs w:val="18"/>
                 <w:lang w:val="en-US"/>
               </w:rPr>
-              <m:t>1</m:t>
-            </m:r>
-            <m:r>
-              <w:rPr>
-                <w:rFonts w:ascii="Cambria Math" w:hAnsi="Cambria Math"/>
-                <w:color w:val="4472C4" w:themeColor="accent1"/>
-                <w:sz w:val="18"/>
-                <w:szCs w:val="18"/>
-                <w:lang w:val="en-US"/>
-              </w:rPr>
-              <m:t>,0,0</m:t>
+              <m:t>1,0,0</m:t>
             </m:r>
           </m:e>
         </m:d>
@@ -7230,37 +7315,7 @@
                 <w:szCs w:val="18"/>
                 <w:lang w:val="en-US"/>
               </w:rPr>
-              <m:t>2</m:t>
-            </m:r>
-            <m:r>
-              <w:rPr>
-                <w:rFonts w:ascii="Cambria Math" w:hAnsi="Cambria Math"/>
-                <w:color w:val="4472C4" w:themeColor="accent1"/>
-                <w:sz w:val="18"/>
-                <w:szCs w:val="18"/>
-                <w:lang w:val="en-US"/>
-              </w:rPr>
-              <m:t>,</m:t>
-            </m:r>
-            <m:r>
-              <w:rPr>
-                <w:rFonts w:ascii="Cambria Math" w:hAnsi="Cambria Math"/>
-                <w:color w:val="4472C4" w:themeColor="accent1"/>
-                <w:sz w:val="18"/>
-                <w:szCs w:val="18"/>
-                <w:lang w:val="en-US"/>
-              </w:rPr>
-              <m:t>1</m:t>
-            </m:r>
-            <m:r>
-              <w:rPr>
-                <w:rFonts w:ascii="Cambria Math" w:hAnsi="Cambria Math"/>
-                <w:color w:val="4472C4" w:themeColor="accent1"/>
-                <w:sz w:val="18"/>
-                <w:szCs w:val="18"/>
-                <w:lang w:val="en-US"/>
-              </w:rPr>
-              <m:t>,0</m:t>
+              <m:t>2,1,0</m:t>
             </m:r>
           </m:e>
         </m:d>
@@ -7296,37 +7351,7 @@
                 <w:szCs w:val="18"/>
                 <w:lang w:val="en-US"/>
               </w:rPr>
-              <m:t>5</m:t>
-            </m:r>
-            <m:r>
-              <w:rPr>
-                <w:rFonts w:ascii="Cambria Math" w:hAnsi="Cambria Math"/>
-                <w:color w:val="4472C4" w:themeColor="accent1"/>
-                <w:sz w:val="18"/>
-                <w:szCs w:val="18"/>
-                <w:lang w:val="en-US"/>
-              </w:rPr>
-              <m:t>,</m:t>
-            </m:r>
-            <m:r>
-              <w:rPr>
-                <w:rFonts w:ascii="Cambria Math" w:hAnsi="Cambria Math"/>
-                <w:color w:val="4472C4" w:themeColor="accent1"/>
-                <w:sz w:val="18"/>
-                <w:szCs w:val="18"/>
-                <w:lang w:val="en-US"/>
-              </w:rPr>
-              <m:t>1</m:t>
-            </m:r>
-            <m:r>
-              <w:rPr>
-                <w:rFonts w:ascii="Cambria Math" w:hAnsi="Cambria Math"/>
-                <w:color w:val="4472C4" w:themeColor="accent1"/>
-                <w:sz w:val="18"/>
-                <w:szCs w:val="18"/>
-                <w:lang w:val="en-US"/>
-              </w:rPr>
-              <m:t>,0</m:t>
+              <m:t>5,1,0</m:t>
             </m:r>
           </m:e>
         </m:d>
@@ -7362,47 +7387,7 @@
                 <w:szCs w:val="18"/>
                 <w:lang w:val="en-US"/>
               </w:rPr>
-              <m:t>4</m:t>
-            </m:r>
-            <m:r>
-              <w:rPr>
-                <w:rFonts w:ascii="Cambria Math" w:hAnsi="Cambria Math"/>
-                <w:color w:val="4472C4" w:themeColor="accent1"/>
-                <w:sz w:val="18"/>
-                <w:szCs w:val="18"/>
-                <w:lang w:val="en-US"/>
-              </w:rPr>
-              <m:t>,</m:t>
-            </m:r>
-            <m:r>
-              <w:rPr>
-                <w:rFonts w:ascii="Cambria Math" w:hAnsi="Cambria Math"/>
-                <w:color w:val="4472C4" w:themeColor="accent1"/>
-                <w:sz w:val="18"/>
-                <w:szCs w:val="18"/>
-                <w:lang w:val="en-US"/>
-              </w:rPr>
-              <m:t>1</m:t>
-            </m:r>
-            <m:r>
-              <w:rPr>
-                <w:rFonts w:ascii="Cambria Math" w:hAnsi="Cambria Math"/>
-                <w:color w:val="4472C4" w:themeColor="accent1"/>
-                <w:sz w:val="18"/>
-                <w:szCs w:val="18"/>
-                <w:lang w:val="en-US"/>
-              </w:rPr>
-              <m:t>,</m:t>
-            </m:r>
-            <m:r>
-              <w:rPr>
-                <w:rFonts w:ascii="Cambria Math" w:hAnsi="Cambria Math"/>
-                <w:color w:val="4472C4" w:themeColor="accent1"/>
-                <w:sz w:val="18"/>
-                <w:szCs w:val="18"/>
-                <w:lang w:val="en-US"/>
-              </w:rPr>
-              <m:t>1</m:t>
+              <m:t>4,1,1</m:t>
             </m:r>
           </m:e>
         </m:d>
@@ -7438,37 +7423,7 @@
                 <w:szCs w:val="18"/>
                 <w:lang w:val="en-US"/>
               </w:rPr>
-              <m:t>5,</m:t>
-            </m:r>
-            <m:r>
-              <w:rPr>
-                <w:rFonts w:ascii="Cambria Math" w:hAnsi="Cambria Math"/>
-                <w:color w:val="4472C4" w:themeColor="accent1"/>
-                <w:sz w:val="18"/>
-                <w:szCs w:val="18"/>
-                <w:lang w:val="en-US"/>
-              </w:rPr>
-              <m:t>1</m:t>
-            </m:r>
-            <m:r>
-              <w:rPr>
-                <w:rFonts w:ascii="Cambria Math" w:hAnsi="Cambria Math"/>
-                <w:color w:val="4472C4" w:themeColor="accent1"/>
-                <w:sz w:val="18"/>
-                <w:szCs w:val="18"/>
-                <w:lang w:val="en-US"/>
-              </w:rPr>
-              <m:t>,</m:t>
-            </m:r>
-            <m:r>
-              <w:rPr>
-                <w:rFonts w:ascii="Cambria Math" w:hAnsi="Cambria Math"/>
-                <w:color w:val="4472C4" w:themeColor="accent1"/>
-                <w:sz w:val="18"/>
-                <w:szCs w:val="18"/>
-                <w:lang w:val="en-US"/>
-              </w:rPr>
-              <m:t>1</m:t>
+              <m:t>5,1,1</m:t>
             </m:r>
           </m:e>
         </m:d>
@@ -7504,27 +7459,7 @@
                 <w:szCs w:val="18"/>
                 <w:lang w:val="en-US"/>
               </w:rPr>
-              <m:t>8</m:t>
-            </m:r>
-            <m:r>
-              <w:rPr>
-                <w:rFonts w:ascii="Cambria Math" w:hAnsi="Cambria Math"/>
-                <w:color w:val="4472C4" w:themeColor="accent1"/>
-                <w:sz w:val="18"/>
-                <w:szCs w:val="18"/>
-                <w:lang w:val="en-US"/>
-              </w:rPr>
-              <m:t>,1,</m:t>
-            </m:r>
-            <m:r>
-              <w:rPr>
-                <w:rFonts w:ascii="Cambria Math" w:hAnsi="Cambria Math"/>
-                <w:color w:val="4472C4" w:themeColor="accent1"/>
-                <w:sz w:val="18"/>
-                <w:szCs w:val="18"/>
-                <w:lang w:val="en-US"/>
-              </w:rPr>
-              <m:t>1</m:t>
+              <m:t>8,1,1</m:t>
             </m:r>
           </m:e>
         </m:d>
@@ -7536,7 +7471,6 @@
         <w:bidi/>
         <w:ind w:left="785"/>
         <w:rPr>
-          <w:rFonts w:hint="cs"/>
           <w:color w:val="4472C4" w:themeColor="accent1"/>
           <w:sz w:val="18"/>
           <w:szCs w:val="18"/>
@@ -7605,7 +7539,6 @@
         <w:bidi/>
         <w:ind w:left="785"/>
         <w:rPr>
-          <w:rFonts w:hint="cs"/>
           <w:sz w:val="18"/>
           <w:szCs w:val="18"/>
           <w:lang w:val="en-US"/>
@@ -7833,7 +7766,6 @@
         <w:bidi/>
         <w:ind w:left="425"/>
         <w:rPr>
-          <w:rFonts w:hint="cs"/>
           <w:b/>
           <w:bCs/>
           <w:sz w:val="18"/>
@@ -8235,25 +8167,7 @@
           <w:szCs w:val="18"/>
           <w:lang w:val="en-US"/>
         </w:rPr>
-        <w:t>(</w:t>
-      </w:r>
-      <w:r>
-        <w:rPr>
-          <w:color w:val="4472C4" w:themeColor="accent1"/>
-          <w:sz w:val="18"/>
-          <w:szCs w:val="18"/>
-          <w:lang w:val="en-US"/>
-        </w:rPr>
-        <w:t>expand</w:t>
-      </w:r>
-      <w:r>
-        <w:rPr>
-          <w:color w:val="4472C4" w:themeColor="accent1"/>
-          <w:sz w:val="18"/>
-          <w:szCs w:val="18"/>
-          <w:lang w:val="en-US"/>
-        </w:rPr>
-        <w:t>)</w:t>
+        <w:t>(expand)</w:t>
       </w:r>
       <w:r>
         <w:rPr>
@@ -8330,6 +8244,7 @@
           <w:rtl/>
           <w:lang w:val="en-US"/>
         </w:rPr>
+        <w:lastRenderedPageBreak/>
         <w:t xml:space="preserve"> - </w:t>
       </w:r>
       <w:r>
@@ -8364,47 +8279,7 @@
             <w:szCs w:val="18"/>
             <w:lang w:val="en-US"/>
           </w:rPr>
-          <m:t>N+</m:t>
-        </m:r>
-        <m:r>
-          <w:rPr>
-            <w:rFonts w:ascii="Cambria Math" w:hAnsi="Cambria Math"/>
-            <w:color w:val="4472C4" w:themeColor="accent1"/>
-            <w:sz w:val="18"/>
-            <w:szCs w:val="18"/>
-            <w:lang w:val="en-US"/>
-          </w:rPr>
-          <m:t>(</m:t>
-        </m:r>
-        <m:r>
-          <w:rPr>
-            <w:rFonts w:ascii="Cambria Math" w:hAnsi="Cambria Math"/>
-            <w:color w:val="4472C4" w:themeColor="accent1"/>
-            <w:sz w:val="18"/>
-            <w:szCs w:val="18"/>
-            <w:lang w:val="en-US"/>
-          </w:rPr>
-          <m:t>N-1</m:t>
-        </m:r>
-        <m:r>
-          <w:rPr>
-            <w:rFonts w:ascii="Cambria Math" w:hAnsi="Cambria Math"/>
-            <w:color w:val="4472C4" w:themeColor="accent1"/>
-            <w:sz w:val="18"/>
-            <w:szCs w:val="18"/>
-            <w:lang w:val="en-US"/>
-          </w:rPr>
-          <m:t>)</m:t>
-        </m:r>
-        <m:r>
-          <w:rPr>
-            <w:rFonts w:ascii="Cambria Math" w:hAnsi="Cambria Math"/>
-            <w:color w:val="4472C4" w:themeColor="accent1"/>
-            <w:sz w:val="18"/>
-            <w:szCs w:val="18"/>
-            <w:lang w:val="en-US"/>
-          </w:rPr>
-          <m:t>-1=</m:t>
+          <m:t>N+(N-1)-1=</m:t>
         </m:r>
         <m:r>
           <m:rPr>
@@ -8782,6 +8657,335 @@
         </w:rPr>
         <w:t>.</w:t>
       </w:r>
+    </w:p>
+    <w:p>
+      <w:pPr>
+        <w:pStyle w:val="ListParagraph"/>
+        <w:rPr>
+          <w:rFonts w:hint="cs"/>
+          <w:sz w:val="18"/>
+          <w:szCs w:val="18"/>
+          <w:rtl/>
+        </w:rPr>
+      </w:pPr>
+    </w:p>
+    <w:p>
+      <w:pPr>
+        <w:pStyle w:val="ListParagraph"/>
+        <w:bidi/>
+        <w:spacing w:after="160" w:line="245" w:lineRule="auto"/>
+        <w:ind w:left="785"/>
+        <w:rPr>
+          <w:color w:val="C00000"/>
+          <w:sz w:val="18"/>
+          <w:szCs w:val="18"/>
+          <w:rtl/>
+          <w:lang w:val="en-US"/>
+        </w:rPr>
+      </w:pPr>
+      <w:r>
+        <w:rPr>
+          <w:rFonts w:hint="cs"/>
+          <w:color w:val="C00000"/>
+          <w:sz w:val="18"/>
+          <w:szCs w:val="18"/>
+          <w:rtl/>
+        </w:rPr>
+        <w:t xml:space="preserve">לכל צומת במסלול, </w:t>
+      </w:r>
+      <w:proofErr w:type="spellStart"/>
+      <w:r>
+        <w:rPr>
+          <w:rFonts w:hint="cs"/>
+          <w:color w:val="C00000"/>
+          <w:sz w:val="18"/>
+          <w:szCs w:val="18"/>
+          <w:rtl/>
+        </w:rPr>
+        <w:t>יווצרו</w:t>
+      </w:r>
+      <w:proofErr w:type="spellEnd"/>
+      <w:r>
+        <w:rPr>
+          <w:rFonts w:hint="cs"/>
+          <w:color w:val="C00000"/>
+          <w:sz w:val="18"/>
+          <w:szCs w:val="18"/>
+          <w:rtl/>
+        </w:rPr>
+        <w:t xml:space="preserve"> הצמתים השכנים לו, לכן, בכל הצמתים במסלול מטה, בלי הצומת בזווית השמאלית מטה, </w:t>
+      </w:r>
+      <w:proofErr w:type="spellStart"/>
+      <w:r>
+        <w:rPr>
+          <w:rFonts w:hint="cs"/>
+          <w:color w:val="C00000"/>
+          <w:sz w:val="18"/>
+          <w:szCs w:val="18"/>
+          <w:rtl/>
+        </w:rPr>
+        <w:t>יווצרי</w:t>
+      </w:r>
+      <w:proofErr w:type="spellEnd"/>
+      <w:r>
+        <w:rPr>
+          <w:rFonts w:hint="cs"/>
+          <w:color w:val="C00000"/>
+          <w:sz w:val="18"/>
+          <w:szCs w:val="18"/>
+          <w:rtl/>
+        </w:rPr>
+        <w:t xml:space="preserve"> שני שכנים (</w:t>
+      </w:r>
+      <w:r>
+        <w:rPr>
+          <w:color w:val="C00000"/>
+          <w:sz w:val="18"/>
+          <w:szCs w:val="18"/>
+          <w:lang w:val="en-US"/>
+        </w:rPr>
+        <w:t>RIGHT, DOWN</w:t>
+      </w:r>
+      <w:r>
+        <w:rPr>
+          <w:rFonts w:hint="cs"/>
+          <w:color w:val="C00000"/>
+          <w:sz w:val="18"/>
+          <w:szCs w:val="18"/>
+          <w:rtl/>
+          <w:lang w:val="en-US"/>
+        </w:rPr>
+        <w:t xml:space="preserve">), לצומת בפינה הימנית מטה </w:t>
+      </w:r>
+      <w:proofErr w:type="spellStart"/>
+      <w:r>
+        <w:rPr>
+          <w:rFonts w:hint="cs"/>
+          <w:color w:val="C00000"/>
+          <w:sz w:val="18"/>
+          <w:szCs w:val="18"/>
+          <w:rtl/>
+          <w:lang w:val="en-US"/>
+        </w:rPr>
+        <w:t>יווצר</w:t>
+      </w:r>
+      <w:proofErr w:type="spellEnd"/>
+      <w:r>
+        <w:rPr>
+          <w:rFonts w:hint="cs"/>
+          <w:color w:val="C00000"/>
+          <w:sz w:val="18"/>
+          <w:szCs w:val="18"/>
+          <w:rtl/>
+          <w:lang w:val="en-US"/>
+        </w:rPr>
+        <w:t xml:space="preserve"> רק שכן אחד (</w:t>
+      </w:r>
+      <w:r>
+        <w:rPr>
+          <w:color w:val="C00000"/>
+          <w:sz w:val="18"/>
+          <w:szCs w:val="18"/>
+          <w:lang w:val="en-US"/>
+        </w:rPr>
+        <w:t>RIGHT</w:t>
+      </w:r>
+      <w:r>
+        <w:rPr>
+          <w:rFonts w:hint="cs"/>
+          <w:color w:val="C00000"/>
+          <w:sz w:val="18"/>
+          <w:szCs w:val="18"/>
+          <w:rtl/>
+          <w:lang w:val="en-US"/>
+        </w:rPr>
+        <w:t>), כעת הצומת שמימין לצומת בפינה הימנית למטה תפתח גם שכן אחד (</w:t>
+      </w:r>
+      <w:r>
+        <w:rPr>
+          <w:color w:val="C00000"/>
+          <w:sz w:val="18"/>
+          <w:szCs w:val="18"/>
+          <w:lang w:val="en-US"/>
+        </w:rPr>
+        <w:t>RIGHT</w:t>
+      </w:r>
+      <w:r>
+        <w:rPr>
+          <w:rFonts w:hint="cs"/>
+          <w:color w:val="C00000"/>
+          <w:sz w:val="18"/>
+          <w:szCs w:val="18"/>
+          <w:rtl/>
+          <w:lang w:val="en-US"/>
+        </w:rPr>
+        <w:t>), כי השכן מעליה כבר פותח במסלול מטה. כעת לכל צומת במסלול ימינה ועד המטרה (לא כולל) יפתחו שני שכנים (</w:t>
+      </w:r>
+      <w:r>
+        <w:rPr>
+          <w:color w:val="C00000"/>
+          <w:sz w:val="18"/>
+          <w:szCs w:val="18"/>
+          <w:lang w:val="en-US"/>
+        </w:rPr>
+        <w:t>UP, RIGHT</w:t>
+      </w:r>
+      <w:r>
+        <w:rPr>
+          <w:rFonts w:hint="cs"/>
+          <w:color w:val="C00000"/>
+          <w:sz w:val="18"/>
+          <w:szCs w:val="18"/>
+          <w:rtl/>
+          <w:lang w:val="en-US"/>
+        </w:rPr>
+        <w:t>).</w:t>
+      </w:r>
+    </w:p>
+    <w:p>
+      <w:pPr>
+        <w:pStyle w:val="ListParagraph"/>
+        <w:bidi/>
+        <w:spacing w:after="160" w:line="245" w:lineRule="auto"/>
+        <w:ind w:left="785"/>
+        <w:rPr>
+          <w:sz w:val="18"/>
+          <w:szCs w:val="18"/>
+        </w:rPr>
+      </w:pPr>
+      <w:r>
+        <w:rPr>
+          <w:rFonts w:hint="cs"/>
+          <w:color w:val="C00000"/>
+          <w:sz w:val="18"/>
+          <w:szCs w:val="18"/>
+          <w:rtl/>
+          <w:lang w:val="en-US"/>
+        </w:rPr>
+        <w:t xml:space="preserve">לכן בסה״כ </w:t>
+      </w:r>
+      <w:proofErr w:type="spellStart"/>
+      <w:r>
+        <w:rPr>
+          <w:rFonts w:hint="cs"/>
+          <w:color w:val="C00000"/>
+          <w:sz w:val="18"/>
+          <w:szCs w:val="18"/>
+          <w:rtl/>
+          <w:lang w:val="en-US"/>
+        </w:rPr>
+        <w:t>יווצרו</w:t>
+      </w:r>
+      <w:proofErr w:type="spellEnd"/>
+      <w:r>
+        <w:rPr>
+          <w:rFonts w:hint="cs"/>
+          <w:color w:val="C00000"/>
+          <w:sz w:val="18"/>
+          <w:szCs w:val="18"/>
+          <w:rtl/>
+          <w:lang w:val="en-US"/>
+        </w:rPr>
+        <w:t xml:space="preserve"> </w:t>
+      </w:r>
+      <m:oMath>
+        <m:d>
+          <m:dPr>
+            <m:ctrlPr>
+              <w:rPr>
+                <w:rFonts w:ascii="Cambria Math" w:hAnsi="Cambria Math"/>
+                <w:i/>
+                <w:color w:val="C00000"/>
+                <w:sz w:val="18"/>
+                <w:szCs w:val="18"/>
+                <w:lang w:val="en-US"/>
+              </w:rPr>
+            </m:ctrlPr>
+          </m:dPr>
+          <m:e>
+            <m:r>
+              <w:rPr>
+                <w:rFonts w:ascii="Cambria Math" w:hAnsi="Cambria Math"/>
+                <w:color w:val="C00000"/>
+                <w:sz w:val="18"/>
+                <w:szCs w:val="18"/>
+                <w:lang w:val="en-US"/>
+              </w:rPr>
+              <m:t>N-1</m:t>
+            </m:r>
+          </m:e>
+        </m:d>
+        <m:r>
+          <w:rPr>
+            <w:rFonts w:ascii="Cambria Math" w:hAnsi="Cambria Math"/>
+            <w:color w:val="C00000"/>
+            <w:sz w:val="18"/>
+            <w:szCs w:val="18"/>
+            <w:lang w:val="en-US"/>
+          </w:rPr>
+          <m:t>*2+1+1+</m:t>
+        </m:r>
+        <m:d>
+          <m:dPr>
+            <m:ctrlPr>
+              <w:rPr>
+                <w:rFonts w:ascii="Cambria Math" w:hAnsi="Cambria Math"/>
+                <w:i/>
+                <w:color w:val="C00000"/>
+                <w:sz w:val="18"/>
+                <w:szCs w:val="18"/>
+                <w:lang w:val="en-US"/>
+              </w:rPr>
+            </m:ctrlPr>
+          </m:dPr>
+          <m:e>
+            <m:r>
+              <w:rPr>
+                <w:rFonts w:ascii="Cambria Math" w:hAnsi="Cambria Math"/>
+                <w:color w:val="C00000"/>
+                <w:sz w:val="18"/>
+                <w:szCs w:val="18"/>
+                <w:lang w:val="en-US"/>
+              </w:rPr>
+              <m:t>N-3</m:t>
+            </m:r>
+          </m:e>
+        </m:d>
+        <m:r>
+          <w:rPr>
+            <w:rFonts w:ascii="Cambria Math" w:hAnsi="Cambria Math"/>
+            <w:color w:val="C00000"/>
+            <w:sz w:val="18"/>
+            <w:szCs w:val="18"/>
+            <w:lang w:val="en-US"/>
+          </w:rPr>
+          <m:t>*2=4N-6</m:t>
+        </m:r>
+      </m:oMath>
+      <w:r>
+        <w:rPr>
+          <w:rFonts w:hint="cs"/>
+          <w:color w:val="C00000"/>
+          <w:sz w:val="18"/>
+          <w:szCs w:val="18"/>
+          <w:rtl/>
+          <w:lang w:val="en-US"/>
+        </w:rPr>
+        <w:t xml:space="preserve"> צמתים </w:t>
+      </w:r>
+      <w:proofErr w:type="spellStart"/>
+      <w:r>
+        <w:rPr>
+          <w:rFonts w:hint="cs"/>
+          <w:color w:val="C00000"/>
+          <w:sz w:val="18"/>
+          <w:szCs w:val="18"/>
+          <w:rtl/>
+          <w:lang w:val="en-US"/>
+        </w:rPr>
+        <w:t>שונים.</w:t>
+      </w:r>
+      <w:proofErr w:type="spellEnd"/>
       <w:r>
         <w:rPr>
           <w:sz w:val="18"/>
@@ -9050,7 +9254,6 @@
         <w:spacing w:after="160" w:line="245" w:lineRule="auto"/>
         <w:ind w:left="785"/>
         <w:rPr>
-          <w:rFonts w:hint="cs"/>
           <w:color w:val="4472C4" w:themeColor="accent1"/>
           <w:sz w:val="18"/>
           <w:szCs w:val="18"/>
@@ -9269,7 +9472,6 @@
         <w:bidi/>
         <w:spacing w:before="280"/>
         <w:rPr>
-          <w:rFonts w:hint="cs"/>
           <w:rtl/>
           <w:lang w:val="en-US"/>
         </w:rPr>
@@ -9436,12 +9638,42 @@
       <w:r>
         <w:rPr>
           <w:rFonts w:hint="cs"/>
-          <w:sz w:val="18"/>
-          <w:szCs w:val="18"/>
-          <w:rtl/>
-          <w:lang w:val="en-US"/>
-        </w:rPr>
-        <w:lastRenderedPageBreak/>
+          <w:color w:val="0070C0"/>
+          <w:sz w:val="18"/>
+          <w:szCs w:val="18"/>
+          <w:rtl/>
+          <w:lang w:val="en-US"/>
+        </w:rPr>
+        <w:t xml:space="preserve">כן, מכיוון שפתרון קיים והוא בעומק סופי, אז האלגוריתם ימצא אותו. זאת מכיוון שהאלגוריתם מריץ את </w:t>
+      </w:r>
+      <w:r>
+        <w:rPr>
+          <w:color w:val="0070C0"/>
+          <w:sz w:val="18"/>
+          <w:szCs w:val="18"/>
+          <w:lang w:val="en-US"/>
+        </w:rPr>
+        <w:t>DFS-L</w:t>
+      </w:r>
+      <w:r>
+        <w:rPr>
+          <w:rFonts w:hint="cs"/>
+          <w:color w:val="0070C0"/>
+          <w:sz w:val="18"/>
+          <w:szCs w:val="18"/>
+          <w:rtl/>
+          <w:lang w:val="en-US"/>
+        </w:rPr>
+        <w:t xml:space="preserve"> כל פעם עם עומק שונה, מה שמונע ממנו להיתקע בלולאה אינסופית, ולחפש בכל הכיוונים ולא רק באחד.</w:t>
+      </w:r>
+      <w:r>
+        <w:rPr>
+          <w:rFonts w:hint="cs"/>
+          <w:sz w:val="18"/>
+          <w:szCs w:val="18"/>
+          <w:rtl/>
+          <w:lang w:val="en-US"/>
+        </w:rPr>
         <w:t xml:space="preserve"> </w:t>
       </w:r>
     </w:p>
@@ -9538,14 +9770,151 @@
         <w:bidi/>
         <w:ind w:left="1440"/>
         <w:rPr>
-          <w:b/>
-          <w:bCs/>
-          <w:sz w:val="18"/>
-          <w:szCs w:val="18"/>
-          <w:rtl/>
-          <w:lang w:val="en-US"/>
-        </w:rPr>
-      </w:pPr>
+          <w:rFonts w:hint="cs"/>
+          <w:color w:val="0070C0"/>
+          <w:sz w:val="18"/>
+          <w:szCs w:val="18"/>
+          <w:rtl/>
+          <w:lang w:val="en-US"/>
+        </w:rPr>
+      </w:pPr>
+      <w:r>
+        <w:rPr>
+          <w:rFonts w:hint="cs"/>
+          <w:color w:val="0070C0"/>
+          <w:sz w:val="18"/>
+          <w:szCs w:val="18"/>
+          <w:rtl/>
+          <w:lang w:val="en-US"/>
+        </w:rPr>
+        <w:t xml:space="preserve">כן, המסלול המוחזר הוא תמיד הקצר ביותר, וזאת מכיוון שבכל </w:t>
+      </w:r>
+      <w:proofErr w:type="spellStart"/>
+      <w:r>
+        <w:rPr>
+          <w:rFonts w:hint="cs"/>
+          <w:color w:val="0070C0"/>
+          <w:sz w:val="18"/>
+          <w:szCs w:val="18"/>
+          <w:rtl/>
+          <w:lang w:val="en-US"/>
+        </w:rPr>
+        <w:t>איטרציה</w:t>
+      </w:r>
+      <w:proofErr w:type="spellEnd"/>
+      <w:r>
+        <w:rPr>
+          <w:rFonts w:hint="cs"/>
+          <w:color w:val="0070C0"/>
+          <w:sz w:val="18"/>
+          <w:szCs w:val="18"/>
+          <w:rtl/>
+          <w:lang w:val="en-US"/>
+        </w:rPr>
+        <w:t xml:space="preserve"> של </w:t>
+      </w:r>
+      <w:r>
+        <w:rPr>
+          <w:color w:val="0070C0"/>
+          <w:sz w:val="18"/>
+          <w:szCs w:val="18"/>
+          <w:lang w:val="en-US"/>
+        </w:rPr>
+        <w:t>ID-DFS</w:t>
+      </w:r>
+      <w:r>
+        <w:rPr>
+          <w:rFonts w:hint="cs"/>
+          <w:color w:val="0070C0"/>
+          <w:sz w:val="18"/>
+          <w:szCs w:val="18"/>
+          <w:rtl/>
+          <w:lang w:val="en-US"/>
+        </w:rPr>
+        <w:t xml:space="preserve"> עם עומק כלשהו</w:t>
+      </w:r>
+      <w:r>
+        <w:rPr>
+          <w:rFonts w:hint="cs"/>
+          <w:color w:val="0070C0"/>
+          <w:sz w:val="18"/>
+          <w:szCs w:val="18"/>
+          <w:rtl/>
+          <w:lang w:val="en-US"/>
+        </w:rPr>
+        <w:t xml:space="preserve"> </w:t>
+      </w:r>
+      <w:r>
+        <w:rPr>
+          <w:color w:val="0070C0"/>
+          <w:sz w:val="18"/>
+          <w:szCs w:val="18"/>
+          <w:lang w:val="en-US"/>
+        </w:rPr>
+        <w:t>d</w:t>
+      </w:r>
+      <w:r>
+        <w:rPr>
+          <w:rFonts w:hint="cs"/>
+          <w:color w:val="0070C0"/>
+          <w:sz w:val="18"/>
+          <w:szCs w:val="18"/>
+          <w:rtl/>
+          <w:lang w:val="en-US"/>
+        </w:rPr>
+        <w:t xml:space="preserve">, אנחנו בודקים את כל </w:t>
+      </w:r>
+      <w:r>
+        <w:rPr>
+          <w:rFonts w:hint="cs"/>
+          <w:color w:val="0070C0"/>
+          <w:sz w:val="18"/>
+          <w:szCs w:val="18"/>
+          <w:rtl/>
+          <w:lang w:val="en-US"/>
+        </w:rPr>
+        <w:t xml:space="preserve">המסלולים האפשריים בעומק </w:t>
+      </w:r>
+      <w:r>
+        <w:rPr>
+          <w:color w:val="0070C0"/>
+          <w:sz w:val="18"/>
+          <w:szCs w:val="18"/>
+          <w:lang w:val="en-US"/>
+        </w:rPr>
+        <w:t>d</w:t>
+      </w:r>
+      <w:r>
+        <w:rPr>
+          <w:rFonts w:hint="cs"/>
+          <w:color w:val="0070C0"/>
+          <w:sz w:val="18"/>
+          <w:szCs w:val="18"/>
+          <w:rtl/>
+          <w:lang w:val="en-US"/>
+        </w:rPr>
+        <w:t>, ולכן אם קיים פתרון, אנחנו נמצא אותו. ורק אחרי סריקת כל המסלולים בעומק הזה ממשיכים להבא. ואם קיים פתרון בעומק קטן מ</w:t>
+      </w:r>
+      <w:r>
+        <w:rPr>
+          <w:color w:val="0070C0"/>
+          <w:sz w:val="18"/>
+          <w:szCs w:val="18"/>
+          <w:lang w:val="en-US"/>
+        </w:rPr>
+        <w:t>d’ &lt; d</w:t>
+      </w:r>
+      <w:r>
+        <w:rPr>
+          <w:rFonts w:hint="cs"/>
+          <w:color w:val="0070C0"/>
+          <w:sz w:val="18"/>
+          <w:szCs w:val="18"/>
+          <w:rtl/>
+          <w:lang w:val="en-US"/>
+        </w:rPr>
+        <w:t>, אז כשהיינו מריצים את האלגוריתם על העומק הזה, היינו מוצאים.</w:t>
+      </w:r>
     </w:p>
     <w:p>
       <w:pPr>
@@ -9588,6 +9957,16 @@
           <w:lang w:val="en-US"/>
         </w:rPr>
       </w:pPr>
+      <w:r>
+        <w:rPr>
+          <w:b/>
+          <w:bCs/>
+          <w:sz w:val="18"/>
+          <w:szCs w:val="18"/>
+          <w:lang w:val="en-US"/>
+        </w:rPr>
+        <w:t>??</w:t>
+      </w:r>
     </w:p>
     <w:p>
       <w:pPr>
@@ -9664,6 +10043,7 @@
           <w:rFonts w:eastAsiaTheme="minorEastAsia"/>
           <w:noProof/>
         </w:rPr>
+        <w:lastRenderedPageBreak/>
         <mc:AlternateContent>
           <mc:Choice Requires="wps">
             <w:drawing>
@@ -11389,6 +11769,293 @@
         <w:bidi/>
         <w:ind w:left="1440"/>
         <w:rPr>
+          <w:color w:val="0070C0"/>
+          <w:sz w:val="18"/>
+          <w:szCs w:val="18"/>
+          <w:rtl/>
+          <w:lang w:val="en-US"/>
+        </w:rPr>
+      </w:pPr>
+      <w:r>
+        <w:rPr>
+          <w:rFonts w:hint="cs"/>
+          <w:color w:val="0070C0"/>
+          <w:sz w:val="18"/>
+          <w:szCs w:val="18"/>
+          <w:rtl/>
+          <w:lang w:val="en-US"/>
+        </w:rPr>
+        <w:t xml:space="preserve">כאשר החסם העליון </w:t>
+      </w:r>
+      <w:r>
+        <w:rPr>
+          <w:color w:val="0070C0"/>
+          <w:sz w:val="18"/>
+          <w:szCs w:val="18"/>
+          <w:lang w:val="en-US"/>
+        </w:rPr>
+        <w:t>D</w:t>
+      </w:r>
+      <w:r>
+        <w:rPr>
+          <w:rFonts w:hint="cs"/>
+          <w:color w:val="0070C0"/>
+          <w:sz w:val="18"/>
+          <w:szCs w:val="18"/>
+          <w:rtl/>
+          <w:lang w:val="en-US"/>
+        </w:rPr>
+        <w:t xml:space="preserve"> הדוק, כלומר קרוב מאוד לעומק האמיתי </w:t>
+      </w:r>
+      <w:r>
+        <w:rPr>
+          <w:color w:val="0070C0"/>
+          <w:sz w:val="18"/>
+          <w:szCs w:val="18"/>
+          <w:lang w:val="en-US"/>
+        </w:rPr>
+        <w:t>d</w:t>
+      </w:r>
+      <w:r>
+        <w:rPr>
+          <w:rFonts w:hint="cs"/>
+          <w:color w:val="0070C0"/>
+          <w:sz w:val="18"/>
+          <w:szCs w:val="18"/>
+          <w:rtl/>
+          <w:lang w:val="en-US"/>
+        </w:rPr>
+        <w:t xml:space="preserve">, והפתרון נמצא בעומק גדול מאוד, אז עדיף לנו להריץ את </w:t>
+      </w:r>
+      <w:proofErr w:type="spellStart"/>
+      <w:r>
+        <w:rPr>
+          <w:color w:val="0070C0"/>
+          <w:sz w:val="18"/>
+          <w:szCs w:val="18"/>
+          <w:lang w:val="en-US"/>
+        </w:rPr>
+        <w:t>ReverseDFS</w:t>
+      </w:r>
+      <w:proofErr w:type="spellEnd"/>
+      <w:r>
+        <w:rPr>
+          <w:rFonts w:hint="cs"/>
+          <w:color w:val="0070C0"/>
+          <w:sz w:val="18"/>
+          <w:szCs w:val="18"/>
+          <w:rtl/>
+          <w:lang w:val="en-US"/>
+        </w:rPr>
+        <w:t xml:space="preserve">, כי הוא ייבצע כמה </w:t>
+      </w:r>
+      <w:proofErr w:type="spellStart"/>
+      <w:r>
+        <w:rPr>
+          <w:rFonts w:hint="cs"/>
+          <w:color w:val="0070C0"/>
+          <w:sz w:val="18"/>
+          <w:szCs w:val="18"/>
+          <w:rtl/>
+          <w:lang w:val="en-US"/>
+        </w:rPr>
+        <w:t>איטרציות</w:t>
+      </w:r>
+      <w:proofErr w:type="spellEnd"/>
+      <w:r>
+        <w:rPr>
+          <w:rFonts w:hint="cs"/>
+          <w:color w:val="0070C0"/>
+          <w:sz w:val="18"/>
+          <w:szCs w:val="18"/>
+          <w:rtl/>
+          <w:lang w:val="en-US"/>
+        </w:rPr>
+        <w:t xml:space="preserve"> וימצא את </w:t>
+      </w:r>
+      <w:proofErr w:type="spellStart"/>
+      <w:r>
+        <w:rPr>
+          <w:rFonts w:hint="cs"/>
+          <w:color w:val="0070C0"/>
+          <w:sz w:val="18"/>
+          <w:szCs w:val="18"/>
+          <w:rtl/>
+          <w:lang w:val="en-US"/>
+        </w:rPr>
+        <w:t>הפיתרון</w:t>
+      </w:r>
+      <w:proofErr w:type="spellEnd"/>
+      <w:r>
+        <w:rPr>
+          <w:rFonts w:hint="cs"/>
+          <w:color w:val="0070C0"/>
+          <w:sz w:val="18"/>
+          <w:szCs w:val="18"/>
+          <w:rtl/>
+          <w:lang w:val="en-US"/>
+        </w:rPr>
+        <w:t xml:space="preserve">. לעומת זאת, </w:t>
+      </w:r>
+      <w:r>
+        <w:rPr>
+          <w:color w:val="0070C0"/>
+          <w:sz w:val="18"/>
+          <w:szCs w:val="18"/>
+          <w:lang w:val="en-US"/>
+        </w:rPr>
+        <w:t>ID-DFS</w:t>
+      </w:r>
+      <w:r>
+        <w:rPr>
+          <w:rFonts w:hint="cs"/>
+          <w:color w:val="0070C0"/>
+          <w:sz w:val="18"/>
+          <w:szCs w:val="18"/>
+          <w:rtl/>
+          <w:lang w:val="en-US"/>
+        </w:rPr>
+        <w:t xml:space="preserve"> יריץ הרבה </w:t>
+      </w:r>
+      <w:proofErr w:type="spellStart"/>
+      <w:r>
+        <w:rPr>
+          <w:rFonts w:hint="cs"/>
+          <w:color w:val="0070C0"/>
+          <w:sz w:val="18"/>
+          <w:szCs w:val="18"/>
+          <w:rtl/>
+          <w:lang w:val="en-US"/>
+        </w:rPr>
+        <w:t>איטרציות</w:t>
+      </w:r>
+      <w:proofErr w:type="spellEnd"/>
+      <w:r>
+        <w:rPr>
+          <w:rFonts w:hint="cs"/>
+          <w:color w:val="0070C0"/>
+          <w:sz w:val="18"/>
+          <w:szCs w:val="18"/>
+          <w:rtl/>
+          <w:lang w:val="en-US"/>
+        </w:rPr>
+        <w:t xml:space="preserve"> עד שימצא אותו.</w:t>
+      </w:r>
+    </w:p>
+    <w:p>
+      <w:pPr>
+        <w:pStyle w:val="ListParagraph"/>
+        <w:bidi/>
+        <w:ind w:left="1440"/>
+        <w:rPr>
+          <w:rFonts w:hint="cs"/>
+          <w:color w:val="0070C0"/>
+          <w:sz w:val="18"/>
+          <w:szCs w:val="18"/>
+          <w:rtl/>
+          <w:lang w:val="en-US"/>
+        </w:rPr>
+      </w:pPr>
+      <w:r>
+        <w:rPr>
+          <w:rFonts w:hint="cs"/>
+          <w:color w:val="0070C0"/>
+          <w:sz w:val="18"/>
+          <w:szCs w:val="18"/>
+          <w:rtl/>
+          <w:lang w:val="en-US"/>
+        </w:rPr>
+        <w:t>במקרה ההפוך, כאשר הפתרון נמצא בעומק לא גדול מאוד, ו</w:t>
+      </w:r>
+      <w:r>
+        <w:rPr>
+          <w:color w:val="0070C0"/>
+          <w:sz w:val="18"/>
+          <w:szCs w:val="18"/>
+          <w:lang w:val="en-US"/>
+        </w:rPr>
+        <w:t>D</w:t>
+      </w:r>
+      <w:r>
+        <w:rPr>
+          <w:rFonts w:hint="cs"/>
+          <w:color w:val="0070C0"/>
+          <w:sz w:val="18"/>
+          <w:szCs w:val="18"/>
+          <w:rtl/>
+          <w:lang w:val="en-US"/>
+        </w:rPr>
+        <w:t xml:space="preserve"> הוא לא חסם הדוק, עדיף יהיה להריץ את </w:t>
+      </w:r>
+      <w:r>
+        <w:rPr>
+          <w:color w:val="0070C0"/>
+          <w:sz w:val="18"/>
+          <w:szCs w:val="18"/>
+          <w:lang w:val="en-US"/>
+        </w:rPr>
+        <w:t>ID-DFS</w:t>
+      </w:r>
+      <w:r>
+        <w:rPr>
+          <w:rFonts w:hint="cs"/>
+          <w:color w:val="0070C0"/>
+          <w:sz w:val="18"/>
+          <w:szCs w:val="18"/>
+          <w:rtl/>
+          <w:lang w:val="en-US"/>
+        </w:rPr>
+        <w:t xml:space="preserve">, כי </w:t>
+      </w:r>
+      <w:proofErr w:type="spellStart"/>
+      <w:r>
+        <w:rPr>
+          <w:color w:val="0070C0"/>
+          <w:sz w:val="18"/>
+          <w:szCs w:val="18"/>
+          <w:lang w:val="en-US"/>
+        </w:rPr>
+        <w:t>ReverseDFS</w:t>
+      </w:r>
+      <w:proofErr w:type="spellEnd"/>
+      <w:r>
+        <w:rPr>
+          <w:rFonts w:hint="cs"/>
+          <w:color w:val="0070C0"/>
+          <w:sz w:val="18"/>
+          <w:szCs w:val="18"/>
+          <w:rtl/>
+          <w:lang w:val="en-US"/>
+        </w:rPr>
+        <w:t xml:space="preserve"> יתחיל להריץ עם </w:t>
+      </w:r>
+      <w:r>
+        <w:rPr>
+          <w:color w:val="0070C0"/>
+          <w:sz w:val="18"/>
+          <w:szCs w:val="18"/>
+          <w:lang w:val="en-US"/>
+        </w:rPr>
+        <w:t>D</w:t>
+      </w:r>
+      <w:r>
+        <w:rPr>
+          <w:rFonts w:hint="cs"/>
+          <w:color w:val="0070C0"/>
+          <w:sz w:val="18"/>
+          <w:szCs w:val="18"/>
+          <w:rtl/>
+          <w:lang w:val="en-US"/>
+        </w:rPr>
+        <w:t xml:space="preserve"> גדול, וייתכן שייקח לו הרבה זמן להריץ כל פעם עם עומק גדול.</w:t>
+      </w:r>
+    </w:p>
+    <w:p>
+      <w:pPr>
+        <w:pStyle w:val="ListParagraph"/>
+        <w:bidi/>
+        <w:ind w:left="1440"/>
+        <w:rPr>
           <w:b/>
           <w:bCs/>
           <w:sz w:val="18"/>
@@ -11695,7 +12362,6 @@
         <w:rPr>
           <w:sz w:val="18"/>
           <w:szCs w:val="18"/>
-          <w:lang/>
         </w:rPr>
       </w:pPr>
     </w:p>
@@ -11951,7 +12617,6 @@
         <w:rPr>
           <w:sz w:val="18"/>
           <w:szCs w:val="18"/>
-          <w:lang/>
         </w:rPr>
       </w:pPr>
     </w:p>
@@ -11962,7 +12627,6 @@
         <w:rPr>
           <w:sz w:val="18"/>
           <w:szCs w:val="18"/>
-          <w:lang/>
         </w:rPr>
       </w:pPr>
     </w:p>
@@ -12039,7 +12703,6 @@
           <w:rtl/>
           <w:lang w:val="en-US"/>
         </w:rPr>
-        <w:lastRenderedPageBreak/>
         <w:t>יהי מרחב חיפוש (</w:t>
       </w:r>
       <w:r>
@@ -16471,6 +17134,7 @@
           <w:rtl/>
           <w:lang w:val="en-US"/>
         </w:rPr>
+        <w:lastRenderedPageBreak/>
         <w:t xml:space="preserve">יבש (2 נק׳): תנו יתרון וחיסרון של אלגוריתם </w:t>
       </w:r>
       <w:proofErr w:type="spellStart"/>
@@ -17690,7 +18354,6 @@
           <w:sz w:val="18"/>
           <w:szCs w:val="18"/>
           <w:rtl/>
-          <w:lang/>
         </w:rPr>
         <w:t xml:space="preserve">ספק המחשה שלב אחר שלב של אלגוריתם </w:t>
       </w:r>
@@ -17709,7 +18372,6 @@
           <w:sz w:val="18"/>
           <w:szCs w:val="18"/>
           <w:rtl/>
-          <w:lang/>
         </w:rPr>
         <w:t xml:space="preserve">* על </w:t>
       </w:r>
@@ -17729,7 +18391,6 @@
           <w:sz w:val="18"/>
           <w:szCs w:val="18"/>
           <w:rtl/>
-          <w:lang/>
         </w:rPr>
         <w:t xml:space="preserve"> </w:t>
       </w:r>
@@ -17739,7 +18400,6 @@
           <w:sz w:val="18"/>
           <w:szCs w:val="18"/>
           <w:rtl/>
-          <w:lang/>
         </w:rPr>
         <w:t>שמופיע במחברת</w:t>
       </w:r>
@@ -17749,7 +18409,6 @@
           <w:sz w:val="18"/>
           <w:szCs w:val="18"/>
           <w:rtl/>
-          <w:lang/>
         </w:rPr>
         <w:t xml:space="preserve">, המראה כיצד החיפוש מתקדם באמצעות העמקה </w:t>
       </w:r>
@@ -17760,7 +18419,6 @@
           <w:sz w:val="18"/>
           <w:szCs w:val="18"/>
           <w:rtl/>
-          <w:lang/>
         </w:rPr>
         <w:t>איטרטיבית</w:t>
       </w:r>
@@ -17771,7 +18429,6 @@
           <w:sz w:val="18"/>
           <w:szCs w:val="18"/>
           <w:rtl/>
-          <w:lang/>
         </w:rPr>
         <w:t xml:space="preserve"> ?</w:t>
       </w:r>
@@ -18284,7 +18941,6 @@
         <w:bidi/>
         <w:rPr>
           <w:rtl/>
-          <w:lang/>
         </w:rPr>
       </w:pPr>
     </w:p>
@@ -18403,7 +19059,6 @@
           <w:szCs w:val="18"/>
           <w:rtl/>
         </w:rPr>
-        <w:lastRenderedPageBreak/>
         <w:t xml:space="preserve">בשאלה זאת נשווה בין אלגוריתמי חיפוש שונים על בעיות שונות. הריצו את החלק הרלוונטי במחברת ותיראו שנוצר קובץ </w:t>
       </w:r>
       <w:r>
@@ -20894,7 +21549,6 @@
           <w:rtl/>
           <w:lang w:val="en-US"/>
         </w:rPr>
-        <w:lastRenderedPageBreak/>
         <w:t xml:space="preserve">יבש (1 נק׳): </w:t>
       </w:r>
       <w:r>
@@ -20933,6 +21587,7 @@
           <w:rtl/>
           <w:lang w:val="en-US"/>
         </w:rPr>
+        <w:lastRenderedPageBreak/>
         <w:t xml:space="preserve">יבש (1 נק׳): </w:t>
       </w:r>
       <w:r>
@@ -23105,9 +23760,6 @@
       <w:pPr>
         <w:ind w:left="720" w:hanging="360"/>
       </w:pPr>
-      <w:rPr>
-        <w:lang/>
-      </w:rPr>
     </w:lvl>
     <w:lvl w:ilvl="1" w:tplc="04090019">
       <w:start w:val="1"/>
@@ -24741,7 +25393,7 @@
         <w:rFonts w:asciiTheme="minorHAnsi" w:eastAsiaTheme="minorHAnsi" w:hAnsiTheme="minorHAnsi" w:cstheme="minorBidi"/>
         <w:sz w:val="24"/>
         <w:szCs w:val="24"/>
-        <w:lang w:eastAsia="en-US" w:bidi="he-IL"/>
+        <w:lang w:val="en-IL" w:eastAsia="en-US" w:bidi="he-IL"/>
       </w:rPr>
     </w:rPrDefault>
     <w:pPrDefault/>

</xml_diff>

<commit_message>
now adding holes into open, but skipping over their sons. and not adding the final cell to open incase it has fault in one of its values
</commit_message>
<xml_diff>
--- a/HW1_hebrew.docx
+++ b/HW1_hebrew.docx
@@ -3595,16 +3595,14 @@
         </w:rPr>
         <w:t xml:space="preserve">המסלול הקל ביותר הוא המסלול שמגיע למצב מטרה שהכי קרוב למצב ההתחלתי (במונחים של </w:t>
       </w:r>
-      <w:proofErr w:type="spellStart"/>
-      <w:r>
-        <w:rPr>
-          <w:sz w:val="18"/>
-          <w:szCs w:val="18"/>
-          <w:lang w:val="en-US"/>
-        </w:rPr>
-        <w:t>manhattan</w:t>
-      </w:r>
-      <w:proofErr w:type="spellEnd"/>
+      <w:r>
+        <w:rPr>
+          <w:sz w:val="18"/>
+          <w:szCs w:val="18"/>
+          <w:lang w:val="en-US"/>
+        </w:rPr>
+        <w:t>Manhattan</w:t>
+      </w:r>
       <w:r>
         <w:rPr>
           <w:sz w:val="18"/>
@@ -9321,12 +9319,23 @@
       <w:r>
         <w:rPr>
           <w:rFonts w:hint="cs"/>
-          <w:sz w:val="18"/>
-          <w:szCs w:val="18"/>
-          <w:rtl/>
-          <w:lang w:val="en-US"/>
-        </w:rPr>
-        <w:t xml:space="preserve">נניח כי עלות כל פעולה היא 1, </w:t>
+          <w:color w:val="92D050"/>
+          <w:sz w:val="18"/>
+          <w:szCs w:val="18"/>
+          <w:rtl/>
+          <w:lang w:val="en-US"/>
+        </w:rPr>
+        <w:t>נניח כי עלות כל פעולה היא 1</w:t>
+      </w:r>
+      <w:r>
+        <w:rPr>
+          <w:rFonts w:hint="cs"/>
+          <w:sz w:val="18"/>
+          <w:szCs w:val="18"/>
+          <w:rtl/>
+          <w:lang w:val="en-US"/>
+        </w:rPr>
+        <w:t xml:space="preserve">, </w:t>
       </w:r>
       <w:r>
         <w:rPr>
@@ -9612,22 +9621,37 @@
         <w:bidi/>
         <w:ind w:left="1440"/>
         <w:rPr>
+          <w:color w:val="C00000"/>
+          <w:sz w:val="18"/>
+          <w:szCs w:val="18"/>
+          <w:lang w:val="en-US"/>
+        </w:rPr>
+      </w:pPr>
+    </w:p>
+    <w:p>
+      <w:pPr>
+        <w:pStyle w:val="ListParagraph"/>
+        <w:bidi/>
+        <w:ind w:left="1440"/>
+        <w:rPr>
           <w:rFonts w:hint="cs"/>
           <w:b/>
           <w:bCs/>
           <w:color w:val="C00000"/>
-          <w:sz w:val="18"/>
-          <w:szCs w:val="18"/>
-          <w:rtl/>
-          <w:lang w:val="en-US"/>
-        </w:rPr>
-      </w:pPr>
-      <w:r>
-        <w:rPr>
-          <w:rFonts w:hint="cs"/>
+          <w:sz w:val="20"/>
+          <w:szCs w:val="20"/>
+          <w:rtl/>
+          <w:lang w:val="en-US"/>
+        </w:rPr>
+      </w:pPr>
+      <w:r>
+        <w:rPr>
+          <w:rFonts w:hint="cs"/>
+          <w:b/>
+          <w:bCs/>
           <w:color w:val="C00000"/>
-          <w:sz w:val="18"/>
-          <w:szCs w:val="18"/>
+          <w:sz w:val="20"/>
+          <w:szCs w:val="20"/>
           <w:rtl/>
           <w:lang w:val="en-US"/>
         </w:rPr>
@@ -9667,24 +9691,49 @@
         <w:bidi/>
         <w:ind w:left="1440"/>
         <w:rPr>
+          <w:color w:val="C00000"/>
+          <w:sz w:val="18"/>
+          <w:szCs w:val="18"/>
+          <w:lang w:val="en-US"/>
+        </w:rPr>
+      </w:pPr>
+      <w:r>
+        <w:rPr>
+          <w:rFonts w:hint="cs"/>
+          <w:color w:val="C00000"/>
+          <w:sz w:val="18"/>
+          <w:szCs w:val="18"/>
+          <w:rtl/>
+          <w:lang w:val="en-US"/>
+        </w:rPr>
+        <w:t>סעיף של שכפול הגרף ב</w:t>
+      </w:r>
+      <w:proofErr w:type="spellStart"/>
+      <w:r>
+        <w:rPr>
+          <w:color w:val="C00000"/>
+          <w:sz w:val="18"/>
+          <w:szCs w:val="18"/>
+          <w:lang w:val="en-US"/>
+        </w:rPr>
+        <w:t>bfs</w:t>
+      </w:r>
+      <w:proofErr w:type="spellEnd"/>
+    </w:p>
+    <w:p>
+      <w:pPr>
+        <w:pStyle w:val="ListParagraph"/>
+        <w:bidi/>
+        <w:ind w:left="1440"/>
+        <w:rPr>
           <w:b/>
           <w:bCs/>
-          <w:sz w:val="18"/>
-          <w:szCs w:val="18"/>
-          <w:rtl/>
-          <w:lang w:val="en-US"/>
-        </w:rPr>
-      </w:pPr>
-      <w:r>
-        <w:rPr>
-          <w:b/>
-          <w:bCs/>
-          <w:sz w:val="18"/>
-          <w:szCs w:val="18"/>
-          <w:lang w:val="en-US"/>
-        </w:rPr>
-        <w:t>??</w:t>
-      </w:r>
+          <w:color w:val="C00000"/>
+          <w:sz w:val="18"/>
+          <w:szCs w:val="18"/>
+          <w:lang w:val="en-US"/>
+        </w:rPr>
+      </w:pPr>
     </w:p>
     <w:p>
       <w:pPr>
@@ -9761,6 +9810,7 @@
           <w:rFonts w:eastAsiaTheme="minorEastAsia"/>
           <w:noProof/>
         </w:rPr>
+        <w:lastRenderedPageBreak/>
         <mc:AlternateContent>
           <mc:Choice Requires="wps">
             <w:drawing>
@@ -11315,7 +11365,6 @@
           <w:rtl/>
           <w:lang w:val="en-US"/>
         </w:rPr>
-        <w:lastRenderedPageBreak/>
         <w:t xml:space="preserve">בשאלות הבאות הניחו כי יש מספיק זמן לסיום </w:t>
       </w:r>
       <w:proofErr w:type="spellStart"/>
@@ -11486,17 +11535,17 @@
         <w:bidi/>
         <w:ind w:left="1440"/>
         <w:rPr>
-          <w:color w:val="C00000"/>
-          <w:sz w:val="18"/>
-          <w:szCs w:val="18"/>
-          <w:rtl/>
-          <w:lang w:val="en-US"/>
-        </w:rPr>
-      </w:pPr>
-      <w:r>
-        <w:rPr>
-          <w:rFonts w:hint="cs"/>
-          <w:color w:val="C00000"/>
+          <w:color w:val="4472C4" w:themeColor="accent1"/>
+          <w:sz w:val="18"/>
+          <w:szCs w:val="18"/>
+          <w:rtl/>
+          <w:lang w:val="en-US"/>
+        </w:rPr>
+      </w:pPr>
+      <w:r>
+        <w:rPr>
+          <w:rFonts w:hint="cs"/>
+          <w:color w:val="4472C4" w:themeColor="accent1"/>
           <w:sz w:val="18"/>
           <w:szCs w:val="18"/>
           <w:rtl/>
@@ -11506,7 +11555,7 @@
       </w:r>
       <w:r>
         <w:rPr>
-          <w:color w:val="C00000"/>
+          <w:color w:val="4472C4" w:themeColor="accent1"/>
           <w:sz w:val="18"/>
           <w:szCs w:val="18"/>
           <w:lang w:val="en-US"/>
@@ -11516,7 +11565,7 @@
       <w:r>
         <w:rPr>
           <w:rFonts w:hint="cs"/>
-          <w:color w:val="C00000"/>
+          <w:color w:val="4472C4" w:themeColor="accent1"/>
           <w:sz w:val="18"/>
           <w:szCs w:val="18"/>
           <w:rtl/>
@@ -11526,7 +11575,7 @@
       </w:r>
       <w:r>
         <w:rPr>
-          <w:color w:val="C00000"/>
+          <w:color w:val="4472C4" w:themeColor="accent1"/>
           <w:sz w:val="18"/>
           <w:szCs w:val="18"/>
           <w:lang w:val="en-US"/>
@@ -11536,7 +11585,7 @@
       <w:r>
         <w:rPr>
           <w:rFonts w:hint="cs"/>
-          <w:color w:val="C00000"/>
+          <w:color w:val="4472C4" w:themeColor="accent1"/>
           <w:sz w:val="18"/>
           <w:szCs w:val="18"/>
           <w:rtl/>
@@ -11547,7 +11596,7 @@
       <w:proofErr w:type="spellStart"/>
       <w:r>
         <w:rPr>
-          <w:color w:val="C00000"/>
+          <w:color w:val="4472C4" w:themeColor="accent1"/>
           <w:sz w:val="18"/>
           <w:szCs w:val="18"/>
           <w:lang w:val="en-US"/>
@@ -11558,7 +11607,7 @@
       <w:r>
         <w:rPr>
           <w:rFonts w:hint="cs"/>
-          <w:color w:val="C00000"/>
+          <w:color w:val="4472C4" w:themeColor="accent1"/>
           <w:sz w:val="18"/>
           <w:szCs w:val="18"/>
           <w:rtl/>
@@ -11570,7 +11619,7 @@
       <w:r>
         <w:rPr>
           <w:rFonts w:hint="cs"/>
-          <w:color w:val="C00000"/>
+          <w:color w:val="4472C4" w:themeColor="accent1"/>
           <w:sz w:val="18"/>
           <w:szCs w:val="18"/>
           <w:rtl/>
@@ -11582,7 +11631,7 @@
       <w:r>
         <w:rPr>
           <w:rFonts w:hint="cs"/>
-          <w:color w:val="C00000"/>
+          <w:color w:val="4472C4" w:themeColor="accent1"/>
           <w:sz w:val="18"/>
           <w:szCs w:val="18"/>
           <w:rtl/>
@@ -11594,7 +11643,7 @@
       <w:r>
         <w:rPr>
           <w:rFonts w:hint="cs"/>
-          <w:color w:val="C00000"/>
+          <w:color w:val="4472C4" w:themeColor="accent1"/>
           <w:sz w:val="18"/>
           <w:szCs w:val="18"/>
           <w:rtl/>
@@ -11606,7 +11655,7 @@
       <w:r>
         <w:rPr>
           <w:rFonts w:hint="cs"/>
-          <w:color w:val="C00000"/>
+          <w:color w:val="4472C4" w:themeColor="accent1"/>
           <w:sz w:val="18"/>
           <w:szCs w:val="18"/>
           <w:rtl/>
@@ -11616,7 +11665,7 @@
       </w:r>
       <w:r>
         <w:rPr>
-          <w:color w:val="C00000"/>
+          <w:color w:val="4472C4" w:themeColor="accent1"/>
           <w:sz w:val="18"/>
           <w:szCs w:val="18"/>
           <w:lang w:val="en-US"/>
@@ -11626,7 +11675,7 @@
       <w:r>
         <w:rPr>
           <w:rFonts w:hint="cs"/>
-          <w:color w:val="C00000"/>
+          <w:color w:val="4472C4" w:themeColor="accent1"/>
           <w:sz w:val="18"/>
           <w:szCs w:val="18"/>
           <w:rtl/>
@@ -11638,7 +11687,7 @@
       <w:r>
         <w:rPr>
           <w:rFonts w:hint="cs"/>
-          <w:color w:val="C00000"/>
+          <w:color w:val="4472C4" w:themeColor="accent1"/>
           <w:sz w:val="18"/>
           <w:szCs w:val="18"/>
           <w:rtl/>
@@ -11650,7 +11699,7 @@
       <w:r>
         <w:rPr>
           <w:rFonts w:hint="cs"/>
-          <w:color w:val="C00000"/>
+          <w:color w:val="4472C4" w:themeColor="accent1"/>
           <w:sz w:val="18"/>
           <w:szCs w:val="18"/>
           <w:rtl/>
@@ -11665,17 +11714,16 @@
         <w:bidi/>
         <w:ind w:left="1440"/>
         <w:rPr>
-          <w:color w:val="C00000"/>
-          <w:sz w:val="18"/>
-          <w:szCs w:val="18"/>
-          <w:rtl/>
-          <w:lang w:val="en-US"/>
-        </w:rPr>
-      </w:pPr>
-      <w:r>
-        <w:rPr>
-          <w:rFonts w:hint="cs"/>
-          <w:color w:val="C00000"/>
+          <w:color w:val="4472C4" w:themeColor="accent1"/>
+          <w:sz w:val="18"/>
+          <w:szCs w:val="18"/>
+          <w:lang w:val="en-US"/>
+        </w:rPr>
+      </w:pPr>
+      <w:r>
+        <w:rPr>
+          <w:rFonts w:hint="cs"/>
+          <w:color w:val="4472C4" w:themeColor="accent1"/>
           <w:sz w:val="18"/>
           <w:szCs w:val="18"/>
           <w:rtl/>
@@ -11685,7 +11733,7 @@
       </w:r>
       <w:r>
         <w:rPr>
-          <w:color w:val="C00000"/>
+          <w:color w:val="4472C4" w:themeColor="accent1"/>
           <w:sz w:val="18"/>
           <w:szCs w:val="18"/>
           <w:lang w:val="en-US"/>
@@ -11695,7 +11743,7 @@
       <w:r>
         <w:rPr>
           <w:rFonts w:hint="cs"/>
-          <w:color w:val="C00000"/>
+          <w:color w:val="4472C4" w:themeColor="accent1"/>
           <w:sz w:val="18"/>
           <w:szCs w:val="18"/>
           <w:rtl/>
@@ -11705,7 +11753,7 @@
       </w:r>
       <w:r>
         <w:rPr>
-          <w:color w:val="C00000"/>
+          <w:color w:val="4472C4" w:themeColor="accent1"/>
           <w:sz w:val="18"/>
           <w:szCs w:val="18"/>
           <w:lang w:val="en-US"/>
@@ -11715,7 +11763,7 @@
       <w:r>
         <w:rPr>
           <w:rFonts w:hint="cs"/>
-          <w:color w:val="C00000"/>
+          <w:color w:val="4472C4" w:themeColor="accent1"/>
           <w:sz w:val="18"/>
           <w:szCs w:val="18"/>
           <w:rtl/>
@@ -11726,7 +11774,7 @@
       <w:proofErr w:type="spellStart"/>
       <w:r>
         <w:rPr>
-          <w:color w:val="C00000"/>
+          <w:color w:val="4472C4" w:themeColor="accent1"/>
           <w:sz w:val="18"/>
           <w:szCs w:val="18"/>
           <w:lang w:val="en-US"/>
@@ -11737,7 +11785,7 @@
       <w:r>
         <w:rPr>
           <w:rFonts w:hint="cs"/>
-          <w:color w:val="C00000"/>
+          <w:color w:val="4472C4" w:themeColor="accent1"/>
           <w:sz w:val="18"/>
           <w:szCs w:val="18"/>
           <w:rtl/>
@@ -11747,7 +11795,7 @@
       </w:r>
       <w:r>
         <w:rPr>
-          <w:color w:val="C00000"/>
+          <w:color w:val="4472C4" w:themeColor="accent1"/>
           <w:sz w:val="18"/>
           <w:szCs w:val="18"/>
           <w:lang w:val="en-US"/>
@@ -11757,7 +11805,7 @@
       <w:r>
         <w:rPr>
           <w:rFonts w:hint="cs"/>
-          <w:color w:val="C00000"/>
+          <w:color w:val="4472C4" w:themeColor="accent1"/>
           <w:sz w:val="18"/>
           <w:szCs w:val="18"/>
           <w:rtl/>
@@ -11772,41 +11820,13 @@
         <w:bidi/>
         <w:ind w:left="1440"/>
         <w:rPr>
-          <w:b/>
-          <w:bCs/>
-          <w:color w:val="C00000"/>
-          <w:sz w:val="18"/>
-          <w:szCs w:val="18"/>
-          <w:rtl/>
-          <w:lang w:val="en-US"/>
-        </w:rPr>
-      </w:pPr>
-    </w:p>
-    <w:p>
-      <w:pPr>
-        <w:pStyle w:val="ListParagraph"/>
-        <w:bidi/>
-        <w:ind w:left="1440"/>
-        <w:rPr>
-          <w:rFonts w:hint="cs"/>
-          <w:color w:val="C00000"/>
-          <w:sz w:val="18"/>
-          <w:szCs w:val="18"/>
-          <w:rtl/>
-          <w:lang w:val="en-US"/>
-        </w:rPr>
-      </w:pPr>
-      <w:r>
-        <w:rPr>
-          <w:rFonts w:hint="cs"/>
-          <w:color w:val="C00000"/>
-          <w:sz w:val="18"/>
-          <w:szCs w:val="18"/>
-          <w:rtl/>
-          <w:lang w:val="en-US"/>
-        </w:rPr>
-        <w:t>*האם ידוע עומק הפתרון</w:t>
-      </w:r>
+          <w:color w:val="4472C4" w:themeColor="accent1"/>
+          <w:sz w:val="18"/>
+          <w:szCs w:val="18"/>
+          <w:rtl/>
+          <w:lang w:val="en-US"/>
+        </w:rPr>
+      </w:pPr>
     </w:p>
     <w:p>
       <w:pPr>
@@ -12538,6 +12558,7 @@
           <w:rtl/>
           <w:lang w:val="he-IL"/>
         </w:rPr>
+        <w:lastRenderedPageBreak/>
         <w:drawing>
           <wp:inline distT="0" distB="0" distL="0" distR="0" wp14:anchorId="2936FD21" wp14:editId="41B1DC10">
             <wp:extent cx="3296654" cy="1874796"/>
@@ -12722,7 +12743,6 @@
         <w:spacing w:before="280"/>
         <w:rPr>
           <w:color w:val="4472C4"/>
-          <w:rtl/>
           <w:lang w:val="en-US"/>
         </w:rPr>
       </w:pPr>
@@ -12749,6 +12769,7 @@
         </w:rPr>
         <w:t xml:space="preserve"> - </w:t>
       </w:r>
+      <w:proofErr w:type="spellStart"/>
       <w:r>
         <w:rPr>
           <w:rFonts w:hint="cs"/>
@@ -12756,37 +12777,110 @@
           <w:rtl/>
           <w:lang w:val="en-US"/>
         </w:rPr>
-        <w:t>יוריסטיקות (8 נק׳):</w:t>
+        <w:t>יוריסטיקות</w:t>
+      </w:r>
+      <w:proofErr w:type="spellEnd"/>
+      <w:r>
+        <w:rPr>
+          <w:rFonts w:hint="cs"/>
+          <w:color w:val="4472C4"/>
+          <w:rtl/>
+          <w:lang w:val="en-US"/>
+        </w:rPr>
+        <w:t xml:space="preserve"> (8 נק׳):</w:t>
       </w:r>
     </w:p>
     <w:p>
       <w:pPr>
         <w:bidi/>
         <w:rPr>
-          <w:rtl/>
-          <w:lang w:val="en-US"/>
-        </w:rPr>
-      </w:pPr>
+          <w:rFonts w:hint="cs"/>
+          <w:color w:val="C00000"/>
+          <w:lang w:val="en-US"/>
+        </w:rPr>
+      </w:pPr>
+      <w:r>
+        <w:rPr>
+          <w:rFonts w:hint="cs"/>
+          <w:color w:val="C00000"/>
+          <w:rtl/>
+          <w:lang w:val="en-US"/>
+        </w:rPr>
+        <w:t>(</w:t>
+      </w:r>
+      <w:proofErr w:type="spellStart"/>
+      <w:r>
+        <w:rPr>
+          <w:rFonts w:hint="cs"/>
+          <w:color w:val="C00000"/>
+          <w:rtl/>
+          <w:lang w:val="en-US"/>
+        </w:rPr>
+        <w:t>אפרנטלי</w:t>
+      </w:r>
+      <w:proofErr w:type="spellEnd"/>
+      <w:r>
+        <w:rPr>
+          <w:rFonts w:hint="cs"/>
+          <w:color w:val="C00000"/>
+          <w:rtl/>
+          <w:lang w:val="en-US"/>
+        </w:rPr>
+        <w:t xml:space="preserve"> זה על גרף כללי ואפשר ללכת בו באלכסון, ה</w:t>
+      </w:r>
+      <w:r>
+        <w:rPr>
+          <w:color w:val="C00000"/>
+          <w:lang w:val="en-US"/>
+        </w:rPr>
+        <w:t>cost</w:t>
+      </w:r>
+      <w:r>
+        <w:rPr>
+          <w:rFonts w:hint="cs"/>
+          <w:color w:val="C00000"/>
+          <w:rtl/>
+          <w:lang w:val="en-US"/>
+        </w:rPr>
+        <w:t xml:space="preserve"> מוגד</w:t>
+      </w:r>
+      <w:r>
+        <w:rPr>
+          <w:rFonts w:hint="cs"/>
+          <w:color w:val="C00000"/>
+          <w:rtl/>
+          <w:lang w:val="en-US"/>
+        </w:rPr>
+        <w:t>ר להיות מרחק אוקלידי)</w:t>
+      </w:r>
     </w:p>
     <w:p>
       <w:pPr>
         <w:bidi/>
         <w:rPr>
-          <w:sz w:val="18"/>
-          <w:szCs w:val="18"/>
-          <w:rtl/>
-          <w:lang w:val="en-US"/>
-        </w:rPr>
-      </w:pPr>
-      <w:r>
-        <w:rPr>
-          <w:rFonts w:hint="cs"/>
-          <w:sz w:val="18"/>
-          <w:szCs w:val="18"/>
-          <w:rtl/>
-          <w:lang w:val="en-US"/>
-        </w:rPr>
-        <w:lastRenderedPageBreak/>
+          <w:rtl/>
+          <w:lang w:val="en-US"/>
+        </w:rPr>
+      </w:pPr>
+    </w:p>
+    <w:p>
+      <w:pPr>
+        <w:bidi/>
+        <w:rPr>
+          <w:sz w:val="18"/>
+          <w:szCs w:val="18"/>
+          <w:rtl/>
+          <w:lang w:val="en-US"/>
+        </w:rPr>
+      </w:pPr>
+      <w:r>
+        <w:rPr>
+          <w:rFonts w:hint="cs"/>
+          <w:sz w:val="18"/>
+          <w:szCs w:val="18"/>
+          <w:rtl/>
+          <w:lang w:val="en-US"/>
+        </w:rPr>
         <w:t>יהי מרחב חיפוש (</w:t>
       </w:r>
       <w:r>
@@ -19305,7 +19399,6 @@
           <w:szCs w:val="18"/>
           <w:lang w:val="en-US"/>
         </w:rPr>
-        <w:lastRenderedPageBreak/>
         <w:t>D</w:t>
       </w:r>
       <w:r>
@@ -21260,7 +21353,6 @@
           <w:color w:val="4472C4"/>
           <w:rtl/>
         </w:rPr>
-        <w:lastRenderedPageBreak/>
         <w:t xml:space="preserve">שאלה </w:t>
       </w:r>
       <w:r>
@@ -22140,6 +22232,7 @@
           <w:color w:val="4472C4"/>
           <w:rtl/>
         </w:rPr>
+        <w:lastRenderedPageBreak/>
         <w:t xml:space="preserve">שאלה </w:t>
       </w:r>
       <w:r>

</xml_diff>

<commit_message>
changed word files and comment and abt what we need in WA*
</commit_message>
<xml_diff>
--- a/HW1_hebrew.docx
+++ b/HW1_hebrew.docx
@@ -9634,7 +9634,6 @@
         <w:bidi/>
         <w:ind w:left="1440"/>
         <w:rPr>
-          <w:rFonts w:hint="cs"/>
           <w:b/>
           <w:bCs/>
           <w:color w:val="C00000"/>
@@ -12208,7 +12207,6 @@
         <w:bidi/>
         <w:spacing w:after="160" w:line="245" w:lineRule="auto"/>
         <w:rPr>
-          <w:rFonts w:hint="cs"/>
           <w:color w:val="4472C4" w:themeColor="accent1"/>
           <w:sz w:val="18"/>
           <w:szCs w:val="18"/>
@@ -12309,7 +12307,6 @@
         <w:bidi/>
         <w:spacing w:after="160" w:line="245" w:lineRule="auto"/>
         <w:rPr>
-          <w:rFonts w:hint="cs"/>
           <w:color w:val="C00000"/>
           <w:sz w:val="18"/>
           <w:szCs w:val="18"/>
@@ -12686,7 +12683,6 @@
         <w:bidi/>
         <w:spacing w:after="160" w:line="245" w:lineRule="auto"/>
         <w:rPr>
-          <w:rFonts w:hint="cs"/>
           <w:color w:val="4472C4" w:themeColor="accent1"/>
           <w:sz w:val="18"/>
           <w:szCs w:val="18"/>
@@ -12794,7 +12790,6 @@
       <w:pPr>
         <w:bidi/>
         <w:rPr>
-          <w:rFonts w:hint="cs"/>
           <w:color w:val="C00000"/>
           <w:lang w:val="en-US"/>
         </w:rPr>
@@ -14349,12 +14344,9 @@
         <w:bidi/>
         <w:ind w:left="785"/>
         <w:rPr>
-          <w:rFonts w:hint="cs"/>
-          <w:i/>
-          <w:color w:val="4472C4" w:themeColor="accent1"/>
-          <w:sz w:val="18"/>
-          <w:szCs w:val="18"/>
-          <w:rtl/>
+          <w:color w:val="4472C4" w:themeColor="accent1"/>
+          <w:sz w:val="18"/>
+          <w:szCs w:val="18"/>
           <w:lang w:val="en-US"/>
         </w:rPr>
       </w:pPr>
@@ -14401,16 +14393,7 @@
             <w:szCs w:val="18"/>
             <w:lang w:val="en-US"/>
           </w:rPr>
-          <m:t>ϵ</m:t>
-        </m:r>
-        <m:r>
-          <w:rPr>
-            <w:rFonts w:ascii="Cambria Math" w:hAnsi="Cambria Math"/>
-            <w:sz w:val="18"/>
-            <w:szCs w:val="18"/>
-            <w:lang w:val="en-US"/>
-          </w:rPr>
-          <m:t>=1</m:t>
+          <m:t>ϵ=1</m:t>
         </m:r>
       </m:oMath>
       <w:r>
@@ -14444,6 +14427,33 @@
           <w:lang w:val="en-US"/>
         </w:rPr>
         <w:t>ייתכן שנהיה בצומת כלשהו, והיוריסטיקה תחזיר מסלול קצר יותר מהאופטימלי, כי במסלול האופטימלי צריך לאסוף את הכדור.</w:t>
+      </w:r>
+    </w:p>
+    <w:p>
+      <w:pPr>
+        <w:pStyle w:val="ListParagraph"/>
+        <w:bidi/>
+        <w:ind w:left="785"/>
+        <w:rPr>
+          <w:rFonts w:hint="cs"/>
+          <w:i/>
+          <w:color w:val="C00000"/>
+          <w:sz w:val="18"/>
+          <w:szCs w:val="18"/>
+          <w:rtl/>
+          <w:lang w:val="en-US"/>
+        </w:rPr>
+      </w:pPr>
+      <w:r>
+        <w:rPr>
+          <w:rFonts w:hint="cs"/>
+          <w:color w:val="C00000"/>
+          <w:sz w:val="18"/>
+          <w:szCs w:val="18"/>
+          <w:rtl/>
+          <w:lang w:val="en-US"/>
+        </w:rPr>
+        <w:t>לא קיים. היוריסטיקה אינה קבילה, ובפרט אינה אפסילון קבילה. וזאת מכיוון שייתכנו מסלולים שאינם מקבילים לצירים, כפי שראינו בתרגול</w:t>
       </w:r>
     </w:p>
     <w:p>
@@ -15391,7 +15401,6 @@
       <w:pPr>
         <w:bidi/>
         <w:rPr>
-          <w:rFonts w:hint="cs"/>
           <w:color w:val="4472C4" w:themeColor="accent1"/>
           <w:sz w:val="18"/>
           <w:szCs w:val="18"/>
@@ -15409,6 +15418,117 @@
           <w:lang w:val="en-US"/>
         </w:rPr>
         <w:t>לכן היוריסטיקה אפסילון = 1 קבילה</w:t>
+      </w:r>
+    </w:p>
+    <w:p>
+      <w:pPr>
+        <w:bidi/>
+        <w:rPr>
+          <w:color w:val="4472C4" w:themeColor="accent1"/>
+          <w:sz w:val="18"/>
+          <w:szCs w:val="18"/>
+          <w:rtl/>
+          <w:lang w:val="en-US"/>
+        </w:rPr>
+      </w:pPr>
+      <w:r>
+        <w:rPr>
+          <w:color w:val="4472C4" w:themeColor="accent1"/>
+          <w:sz w:val="18"/>
+          <w:szCs w:val="18"/>
+          <w:rtl/>
+          <w:lang w:val="en-US"/>
+        </w:rPr>
+        <w:tab/>
+      </w:r>
+    </w:p>
+    <w:p>
+      <w:pPr>
+        <w:bidi/>
+        <w:rPr>
+          <w:color w:val="C00000"/>
+          <w:sz w:val="18"/>
+          <w:szCs w:val="18"/>
+          <w:rtl/>
+          <w:lang w:val="en-US"/>
+        </w:rPr>
+      </w:pPr>
+      <w:r>
+        <w:rPr>
+          <w:color w:val="4472C4" w:themeColor="accent1"/>
+          <w:sz w:val="18"/>
+          <w:szCs w:val="18"/>
+          <w:rtl/>
+          <w:lang w:val="en-US"/>
+        </w:rPr>
+        <w:tab/>
+      </w:r>
+      <w:r>
+        <w:rPr>
+          <w:rFonts w:hint="cs"/>
+          <w:color w:val="C00000"/>
+          <w:sz w:val="18"/>
+          <w:szCs w:val="18"/>
+          <w:rtl/>
+          <w:lang w:val="en-US"/>
+        </w:rPr>
+        <w:t>היוריסטיקה היא אפסילון קבילה. במקרה שייתכנו מסלולים שהם רק מקבילים לצירים, אז</w:t>
+      </w:r>
+      <w:r>
+        <w:rPr>
+          <w:rFonts w:hint="cs"/>
+          <w:color w:val="C00000"/>
+          <w:sz w:val="18"/>
+          <w:szCs w:val="18"/>
+          <w:rtl/>
+          <w:lang w:val="en-US"/>
+        </w:rPr>
+        <w:t xml:space="preserve"> היוריסטיקה מחזירה ערך שהוא לכל היותר כגודל המסלול האמיתי, אם למשל המסלול הוא קו ישר מאונך לציר. אחרת, תחזיר תחת מסלול ישר קטן יותר מהמסלול האמיתי.</w:t>
+      </w:r>
+    </w:p>
+    <w:p>
+      <w:pPr>
+        <w:bidi/>
+        <w:rPr>
+          <w:color w:val="C00000"/>
+          <w:sz w:val="18"/>
+          <w:szCs w:val="18"/>
+          <w:rtl/>
+          <w:lang w:val="en-US"/>
+        </w:rPr>
+      </w:pPr>
+      <w:r>
+        <w:rPr>
+          <w:rFonts w:hint="cs"/>
+          <w:color w:val="C00000"/>
+          <w:sz w:val="18"/>
+          <w:szCs w:val="18"/>
+          <w:rtl/>
+          <w:lang w:val="en-US"/>
+        </w:rPr>
+        <w:t>במקרה שייתכנו מסלולים שאינם מקבילים, אז נקבל מעין משולש ישר זווית, כאשר המיתר הוא המסלול האמיתי. ולכן אורך הצלעות קטן יותר מאורך המיתר.</w:t>
+      </w:r>
+    </w:p>
+    <w:p>
+      <w:pPr>
+        <w:bidi/>
+        <w:rPr>
+          <w:color w:val="C00000"/>
+          <w:sz w:val="18"/>
+          <w:szCs w:val="18"/>
+          <w:lang w:val="en-US"/>
+        </w:rPr>
+      </w:pPr>
+      <w:r>
+        <w:rPr>
+          <w:rFonts w:hint="cs"/>
+          <w:color w:val="C00000"/>
+          <w:sz w:val="18"/>
+          <w:szCs w:val="18"/>
+          <w:rtl/>
+          <w:lang w:val="en-US"/>
+        </w:rPr>
+        <w:t>היוריסטיקה קבילה עם אפסילון שווה 1</w:t>
       </w:r>
     </w:p>
     <w:p>
@@ -16755,19 +16875,7 @@
             <w:szCs w:val="18"/>
             <w:lang w:val="en-US"/>
           </w:rPr>
-          <m:t>×</m:t>
-        </m:r>
-        <m:r>
-          <m:rPr>
-            <m:sty m:val="p"/>
-          </m:rPr>
-          <w:rPr>
-            <w:rFonts w:ascii="Cambria Math" w:hAnsi="Cambria Math" w:cs="Cambria Math"/>
-            <w:sz w:val="18"/>
-            <w:szCs w:val="18"/>
-            <w:lang w:val="en-US"/>
-          </w:rPr>
-          <m:t xml:space="preserve"> </m:t>
+          <m:t xml:space="preserve">× </m:t>
         </m:r>
         <m:sSup>
           <m:sSupPr>
@@ -16990,19 +17098,7 @@
             <w:szCs w:val="18"/>
             <w:lang w:val="en-US"/>
           </w:rPr>
-          <m:t>×</m:t>
-        </m:r>
-        <m:r>
-          <m:rPr>
-            <m:sty m:val="p"/>
-          </m:rPr>
-          <w:rPr>
-            <w:rFonts w:ascii="Cambria Math" w:hAnsi="Cambria Math" w:cs="Cambria Math"/>
-            <w:sz w:val="18"/>
-            <w:szCs w:val="18"/>
-            <w:lang w:val="en-US"/>
-          </w:rPr>
-          <m:t xml:space="preserve"> </m:t>
+          <m:t xml:space="preserve">× </m:t>
         </m:r>
         <m:sSup>
           <m:sSupPr>
@@ -17094,7 +17190,6 @@
         <w:pStyle w:val="ListParagraph"/>
         <w:ind w:left="785"/>
         <w:rPr>
-          <w:rFonts w:hint="cs"/>
           <w:i/>
           <w:color w:val="4472C4" w:themeColor="accent1"/>
           <w:sz w:val="18"/>
@@ -17877,7 +17972,6 @@
         <w:bidi/>
         <w:ind w:left="785"/>
         <w:rPr>
-          <w:rFonts w:hint="cs"/>
           <w:color w:val="4472C4" w:themeColor="accent1"/>
           <w:sz w:val="18"/>
           <w:szCs w:val="18"/>
@@ -18538,7 +18632,6 @@
         <w:bidi/>
         <w:ind w:left="785"/>
         <w:rPr>
-          <w:rFonts w:hint="cs"/>
           <w:sz w:val="18"/>
           <w:szCs w:val="18"/>
           <w:lang w:val="en-US"/>
@@ -18879,7 +18972,6 @@
         <w:bidi/>
         <w:ind w:left="785"/>
         <w:rPr>
-          <w:rFonts w:hint="cs"/>
           <w:color w:val="4472C4" w:themeColor="accent1"/>
           <w:sz w:val="18"/>
           <w:szCs w:val="18"/>
@@ -19269,7 +19361,6 @@
         <w:bidi/>
         <w:ind w:left="785"/>
         <w:rPr>
-          <w:rFonts w:hint="cs"/>
           <w:color w:val="C00000"/>
           <w:sz w:val="18"/>
           <w:szCs w:val="18"/>
@@ -19932,7 +20023,6 @@
         <w:bidi/>
         <w:ind w:left="785"/>
         <w:rPr>
-          <w:rFonts w:hint="cs"/>
           <w:color w:val="4472C4" w:themeColor="accent1"/>
           <w:sz w:val="18"/>
           <w:szCs w:val="18"/>
@@ -20459,7 +20549,6 @@
         <w:spacing w:after="160" w:line="245" w:lineRule="auto"/>
         <w:ind w:left="785"/>
         <w:rPr>
-          <w:rFonts w:hint="cs"/>
           <w:color w:val="4472C4" w:themeColor="accent1"/>
           <w:sz w:val="18"/>
           <w:szCs w:val="18"/>
@@ -22232,7 +22321,6 @@
           <w:color w:val="4472C4"/>
           <w:rtl/>
         </w:rPr>
-        <w:lastRenderedPageBreak/>
         <w:t xml:space="preserve">שאלה </w:t>
       </w:r>
       <w:r>

</xml_diff>